<commit_message>
Made tweaks to resumes
</commit_message>
<xml_diff>
--- a/Assets/Resume.docx
+++ b/Assets/Resume.docx
@@ -15,8 +15,19 @@
           <w:sz w:val="32"/>
           <w:szCs w:val="32"/>
         </w:rPr>
-        <w:t>Lucas Winkelman</w:t>
-      </w:r>
+        <w:t xml:space="preserve">Lucas </w:t>
+      </w:r>
+      <w:proofErr w:type="spellStart"/>
+      <w:r>
+        <w:rPr>
+          <w:rFonts w:ascii="Calibri" w:eastAsia="Calibri" w:hAnsi="Calibri" w:cs="Calibri"/>
+          <w:b/>
+          <w:sz w:val="32"/>
+          <w:szCs w:val="32"/>
+        </w:rPr>
+        <w:t>Winkelman</w:t>
+      </w:r>
+      <w:proofErr w:type="spellEnd"/>
     </w:p>
     <w:p>
       <w:pPr>
@@ -299,7 +310,22 @@
           <w:highlight w:val="white"/>
         </w:rPr>
         <w:tab/>
-        <w:t>Tebbetts, MO 65080</w:t>
+      </w:r>
+      <w:proofErr w:type="spellStart"/>
+      <w:r>
+        <w:rPr>
+          <w:rFonts w:ascii="Calibri" w:eastAsia="Calibri" w:hAnsi="Calibri" w:cs="Calibri"/>
+          <w:highlight w:val="white"/>
+        </w:rPr>
+        <w:t>Tebbetts</w:t>
+      </w:r>
+      <w:proofErr w:type="spellEnd"/>
+      <w:r>
+        <w:rPr>
+          <w:rFonts w:ascii="Calibri" w:eastAsia="Calibri" w:hAnsi="Calibri" w:cs="Calibri"/>
+          <w:highlight w:val="white"/>
+        </w:rPr>
+        <w:t>, MO 65080</w:t>
       </w:r>
     </w:p>
     <w:p>
@@ -449,7 +475,7 @@
           </mc:Choice>
           <mc:Fallback>
             <w:pict>
-              <v:shapetype w14:anchorId="55B17537" id="_x0000_t32" coordsize="21600,21600" o:spt="32" o:oned="t" path="m,l21600,21600e" filled="f">
+              <v:shapetype w14:anchorId="04B09DBA" id="_x0000_t32" coordsize="21600,21600" o:spt="32" o:oned="t" path="m,l21600,21600e" filled="f">
                 <v:path arrowok="t" fillok="f" o:connecttype="none"/>
                 <o:lock v:ext="edit" shapetype="t"/>
               </v:shapetype>
@@ -887,6 +913,7 @@
         </w:rPr>
         <w:tab/>
       </w:r>
+      <w:proofErr w:type="spellStart"/>
       <w:r>
         <w:rPr>
           <w:rFonts w:ascii="Calibri" w:eastAsia="Calibri" w:hAnsi="Calibri" w:cs="Calibri"/>
@@ -899,7 +926,15 @@
           <w:rFonts w:ascii="Calibri" w:eastAsia="Calibri" w:hAnsi="Calibri" w:cs="Calibri"/>
           <w:b/>
         </w:rPr>
-        <w:t>nteract Team</w:t>
+        <w:t>nteract</w:t>
+      </w:r>
+      <w:proofErr w:type="spellEnd"/>
+      <w:r>
+        <w:rPr>
+          <w:rFonts w:ascii="Calibri" w:eastAsia="Calibri" w:hAnsi="Calibri" w:cs="Calibri"/>
+          <w:b/>
+        </w:rPr>
+        <w:t xml:space="preserve"> Team</w:t>
       </w:r>
       <w:r>
         <w:rPr>
@@ -983,7 +1018,23 @@
           <w:rFonts w:ascii="Calibri" w:eastAsia="Calibri" w:hAnsi="Calibri" w:cs="Calibri"/>
           <w:highlight w:val="white"/>
         </w:rPr>
-        <w:t>s (DCRs) in the UInteract system</w:t>
+        <w:t xml:space="preserve">s (DCRs) in the </w:t>
+      </w:r>
+      <w:proofErr w:type="spellStart"/>
+      <w:r>
+        <w:rPr>
+          <w:rFonts w:ascii="Calibri" w:eastAsia="Calibri" w:hAnsi="Calibri" w:cs="Calibri"/>
+          <w:highlight w:val="white"/>
+        </w:rPr>
+        <w:t>UInteract</w:t>
+      </w:r>
+      <w:proofErr w:type="spellEnd"/>
+      <w:r>
+        <w:rPr>
+          <w:rFonts w:ascii="Calibri" w:eastAsia="Calibri" w:hAnsi="Calibri" w:cs="Calibri"/>
+          <w:highlight w:val="white"/>
+        </w:rPr>
+        <w:t xml:space="preserve"> system</w:t>
       </w:r>
     </w:p>
     <w:p>
@@ -1067,29 +1118,17 @@
           <w:rFonts w:ascii="Calibri" w:eastAsia="Calibri" w:hAnsi="Calibri" w:cs="Calibri"/>
           <w:highlight w:val="white"/>
         </w:rPr>
-        <w:t xml:space="preserve">Collaborated with a team to meet </w:t>
-      </w:r>
-      <w:r>
-        <w:rPr>
-          <w:rFonts w:ascii="Calibri" w:eastAsia="Calibri" w:hAnsi="Calibri" w:cs="Calibri"/>
-          <w:highlight w:val="white"/>
-        </w:rPr>
-        <w:t>agendas and</w:t>
-      </w:r>
-      <w:r>
-        <w:rPr>
-          <w:rFonts w:ascii="Calibri" w:eastAsia="Calibri" w:hAnsi="Calibri" w:cs="Calibri"/>
-          <w:highlight w:val="white"/>
-        </w:rPr>
-        <w:t xml:space="preserve"> reach</w:t>
-      </w:r>
-      <w:r>
-        <w:rPr>
-          <w:rFonts w:ascii="Calibri" w:eastAsia="Calibri" w:hAnsi="Calibri" w:cs="Calibri"/>
-          <w:highlight w:val="white"/>
-        </w:rPr>
-        <w:t xml:space="preserve"> goals</w:t>
-      </w:r>
+        <w:t>C</w:t>
+      </w:r>
+      <w:r>
+        <w:rPr>
+          <w:rFonts w:ascii="Calibri" w:eastAsia="Calibri" w:hAnsi="Calibri" w:cs="Calibri"/>
+          <w:highlight w:val="white"/>
+        </w:rPr>
+        <w:t>ollaborated with a team to meet agendas</w:t>
+      </w:r>
+      <w:bookmarkStart w:id="1" w:name="_GoBack"/>
+      <w:bookmarkEnd w:id="1"/>
     </w:p>
     <w:p>
       <w:pPr>
@@ -1252,7 +1291,23 @@
           <w:rFonts w:ascii="Calibri" w:eastAsia="Calibri" w:hAnsi="Calibri" w:cs="Calibri"/>
           <w:highlight w:val="white"/>
         </w:rPr>
-        <w:t>Made 2-D Javascript simulation of the International Aerial Robotics Competition (IARC)</w:t>
+        <w:t xml:space="preserve">Made 2-D </w:t>
+      </w:r>
+      <w:proofErr w:type="spellStart"/>
+      <w:r>
+        <w:rPr>
+          <w:rFonts w:ascii="Calibri" w:eastAsia="Calibri" w:hAnsi="Calibri" w:cs="Calibri"/>
+          <w:highlight w:val="white"/>
+        </w:rPr>
+        <w:t>Javascript</w:t>
+      </w:r>
+      <w:proofErr w:type="spellEnd"/>
+      <w:r>
+        <w:rPr>
+          <w:rFonts w:ascii="Calibri" w:eastAsia="Calibri" w:hAnsi="Calibri" w:cs="Calibri"/>
+          <w:highlight w:val="white"/>
+        </w:rPr>
+        <w:t xml:space="preserve"> simulation of the International Aerial Robotics Competition (IARC)</w:t>
       </w:r>
     </w:p>
     <w:p>
@@ -1553,7 +1608,39 @@
           <w:rFonts w:ascii="Calibri" w:eastAsia="Calibri" w:hAnsi="Calibri" w:cs="Calibri"/>
           <w:highlight w:val="white"/>
         </w:rPr>
-        <w:t>Gained skills with Git by using to Github to store program</w:t>
+        <w:t xml:space="preserve">Gained skills with </w:t>
+      </w:r>
+      <w:proofErr w:type="spellStart"/>
+      <w:r>
+        <w:rPr>
+          <w:rFonts w:ascii="Calibri" w:eastAsia="Calibri" w:hAnsi="Calibri" w:cs="Calibri"/>
+          <w:highlight w:val="white"/>
+        </w:rPr>
+        <w:t>Git</w:t>
+      </w:r>
+      <w:proofErr w:type="spellEnd"/>
+      <w:r>
+        <w:rPr>
+          <w:rFonts w:ascii="Calibri" w:eastAsia="Calibri" w:hAnsi="Calibri" w:cs="Calibri"/>
+          <w:highlight w:val="white"/>
+        </w:rPr>
+        <w:t xml:space="preserve"> by using to </w:t>
+      </w:r>
+      <w:proofErr w:type="spellStart"/>
+      <w:r>
+        <w:rPr>
+          <w:rFonts w:ascii="Calibri" w:eastAsia="Calibri" w:hAnsi="Calibri" w:cs="Calibri"/>
+          <w:highlight w:val="white"/>
+        </w:rPr>
+        <w:t>Github</w:t>
+      </w:r>
+      <w:proofErr w:type="spellEnd"/>
+      <w:r>
+        <w:rPr>
+          <w:rFonts w:ascii="Calibri" w:eastAsia="Calibri" w:hAnsi="Calibri" w:cs="Calibri"/>
+          <w:highlight w:val="white"/>
+        </w:rPr>
+        <w:t xml:space="preserve"> to store program</w:t>
       </w:r>
     </w:p>
     <w:p>
@@ -1581,7 +1668,15 @@
           <w:rFonts w:ascii="Calibri" w:eastAsia="Calibri" w:hAnsi="Calibri" w:cs="Calibri"/>
           <w:highlight w:val="white"/>
         </w:rPr>
-        <w:t xml:space="preserve"> MegaMiner</w:t>
+        <w:t xml:space="preserve"> </w:t>
+      </w:r>
+      <w:proofErr w:type="spellStart"/>
+      <w:r>
+        <w:rPr>
+          <w:rFonts w:ascii="Calibri" w:eastAsia="Calibri" w:hAnsi="Calibri" w:cs="Calibri"/>
+          <w:highlight w:val="white"/>
+        </w:rPr>
+        <w:t>MegaMiner</w:t>
       </w:r>
       <w:r>
         <w:rPr>
@@ -1590,6 +1685,7 @@
         </w:rPr>
         <w:t>AI</w:t>
       </w:r>
+      <w:proofErr w:type="spellEnd"/>
       <w:r>
         <w:rPr>
           <w:rFonts w:ascii="Calibri" w:eastAsia="Calibri" w:hAnsi="Calibri" w:cs="Calibri"/>
@@ -1640,6 +1736,7 @@
         </w:rPr>
         <w:t xml:space="preserve"> </w:t>
       </w:r>
+      <w:proofErr w:type="spellStart"/>
       <w:r>
         <w:rPr>
           <w:rFonts w:ascii="Calibri" w:eastAsia="Calibri" w:hAnsi="Calibri" w:cs="Calibri"/>
@@ -1647,6 +1744,7 @@
         </w:rPr>
         <w:t>ShamHacks</w:t>
       </w:r>
+      <w:proofErr w:type="spellEnd"/>
       <w:r>
         <w:rPr>
           <w:rFonts w:ascii="Calibri" w:eastAsia="Calibri" w:hAnsi="Calibri" w:cs="Calibri"/>
@@ -1878,8 +1976,6 @@
         </w:rPr>
         <w:t>a</w:t>
       </w:r>
-      <w:bookmarkStart w:id="1" w:name="_GoBack"/>
-      <w:bookmarkEnd w:id="1"/>
       <w:r>
         <w:rPr>
           <w:rFonts w:ascii="Calibri" w:eastAsia="Calibri" w:hAnsi="Calibri" w:cs="Calibri"/>
@@ -2008,8 +2104,15 @@
           <w:rFonts w:ascii="Calibri" w:eastAsia="Calibri" w:hAnsi="Calibri" w:cs="Calibri"/>
         </w:rPr>
         <w:tab/>
+      </w:r>
+      <w:proofErr w:type="spellStart"/>
+      <w:r>
+        <w:rPr>
+          <w:rFonts w:ascii="Calibri" w:eastAsia="Calibri" w:hAnsi="Calibri" w:cs="Calibri"/>
+        </w:rPr>
         <w:t>Git</w:t>
       </w:r>
+      <w:proofErr w:type="spellEnd"/>
       <w:r>
         <w:rPr>
           <w:rFonts w:ascii="Calibri" w:eastAsia="Calibri" w:hAnsi="Calibri" w:cs="Calibri"/>
@@ -2101,7 +2204,20 @@
           <w:rFonts w:ascii="Calibri" w:eastAsia="Calibri" w:hAnsi="Calibri" w:cs="Calibri"/>
         </w:rPr>
         <w:tab/>
-        <w:t>C++</w:t>
+      </w:r>
+      <w:proofErr w:type="spellStart"/>
+      <w:r>
+        <w:rPr>
+          <w:rFonts w:ascii="Calibri" w:eastAsia="Calibri" w:hAnsi="Calibri" w:cs="Calibri"/>
+        </w:rPr>
+        <w:t>C</w:t>
+      </w:r>
+      <w:proofErr w:type="spellEnd"/>
+      <w:r>
+        <w:rPr>
+          <w:rFonts w:ascii="Calibri" w:eastAsia="Calibri" w:hAnsi="Calibri" w:cs="Calibri"/>
+        </w:rPr>
+        <w:t>++</w:t>
       </w:r>
       <w:r>
         <w:rPr>

</xml_diff>

<commit_message>
Updated resume and transcript, and changed wording of transcript link on webpage.
</commit_message>
<xml_diff>
--- a/Assets/Resume.docx
+++ b/Assets/Resume.docx
@@ -1,6 +1,6 @@
 
 <file path=word/document.xml><?xml version="1.0" encoding="utf-8"?>
-<w:document xmlns:wpc="http://schemas.microsoft.com/office/word/2010/wordprocessingCanvas" xmlns:cx="http://schemas.microsoft.com/office/drawing/2014/chartex" xmlns:cx1="http://schemas.microsoft.com/office/drawing/2015/9/8/chartex" xmlns:mc="http://schemas.openxmlformats.org/markup-compatibility/2006" xmlns:o="urn:schemas-microsoft-com:office:office" xmlns:r="http://schemas.openxmlformats.org/officeDocument/2006/relationships" xmlns:m="http://schemas.openxmlformats.org/officeDocument/2006/math" xmlns:v="urn:schemas-microsoft-com:vml" xmlns:wp14="http://schemas.microsoft.com/office/word/2010/wordprocessingDrawing" xmlns:wp="http://schemas.openxmlformats.org/drawingml/2006/wordprocessingDrawing" xmlns:w10="urn:schemas-microsoft-com:office:word" xmlns:w="http://schemas.openxmlformats.org/wordprocessingml/2006/main" xmlns:w14="http://schemas.microsoft.com/office/word/2010/wordml" xmlns:w15="http://schemas.microsoft.com/office/word/2012/wordml" xmlns:w16se="http://schemas.microsoft.com/office/word/2015/wordml/symex" xmlns:wpg="http://schemas.microsoft.com/office/word/2010/wordprocessingGroup" xmlns:wpi="http://schemas.microsoft.com/office/word/2010/wordprocessingInk" xmlns:wne="http://schemas.microsoft.com/office/word/2006/wordml" xmlns:wps="http://schemas.microsoft.com/office/word/2010/wordprocessingShape" mc:Ignorable="w14 w15 w16se wp14">
+<w:document xmlns:wpc="http://schemas.microsoft.com/office/word/2010/wordprocessingCanvas" xmlns:cx="http://schemas.microsoft.com/office/drawing/2014/chartex" xmlns:cx1="http://schemas.microsoft.com/office/drawing/2015/9/8/chartex" xmlns:cx2="http://schemas.microsoft.com/office/drawing/2015/10/21/chartex" xmlns:cx3="http://schemas.microsoft.com/office/drawing/2016/5/9/chartex" xmlns:cx4="http://schemas.microsoft.com/office/drawing/2016/5/10/chartex" xmlns:cx5="http://schemas.microsoft.com/office/drawing/2016/5/11/chartex" xmlns:cx6="http://schemas.microsoft.com/office/drawing/2016/5/12/chartex" xmlns:cx7="http://schemas.microsoft.com/office/drawing/2016/5/13/chartex" xmlns:cx8="http://schemas.microsoft.com/office/drawing/2016/5/14/chartex" xmlns:mc="http://schemas.openxmlformats.org/markup-compatibility/2006" xmlns:aink="http://schemas.microsoft.com/office/drawing/2016/ink" xmlns:am3d="http://schemas.microsoft.com/office/drawing/2017/model3d" xmlns:o="urn:schemas-microsoft-com:office:office" xmlns:r="http://schemas.openxmlformats.org/officeDocument/2006/relationships" xmlns:m="http://schemas.openxmlformats.org/officeDocument/2006/math" xmlns:v="urn:schemas-microsoft-com:vml" xmlns:wp14="http://schemas.microsoft.com/office/word/2010/wordprocessingDrawing" xmlns:wp="http://schemas.openxmlformats.org/drawingml/2006/wordprocessingDrawing" xmlns:w10="urn:schemas-microsoft-com:office:word" xmlns:w="http://schemas.openxmlformats.org/wordprocessingml/2006/main" xmlns:w14="http://schemas.microsoft.com/office/word/2010/wordml" xmlns:w15="http://schemas.microsoft.com/office/word/2012/wordml" xmlns:w16cid="http://schemas.microsoft.com/office/word/2016/wordml/cid" xmlns:w16se="http://schemas.microsoft.com/office/word/2015/wordml/symex" xmlns:wpg="http://schemas.microsoft.com/office/word/2010/wordprocessingGroup" xmlns:wpi="http://schemas.microsoft.com/office/word/2010/wordprocessingInk" xmlns:wne="http://schemas.microsoft.com/office/word/2006/wordml" xmlns:wps="http://schemas.microsoft.com/office/word/2010/wordprocessingShape" mc:Ignorable="w14 w15 w16se w16cid wp14">
   <w:background w:color="FFFFFF"/>
   <w:body>
     <w:p>
@@ -15,19 +15,8 @@
           <w:sz w:val="32"/>
           <w:szCs w:val="32"/>
         </w:rPr>
-        <w:t xml:space="preserve">Lucas </w:t>
-      </w:r>
-      <w:proofErr w:type="spellStart"/>
-      <w:r>
-        <w:rPr>
-          <w:rFonts w:ascii="Calibri" w:eastAsia="Calibri" w:hAnsi="Calibri" w:cs="Calibri"/>
-          <w:b/>
-          <w:sz w:val="32"/>
-          <w:szCs w:val="32"/>
-        </w:rPr>
-        <w:t>Winkelman</w:t>
-      </w:r>
-      <w:proofErr w:type="spellEnd"/>
+        <w:t>Lucas Winkelman</w:t>
+      </w:r>
     </w:p>
     <w:p>
       <w:pPr>
@@ -310,22 +299,7 @@
           <w:highlight w:val="white"/>
         </w:rPr>
         <w:tab/>
-      </w:r>
-      <w:proofErr w:type="spellStart"/>
-      <w:r>
-        <w:rPr>
-          <w:rFonts w:ascii="Calibri" w:eastAsia="Calibri" w:hAnsi="Calibri" w:cs="Calibri"/>
-          <w:highlight w:val="white"/>
-        </w:rPr>
-        <w:t>Tebbetts</w:t>
-      </w:r>
-      <w:proofErr w:type="spellEnd"/>
-      <w:r>
-        <w:rPr>
-          <w:rFonts w:ascii="Calibri" w:eastAsia="Calibri" w:hAnsi="Calibri" w:cs="Calibri"/>
-          <w:highlight w:val="white"/>
-        </w:rPr>
-        <w:t>, MO 65080</w:t>
+        <w:t>Tebbetts, MO 65080</w:t>
       </w:r>
     </w:p>
     <w:p>
@@ -435,7 +409,7 @@
                 <wp:extent cx="6883400" cy="0"/>
                 <wp:effectExtent l="0" t="0" r="31750" b="19050"/>
                 <wp:wrapNone/>
-                <wp:docPr id="1" name=""/>
+                <wp:docPr id="1" name="Straight Arrow Connector 1"/>
                 <wp:cNvGraphicFramePr/>
                 <a:graphic xmlns:a="http://schemas.openxmlformats.org/drawingml/2006/main">
                   <a:graphicData uri="http://schemas.microsoft.com/office/word/2010/wordprocessingShape">
@@ -475,7 +449,7 @@
           </mc:Choice>
           <mc:Fallback>
             <w:pict>
-              <v:shapetype w14:anchorId="04B09DBA" id="_x0000_t32" coordsize="21600,21600" o:spt="32" o:oned="t" path="m,l21600,21600e" filled="f">
+              <v:shapetype w14:anchorId="0EF38F79" id="_x0000_t32" coordsize="21600,21600" o:spt="32" o:oned="t" path="m,l21600,21600e" filled="f">
                 <v:path arrowok="t" fillok="f" o:connecttype="none"/>
                 <o:lock v:ext="edit" shapetype="t"/>
               </v:shapetype>
@@ -662,7 +636,7 @@
           <w:rFonts w:ascii="Calibri" w:eastAsia="Calibri" w:hAnsi="Calibri" w:cs="Calibri"/>
           <w:b/>
         </w:rPr>
-        <w:t>GPA: 3.57</w:t>
+        <w:t>GPA: 3.6</w:t>
       </w:r>
       <w:r>
         <w:rPr>
@@ -913,7 +887,6 @@
         </w:rPr>
         <w:tab/>
       </w:r>
-      <w:proofErr w:type="spellStart"/>
       <w:r>
         <w:rPr>
           <w:rFonts w:ascii="Calibri" w:eastAsia="Calibri" w:hAnsi="Calibri" w:cs="Calibri"/>
@@ -928,7 +901,13 @@
         </w:rPr>
         <w:t>nteract</w:t>
       </w:r>
-      <w:proofErr w:type="spellEnd"/>
+      <w:r>
+        <w:rPr>
+          <w:rFonts w:ascii="Calibri" w:eastAsia="Calibri" w:hAnsi="Calibri" w:cs="Calibri"/>
+          <w:b/>
+        </w:rPr>
+        <w:t xml:space="preserve"> Tax</w:t>
+      </w:r>
       <w:r>
         <w:rPr>
           <w:rFonts w:ascii="Calibri" w:eastAsia="Calibri" w:hAnsi="Calibri" w:cs="Calibri"/>
@@ -941,56 +920,68 @@
           <w:rFonts w:ascii="Calibri" w:eastAsia="Calibri" w:hAnsi="Calibri" w:cs="Calibri"/>
           <w:b/>
         </w:rPr>
-        <w:tab/>
-      </w:r>
-      <w:r>
-        <w:rPr>
-          <w:rFonts w:ascii="Calibri" w:eastAsia="Calibri" w:hAnsi="Calibri" w:cs="Calibri"/>
-          <w:b/>
-        </w:rPr>
-        <w:t>- Winter Internship</w:t>
-      </w:r>
-      <w:r>
-        <w:rPr>
-          <w:rFonts w:ascii="Calibri" w:eastAsia="Calibri" w:hAnsi="Calibri" w:cs="Calibri"/>
-        </w:rPr>
-        <w:tab/>
-      </w:r>
-      <w:r>
-        <w:rPr>
-          <w:rFonts w:ascii="Calibri" w:eastAsia="Calibri" w:hAnsi="Calibri" w:cs="Calibri"/>
-        </w:rPr>
-        <w:tab/>
-      </w:r>
-      <w:r>
-        <w:rPr>
-          <w:rFonts w:ascii="Calibri" w:eastAsia="Calibri" w:hAnsi="Calibri" w:cs="Calibri"/>
-        </w:rPr>
-        <w:tab/>
-      </w:r>
-      <w:r>
-        <w:rPr>
-          <w:rFonts w:ascii="Calibri" w:eastAsia="Calibri" w:hAnsi="Calibri" w:cs="Calibri"/>
-        </w:rPr>
-        <w:tab/>
-      </w:r>
-      <w:r>
-        <w:rPr>
-          <w:rFonts w:ascii="Calibri" w:eastAsia="Calibri" w:hAnsi="Calibri" w:cs="Calibri"/>
-        </w:rPr>
-        <w:tab/>
-      </w:r>
-      <w:r>
-        <w:rPr>
-          <w:rFonts w:ascii="Calibri" w:eastAsia="Calibri" w:hAnsi="Calibri" w:cs="Calibri"/>
-        </w:rPr>
-        <w:tab/>
-      </w:r>
-      <w:r>
-        <w:rPr>
-          <w:rFonts w:ascii="Calibri" w:eastAsia="Calibri" w:hAnsi="Calibri" w:cs="Calibri"/>
-        </w:rPr>
-        <w:t>Dec 2017 – Jan 2018</w:t>
+        <w:t xml:space="preserve"> - Summer</w:t>
+      </w:r>
+      <w:r>
+        <w:rPr>
+          <w:rFonts w:ascii="Calibri" w:eastAsia="Calibri" w:hAnsi="Calibri" w:cs="Calibri"/>
+          <w:b/>
+        </w:rPr>
+        <w:t xml:space="preserve"> Internship</w:t>
+      </w:r>
+      <w:r>
+        <w:rPr>
+          <w:rFonts w:ascii="Calibri" w:eastAsia="Calibri" w:hAnsi="Calibri" w:cs="Calibri"/>
+        </w:rPr>
+        <w:tab/>
+      </w:r>
+      <w:r>
+        <w:rPr>
+          <w:rFonts w:ascii="Calibri" w:eastAsia="Calibri" w:hAnsi="Calibri" w:cs="Calibri"/>
+        </w:rPr>
+        <w:tab/>
+      </w:r>
+      <w:r>
+        <w:rPr>
+          <w:rFonts w:ascii="Calibri" w:eastAsia="Calibri" w:hAnsi="Calibri" w:cs="Calibri"/>
+        </w:rPr>
+        <w:tab/>
+      </w:r>
+      <w:r>
+        <w:rPr>
+          <w:rFonts w:ascii="Calibri" w:eastAsia="Calibri" w:hAnsi="Calibri" w:cs="Calibri"/>
+        </w:rPr>
+        <w:tab/>
+      </w:r>
+      <w:r>
+        <w:rPr>
+          <w:rFonts w:ascii="Calibri" w:eastAsia="Calibri" w:hAnsi="Calibri" w:cs="Calibri"/>
+        </w:rPr>
+        <w:tab/>
+      </w:r>
+      <w:r>
+        <w:rPr>
+          <w:rFonts w:ascii="Calibri" w:eastAsia="Calibri" w:hAnsi="Calibri" w:cs="Calibri"/>
+        </w:rPr>
+        <w:t>May</w:t>
+      </w:r>
+      <w:r>
+        <w:rPr>
+          <w:rFonts w:ascii="Calibri" w:eastAsia="Calibri" w:hAnsi="Calibri" w:cs="Calibri"/>
+        </w:rPr>
+        <w:t xml:space="preserve"> 2017 – </w:t>
+      </w:r>
+      <w:r>
+        <w:rPr>
+          <w:rFonts w:ascii="Calibri" w:eastAsia="Calibri" w:hAnsi="Calibri" w:cs="Calibri"/>
+        </w:rPr>
+        <w:t>Aug</w:t>
+      </w:r>
+      <w:r>
+        <w:rPr>
+          <w:rFonts w:ascii="Calibri" w:eastAsia="Calibri" w:hAnsi="Calibri" w:cs="Calibri"/>
+        </w:rPr>
+        <w:t xml:space="preserve"> 2018</w:t>
       </w:r>
     </w:p>
     <w:p>
@@ -1018,24 +1009,17 @@
           <w:rFonts w:ascii="Calibri" w:eastAsia="Calibri" w:hAnsi="Calibri" w:cs="Calibri"/>
           <w:highlight w:val="white"/>
         </w:rPr>
-        <w:t xml:space="preserve">s (DCRs) in the </w:t>
-      </w:r>
-      <w:proofErr w:type="spellStart"/>
-      <w:r>
-        <w:rPr>
-          <w:rFonts w:ascii="Calibri" w:eastAsia="Calibri" w:hAnsi="Calibri" w:cs="Calibri"/>
-          <w:highlight w:val="white"/>
-        </w:rPr>
-        <w:t>UInteract</w:t>
-      </w:r>
-      <w:proofErr w:type="spellEnd"/>
-      <w:r>
-        <w:rPr>
-          <w:rFonts w:ascii="Calibri" w:eastAsia="Calibri" w:hAnsi="Calibri" w:cs="Calibri"/>
-          <w:highlight w:val="white"/>
-        </w:rPr>
-        <w:t xml:space="preserve"> system</w:t>
-      </w:r>
+        <w:t xml:space="preserve">s (DCRs) in the UInteract </w:t>
+      </w:r>
+      <w:r>
+        <w:rPr>
+          <w:rFonts w:ascii="Calibri" w:eastAsia="Calibri" w:hAnsi="Calibri" w:cs="Calibri"/>
+          <w:highlight w:val="white"/>
+        </w:rPr>
+        <w:t>database</w:t>
+      </w:r>
+      <w:bookmarkStart w:id="1" w:name="_GoBack"/>
+      <w:bookmarkEnd w:id="1"/>
     </w:p>
     <w:p>
       <w:pPr>
@@ -1055,28 +1039,7 @@
           <w:rFonts w:ascii="Calibri" w:eastAsia="Calibri" w:hAnsi="Calibri" w:cs="Calibri"/>
           <w:highlight w:val="white"/>
         </w:rPr>
-        <w:t>Utilized</w:t>
-      </w:r>
-      <w:r>
-        <w:rPr>
-          <w:rFonts w:ascii="Calibri" w:eastAsia="Calibri" w:hAnsi="Calibri" w:cs="Calibri"/>
-          <w:highlight w:val="white"/>
-        </w:rPr>
-        <w:t xml:space="preserve"> SQL and </w:t>
-      </w:r>
-      <w:r>
-        <w:rPr>
-          <w:rFonts w:ascii="Calibri" w:eastAsia="Calibri" w:hAnsi="Calibri" w:cs="Calibri"/>
-          <w:highlight w:val="white"/>
-        </w:rPr>
-        <w:t>updated</w:t>
-      </w:r>
-      <w:r>
-        <w:rPr>
-          <w:rFonts w:ascii="Calibri" w:eastAsia="Calibri" w:hAnsi="Calibri" w:cs="Calibri"/>
-          <w:highlight w:val="white"/>
-        </w:rPr>
-        <w:t xml:space="preserve"> data on a large database</w:t>
+        <w:t>Changed Java and XML to fix website bugs</w:t>
       </w:r>
     </w:p>
     <w:p>
@@ -1088,16 +1051,16 @@
         <w:spacing w:line="240" w:lineRule="auto"/>
         <w:contextualSpacing/>
         <w:rPr>
-          <w:b/>
-          <w:highlight w:val="white"/>
-        </w:rPr>
-      </w:pPr>
-      <w:r>
-        <w:rPr>
-          <w:rFonts w:ascii="Calibri" w:eastAsia="Calibri" w:hAnsi="Calibri" w:cs="Calibri"/>
-          <w:highlight w:val="white"/>
-        </w:rPr>
-        <w:t>Completed training to gain more experience with Java and SQL</w:t>
+          <w:rFonts w:ascii="Calibri" w:eastAsia="Calibri" w:hAnsi="Calibri" w:cs="Calibri"/>
+          <w:highlight w:val="white"/>
+        </w:rPr>
+      </w:pPr>
+      <w:r>
+        <w:rPr>
+          <w:rFonts w:ascii="Calibri" w:eastAsia="Calibri" w:hAnsi="Calibri" w:cs="Calibri"/>
+          <w:highlight w:val="white"/>
+        </w:rPr>
+        <w:t>Gained knowledge of the Struts web framework</w:t>
       </w:r>
     </w:p>
     <w:p>
@@ -1118,159 +1081,21 @@
           <w:rFonts w:ascii="Calibri" w:eastAsia="Calibri" w:hAnsi="Calibri" w:cs="Calibri"/>
           <w:highlight w:val="white"/>
         </w:rPr>
-        <w:t>C</w:t>
-      </w:r>
-      <w:r>
-        <w:rPr>
-          <w:rFonts w:ascii="Calibri" w:eastAsia="Calibri" w:hAnsi="Calibri" w:cs="Calibri"/>
-          <w:highlight w:val="white"/>
-        </w:rPr>
-        <w:t>ollaborated with a team to meet agendas</w:t>
-      </w:r>
-      <w:bookmarkStart w:id="1" w:name="_GoBack"/>
-      <w:bookmarkEnd w:id="1"/>
-    </w:p>
-    <w:p>
-      <w:pPr>
-        <w:spacing w:line="240" w:lineRule="auto"/>
-        <w:ind w:left="720" w:firstLine="720"/>
-        <w:rPr>
-          <w:rFonts w:ascii="Calibri" w:eastAsia="Calibri" w:hAnsi="Calibri" w:cs="Calibri"/>
-        </w:rPr>
-      </w:pPr>
-    </w:p>
-    <w:p>
-      <w:pPr>
-        <w:spacing w:line="240" w:lineRule="auto"/>
-        <w:ind w:left="720" w:firstLine="720"/>
-        <w:rPr>
-          <w:rFonts w:ascii="Calibri" w:eastAsia="Calibri" w:hAnsi="Calibri" w:cs="Calibri"/>
-        </w:rPr>
-      </w:pPr>
-      <w:r>
-        <w:rPr>
-          <w:rFonts w:ascii="Calibri" w:eastAsia="Calibri" w:hAnsi="Calibri" w:cs="Calibri"/>
-        </w:rPr>
-        <w:t>Multi-rotor Robot Design Team</w:t>
-      </w:r>
-      <w:r>
-        <w:rPr>
-          <w:rFonts w:ascii="Calibri" w:eastAsia="Calibri" w:hAnsi="Calibri" w:cs="Calibri"/>
-        </w:rPr>
-        <w:tab/>
-      </w:r>
-      <w:r>
-        <w:rPr>
-          <w:rFonts w:ascii="Calibri" w:eastAsia="Calibri" w:hAnsi="Calibri" w:cs="Calibri"/>
-        </w:rPr>
-        <w:tab/>
-      </w:r>
-      <w:r>
-        <w:rPr>
-          <w:rFonts w:ascii="Calibri" w:eastAsia="Calibri" w:hAnsi="Calibri" w:cs="Calibri"/>
-        </w:rPr>
-        <w:tab/>
-      </w:r>
-      <w:r>
-        <w:rPr>
-          <w:rFonts w:ascii="Calibri" w:eastAsia="Calibri" w:hAnsi="Calibri" w:cs="Calibri"/>
-        </w:rPr>
-        <w:tab/>
-      </w:r>
-      <w:r>
-        <w:rPr>
-          <w:rFonts w:ascii="Calibri" w:eastAsia="Calibri" w:hAnsi="Calibri" w:cs="Calibri"/>
-        </w:rPr>
-        <w:tab/>
-      </w:r>
-      <w:r>
-        <w:rPr>
-          <w:rFonts w:ascii="Calibri" w:eastAsia="Calibri" w:hAnsi="Calibri" w:cs="Calibri"/>
-        </w:rPr>
-        <w:tab/>
-      </w:r>
-      <w:r>
-        <w:rPr>
-          <w:rFonts w:ascii="Calibri" w:eastAsia="Calibri" w:hAnsi="Calibri" w:cs="Calibri"/>
-        </w:rPr>
-        <w:tab/>
-        <w:t>Rolla, MO</w:t>
-      </w:r>
-    </w:p>
-    <w:p>
-      <w:pPr>
-        <w:spacing w:line="240" w:lineRule="auto"/>
-        <w:rPr>
-          <w:rFonts w:ascii="Calibri" w:eastAsia="Calibri" w:hAnsi="Calibri" w:cs="Calibri"/>
-          <w:highlight w:val="white"/>
-        </w:rPr>
-      </w:pPr>
-      <w:r>
-        <w:rPr>
-          <w:rFonts w:ascii="Calibri" w:eastAsia="Calibri" w:hAnsi="Calibri" w:cs="Calibri"/>
-        </w:rPr>
-        <w:tab/>
-      </w:r>
-      <w:r>
-        <w:rPr>
-          <w:rFonts w:ascii="Calibri" w:eastAsia="Calibri" w:hAnsi="Calibri" w:cs="Calibri"/>
-        </w:rPr>
-        <w:tab/>
-      </w:r>
-      <w:r>
-        <w:rPr>
-          <w:rFonts w:ascii="Calibri" w:eastAsia="Calibri" w:hAnsi="Calibri" w:cs="Calibri"/>
-          <w:b/>
-        </w:rPr>
-        <w:t>Software Division – Simulation Division</w:t>
-      </w:r>
-      <w:r>
-        <w:rPr>
-          <w:rFonts w:ascii="Calibri" w:eastAsia="Calibri" w:hAnsi="Calibri" w:cs="Calibri"/>
-          <w:b/>
-        </w:rPr>
-        <w:tab/>
-      </w:r>
-      <w:r>
-        <w:rPr>
-          <w:rFonts w:ascii="Calibri" w:eastAsia="Calibri" w:hAnsi="Calibri" w:cs="Calibri"/>
-          <w:b/>
-        </w:rPr>
-        <w:tab/>
-      </w:r>
-      <w:r>
-        <w:rPr>
-          <w:rFonts w:ascii="Calibri" w:eastAsia="Calibri" w:hAnsi="Calibri" w:cs="Calibri"/>
-          <w:b/>
-        </w:rPr>
-        <w:tab/>
-      </w:r>
-      <w:r>
-        <w:rPr>
-          <w:rFonts w:ascii="Calibri" w:eastAsia="Calibri" w:hAnsi="Calibri" w:cs="Calibri"/>
-          <w:b/>
-        </w:rPr>
-        <w:tab/>
-      </w:r>
-      <w:r>
-        <w:rPr>
-          <w:rFonts w:ascii="Calibri" w:eastAsia="Calibri" w:hAnsi="Calibri" w:cs="Calibri"/>
-          <w:b/>
-        </w:rPr>
-        <w:tab/>
-      </w:r>
-      <w:r>
-        <w:rPr>
-          <w:rFonts w:ascii="Calibri" w:eastAsia="Calibri" w:hAnsi="Calibri" w:cs="Calibri"/>
-          <w:b/>
-        </w:rPr>
-        <w:tab/>
-      </w:r>
-      <w:r>
-        <w:rPr>
-          <w:rFonts w:ascii="Calibri" w:eastAsia="Calibri" w:hAnsi="Calibri" w:cs="Calibri"/>
-        </w:rPr>
-        <w:t>Oct 2016 - present</w:t>
+        <w:t>Completed training</w:t>
+      </w:r>
+      <w:r>
+        <w:rPr>
+          <w:rFonts w:ascii="Calibri" w:eastAsia="Calibri" w:hAnsi="Calibri" w:cs="Calibri"/>
+          <w:highlight w:val="white"/>
+        </w:rPr>
+        <w:t xml:space="preserve"> challenges</w:t>
+      </w:r>
+      <w:r>
+        <w:rPr>
+          <w:rFonts w:ascii="Calibri" w:eastAsia="Calibri" w:hAnsi="Calibri" w:cs="Calibri"/>
+          <w:highlight w:val="white"/>
+        </w:rPr>
+        <w:t xml:space="preserve"> to gain more experience with Java and SQL</w:t>
       </w:r>
     </w:p>
     <w:p>
@@ -1291,23 +1116,164 @@
           <w:rFonts w:ascii="Calibri" w:eastAsia="Calibri" w:hAnsi="Calibri" w:cs="Calibri"/>
           <w:highlight w:val="white"/>
         </w:rPr>
-        <w:t xml:space="preserve">Made 2-D </w:t>
-      </w:r>
-      <w:proofErr w:type="spellStart"/>
-      <w:r>
-        <w:rPr>
-          <w:rFonts w:ascii="Calibri" w:eastAsia="Calibri" w:hAnsi="Calibri" w:cs="Calibri"/>
-          <w:highlight w:val="white"/>
-        </w:rPr>
-        <w:t>Javascript</w:t>
-      </w:r>
-      <w:proofErr w:type="spellEnd"/>
-      <w:r>
-        <w:rPr>
-          <w:rFonts w:ascii="Calibri" w:eastAsia="Calibri" w:hAnsi="Calibri" w:cs="Calibri"/>
-          <w:highlight w:val="white"/>
-        </w:rPr>
-        <w:t xml:space="preserve"> simulation of the International Aerial Robotics Competition (IARC)</w:t>
+        <w:t>C</w:t>
+      </w:r>
+      <w:r>
+        <w:rPr>
+          <w:rFonts w:ascii="Calibri" w:eastAsia="Calibri" w:hAnsi="Calibri" w:cs="Calibri"/>
+          <w:highlight w:val="white"/>
+        </w:rPr>
+        <w:t>ollaborated with a team to meet agendas</w:t>
+      </w:r>
+    </w:p>
+    <w:p>
+      <w:pPr>
+        <w:spacing w:line="240" w:lineRule="auto"/>
+        <w:ind w:left="720" w:firstLine="720"/>
+        <w:rPr>
+          <w:rFonts w:ascii="Calibri" w:eastAsia="Calibri" w:hAnsi="Calibri" w:cs="Calibri"/>
+        </w:rPr>
+      </w:pPr>
+    </w:p>
+    <w:p>
+      <w:pPr>
+        <w:spacing w:line="240" w:lineRule="auto"/>
+        <w:ind w:left="720" w:firstLine="720"/>
+        <w:rPr>
+          <w:rFonts w:ascii="Calibri" w:eastAsia="Calibri" w:hAnsi="Calibri" w:cs="Calibri"/>
+        </w:rPr>
+      </w:pPr>
+      <w:r>
+        <w:rPr>
+          <w:rFonts w:ascii="Calibri" w:eastAsia="Calibri" w:hAnsi="Calibri" w:cs="Calibri"/>
+        </w:rPr>
+        <w:t>Multi-rotor Robot Design Team</w:t>
+      </w:r>
+      <w:r>
+        <w:rPr>
+          <w:rFonts w:ascii="Calibri" w:eastAsia="Calibri" w:hAnsi="Calibri" w:cs="Calibri"/>
+        </w:rPr>
+        <w:tab/>
+      </w:r>
+      <w:r>
+        <w:rPr>
+          <w:rFonts w:ascii="Calibri" w:eastAsia="Calibri" w:hAnsi="Calibri" w:cs="Calibri"/>
+        </w:rPr>
+        <w:tab/>
+      </w:r>
+      <w:r>
+        <w:rPr>
+          <w:rFonts w:ascii="Calibri" w:eastAsia="Calibri" w:hAnsi="Calibri" w:cs="Calibri"/>
+        </w:rPr>
+        <w:tab/>
+      </w:r>
+      <w:r>
+        <w:rPr>
+          <w:rFonts w:ascii="Calibri" w:eastAsia="Calibri" w:hAnsi="Calibri" w:cs="Calibri"/>
+        </w:rPr>
+        <w:tab/>
+      </w:r>
+      <w:r>
+        <w:rPr>
+          <w:rFonts w:ascii="Calibri" w:eastAsia="Calibri" w:hAnsi="Calibri" w:cs="Calibri"/>
+        </w:rPr>
+        <w:tab/>
+      </w:r>
+      <w:r>
+        <w:rPr>
+          <w:rFonts w:ascii="Calibri" w:eastAsia="Calibri" w:hAnsi="Calibri" w:cs="Calibri"/>
+        </w:rPr>
+        <w:tab/>
+      </w:r>
+      <w:r>
+        <w:rPr>
+          <w:rFonts w:ascii="Calibri" w:eastAsia="Calibri" w:hAnsi="Calibri" w:cs="Calibri"/>
+        </w:rPr>
+        <w:tab/>
+        <w:t>Rolla, MO</w:t>
+      </w:r>
+    </w:p>
+    <w:p>
+      <w:pPr>
+        <w:spacing w:line="240" w:lineRule="auto"/>
+        <w:rPr>
+          <w:rFonts w:ascii="Calibri" w:eastAsia="Calibri" w:hAnsi="Calibri" w:cs="Calibri"/>
+          <w:highlight w:val="white"/>
+        </w:rPr>
+      </w:pPr>
+      <w:r>
+        <w:rPr>
+          <w:rFonts w:ascii="Calibri" w:eastAsia="Calibri" w:hAnsi="Calibri" w:cs="Calibri"/>
+        </w:rPr>
+        <w:tab/>
+      </w:r>
+      <w:r>
+        <w:rPr>
+          <w:rFonts w:ascii="Calibri" w:eastAsia="Calibri" w:hAnsi="Calibri" w:cs="Calibri"/>
+        </w:rPr>
+        <w:tab/>
+      </w:r>
+      <w:r>
+        <w:rPr>
+          <w:rFonts w:ascii="Calibri" w:eastAsia="Calibri" w:hAnsi="Calibri" w:cs="Calibri"/>
+          <w:b/>
+        </w:rPr>
+        <w:t xml:space="preserve">Software Division - </w:t>
+      </w:r>
+      <w:r>
+        <w:rPr>
+          <w:rFonts w:ascii="Calibri" w:eastAsia="Calibri" w:hAnsi="Calibri" w:cs="Calibri"/>
+          <w:b/>
+        </w:rPr>
+        <w:t>Simulation Division</w:t>
+      </w:r>
+      <w:r>
+        <w:rPr>
+          <w:rFonts w:ascii="Calibri" w:eastAsia="Calibri" w:hAnsi="Calibri" w:cs="Calibri"/>
+          <w:b/>
+        </w:rPr>
+        <w:tab/>
+      </w:r>
+      <w:r>
+        <w:rPr>
+          <w:rFonts w:ascii="Calibri" w:eastAsia="Calibri" w:hAnsi="Calibri" w:cs="Calibri"/>
+          <w:b/>
+        </w:rPr>
+        <w:tab/>
+      </w:r>
+      <w:r>
+        <w:rPr>
+          <w:rFonts w:ascii="Calibri" w:eastAsia="Calibri" w:hAnsi="Calibri" w:cs="Calibri"/>
+          <w:b/>
+        </w:rPr>
+        <w:tab/>
+      </w:r>
+      <w:r>
+        <w:rPr>
+          <w:rFonts w:ascii="Calibri" w:eastAsia="Calibri" w:hAnsi="Calibri" w:cs="Calibri"/>
+          <w:b/>
+        </w:rPr>
+        <w:tab/>
+      </w:r>
+      <w:r>
+        <w:rPr>
+          <w:rFonts w:ascii="Calibri" w:eastAsia="Calibri" w:hAnsi="Calibri" w:cs="Calibri"/>
+          <w:b/>
+        </w:rPr>
+        <w:tab/>
+      </w:r>
+      <w:r>
+        <w:rPr>
+          <w:rFonts w:ascii="Calibri" w:eastAsia="Calibri" w:hAnsi="Calibri" w:cs="Calibri"/>
+          <w:b/>
+        </w:rPr>
+        <w:tab/>
+      </w:r>
+      <w:r>
+        <w:rPr>
+          <w:rFonts w:ascii="Calibri" w:eastAsia="Calibri" w:hAnsi="Calibri" w:cs="Calibri"/>
+        </w:rPr>
+        <w:t>Oct 2016 - present</w:t>
       </w:r>
     </w:p>
     <w:p>
@@ -1328,7 +1294,7 @@
           <w:rFonts w:ascii="Calibri" w:eastAsia="Calibri" w:hAnsi="Calibri" w:cs="Calibri"/>
           <w:highlight w:val="white"/>
         </w:rPr>
-        <w:t>Wrote many programs using neuro-evolution to find best algorithm of drone flight in the IARC, including using the NEAT method</w:t>
+        <w:t>Made 2-D Javascript simulation of the International Aerial Robotics Competition (IARC)</w:t>
       </w:r>
     </w:p>
     <w:p>
@@ -1349,6 +1315,27 @@
           <w:rFonts w:ascii="Calibri" w:eastAsia="Calibri" w:hAnsi="Calibri" w:cs="Calibri"/>
           <w:highlight w:val="white"/>
         </w:rPr>
+        <w:t>Wrote many programs using neuro-evolution to find best algorithm of drone flight in the IARC, including using the NEAT method</w:t>
+      </w:r>
+    </w:p>
+    <w:p>
+      <w:pPr>
+        <w:numPr>
+          <w:ilvl w:val="0"/>
+          <w:numId w:val="1"/>
+        </w:numPr>
+        <w:spacing w:line="240" w:lineRule="auto"/>
+        <w:contextualSpacing/>
+        <w:rPr>
+          <w:b/>
+          <w:highlight w:val="white"/>
+        </w:rPr>
+      </w:pPr>
+      <w:r>
+        <w:rPr>
+          <w:rFonts w:ascii="Calibri" w:eastAsia="Calibri" w:hAnsi="Calibri" w:cs="Calibri"/>
+          <w:highlight w:val="white"/>
+        </w:rPr>
         <w:t>Operated</w:t>
       </w:r>
       <w:r>
@@ -1608,39 +1595,7 @@
           <w:rFonts w:ascii="Calibri" w:eastAsia="Calibri" w:hAnsi="Calibri" w:cs="Calibri"/>
           <w:highlight w:val="white"/>
         </w:rPr>
-        <w:t xml:space="preserve">Gained skills with </w:t>
-      </w:r>
-      <w:proofErr w:type="spellStart"/>
-      <w:r>
-        <w:rPr>
-          <w:rFonts w:ascii="Calibri" w:eastAsia="Calibri" w:hAnsi="Calibri" w:cs="Calibri"/>
-          <w:highlight w:val="white"/>
-        </w:rPr>
-        <w:t>Git</w:t>
-      </w:r>
-      <w:proofErr w:type="spellEnd"/>
-      <w:r>
-        <w:rPr>
-          <w:rFonts w:ascii="Calibri" w:eastAsia="Calibri" w:hAnsi="Calibri" w:cs="Calibri"/>
-          <w:highlight w:val="white"/>
-        </w:rPr>
-        <w:t xml:space="preserve"> by using to </w:t>
-      </w:r>
-      <w:proofErr w:type="spellStart"/>
-      <w:r>
-        <w:rPr>
-          <w:rFonts w:ascii="Calibri" w:eastAsia="Calibri" w:hAnsi="Calibri" w:cs="Calibri"/>
-          <w:highlight w:val="white"/>
-        </w:rPr>
-        <w:t>Github</w:t>
-      </w:r>
-      <w:proofErr w:type="spellEnd"/>
-      <w:r>
-        <w:rPr>
-          <w:rFonts w:ascii="Calibri" w:eastAsia="Calibri" w:hAnsi="Calibri" w:cs="Calibri"/>
-          <w:highlight w:val="white"/>
-        </w:rPr>
-        <w:t xml:space="preserve"> to store program</w:t>
+        <w:t>Gained skills with Git by using to Github to store program</w:t>
       </w:r>
     </w:p>
     <w:p>
@@ -1668,15 +1623,7 @@
           <w:rFonts w:ascii="Calibri" w:eastAsia="Calibri" w:hAnsi="Calibri" w:cs="Calibri"/>
           <w:highlight w:val="white"/>
         </w:rPr>
-        <w:t xml:space="preserve"> </w:t>
-      </w:r>
-      <w:proofErr w:type="spellStart"/>
-      <w:r>
-        <w:rPr>
-          <w:rFonts w:ascii="Calibri" w:eastAsia="Calibri" w:hAnsi="Calibri" w:cs="Calibri"/>
-          <w:highlight w:val="white"/>
-        </w:rPr>
-        <w:t>MegaMiner</w:t>
+        <w:t xml:space="preserve"> MegaMiner</w:t>
       </w:r>
       <w:r>
         <w:rPr>
@@ -1685,7 +1632,6 @@
         </w:rPr>
         <w:t>AI</w:t>
       </w:r>
-      <w:proofErr w:type="spellEnd"/>
       <w:r>
         <w:rPr>
           <w:rFonts w:ascii="Calibri" w:eastAsia="Calibri" w:hAnsi="Calibri" w:cs="Calibri"/>
@@ -1736,7 +1682,6 @@
         </w:rPr>
         <w:t xml:space="preserve"> </w:t>
       </w:r>
-      <w:proofErr w:type="spellStart"/>
       <w:r>
         <w:rPr>
           <w:rFonts w:ascii="Calibri" w:eastAsia="Calibri" w:hAnsi="Calibri" w:cs="Calibri"/>
@@ -1744,7 +1689,6 @@
         </w:rPr>
         <w:t>ShamHacks</w:t>
       </w:r>
-      <w:proofErr w:type="spellEnd"/>
       <w:r>
         <w:rPr>
           <w:rFonts w:ascii="Calibri" w:eastAsia="Calibri" w:hAnsi="Calibri" w:cs="Calibri"/>
@@ -2104,15 +2048,8 @@
           <w:rFonts w:ascii="Calibri" w:eastAsia="Calibri" w:hAnsi="Calibri" w:cs="Calibri"/>
         </w:rPr>
         <w:tab/>
-      </w:r>
-      <w:proofErr w:type="spellStart"/>
-      <w:r>
-        <w:rPr>
-          <w:rFonts w:ascii="Calibri" w:eastAsia="Calibri" w:hAnsi="Calibri" w:cs="Calibri"/>
-        </w:rPr>
         <w:t>Git</w:t>
       </w:r>
-      <w:proofErr w:type="spellEnd"/>
       <w:r>
         <w:rPr>
           <w:rFonts w:ascii="Calibri" w:eastAsia="Calibri" w:hAnsi="Calibri" w:cs="Calibri"/>
@@ -2204,20 +2141,7 @@
           <w:rFonts w:ascii="Calibri" w:eastAsia="Calibri" w:hAnsi="Calibri" w:cs="Calibri"/>
         </w:rPr>
         <w:tab/>
-      </w:r>
-      <w:proofErr w:type="spellStart"/>
-      <w:r>
-        <w:rPr>
-          <w:rFonts w:ascii="Calibri" w:eastAsia="Calibri" w:hAnsi="Calibri" w:cs="Calibri"/>
-        </w:rPr>
-        <w:t>C</w:t>
-      </w:r>
-      <w:proofErr w:type="spellEnd"/>
-      <w:r>
-        <w:rPr>
-          <w:rFonts w:ascii="Calibri" w:eastAsia="Calibri" w:hAnsi="Calibri" w:cs="Calibri"/>
-        </w:rPr>
-        <w:t>++</w:t>
+        <w:t>C++</w:t>
       </w:r>
       <w:r>
         <w:rPr>
@@ -2341,7 +2265,7 @@
 </file>
 
 <file path=word/numbering.xml><?xml version="1.0" encoding="utf-8"?>
-<w:numbering xmlns:wpc="http://schemas.microsoft.com/office/word/2010/wordprocessingCanvas" xmlns:cx="http://schemas.microsoft.com/office/drawing/2014/chartex" xmlns:cx1="http://schemas.microsoft.com/office/drawing/2015/9/8/chartex" xmlns:mc="http://schemas.openxmlformats.org/markup-compatibility/2006" xmlns:o="urn:schemas-microsoft-com:office:office" xmlns:r="http://schemas.openxmlformats.org/officeDocument/2006/relationships" xmlns:m="http://schemas.openxmlformats.org/officeDocument/2006/math" xmlns:v="urn:schemas-microsoft-com:vml" xmlns:wp14="http://schemas.microsoft.com/office/word/2010/wordprocessingDrawing" xmlns:wp="http://schemas.openxmlformats.org/drawingml/2006/wordprocessingDrawing" xmlns:w10="urn:schemas-microsoft-com:office:word" xmlns:w="http://schemas.openxmlformats.org/wordprocessingml/2006/main" xmlns:w14="http://schemas.microsoft.com/office/word/2010/wordml" xmlns:w15="http://schemas.microsoft.com/office/word/2012/wordml" xmlns:w16se="http://schemas.microsoft.com/office/word/2015/wordml/symex" xmlns:wpg="http://schemas.microsoft.com/office/word/2010/wordprocessingGroup" xmlns:wpi="http://schemas.microsoft.com/office/word/2010/wordprocessingInk" xmlns:wne="http://schemas.microsoft.com/office/word/2006/wordml" xmlns:wps="http://schemas.microsoft.com/office/word/2010/wordprocessingShape" mc:Ignorable="w14 w15 w16se wp14">
+<w:numbering xmlns:wpc="http://schemas.microsoft.com/office/word/2010/wordprocessingCanvas" xmlns:cx="http://schemas.microsoft.com/office/drawing/2014/chartex" xmlns:cx1="http://schemas.microsoft.com/office/drawing/2015/9/8/chartex" xmlns:cx2="http://schemas.microsoft.com/office/drawing/2015/10/21/chartex" xmlns:cx3="http://schemas.microsoft.com/office/drawing/2016/5/9/chartex" xmlns:cx4="http://schemas.microsoft.com/office/drawing/2016/5/10/chartex" xmlns:cx5="http://schemas.microsoft.com/office/drawing/2016/5/11/chartex" xmlns:cx6="http://schemas.microsoft.com/office/drawing/2016/5/12/chartex" xmlns:cx7="http://schemas.microsoft.com/office/drawing/2016/5/13/chartex" xmlns:cx8="http://schemas.microsoft.com/office/drawing/2016/5/14/chartex" xmlns:mc="http://schemas.openxmlformats.org/markup-compatibility/2006" xmlns:aink="http://schemas.microsoft.com/office/drawing/2016/ink" xmlns:am3d="http://schemas.microsoft.com/office/drawing/2017/model3d" xmlns:o="urn:schemas-microsoft-com:office:office" xmlns:r="http://schemas.openxmlformats.org/officeDocument/2006/relationships" xmlns:m="http://schemas.openxmlformats.org/officeDocument/2006/math" xmlns:v="urn:schemas-microsoft-com:vml" xmlns:wp14="http://schemas.microsoft.com/office/word/2010/wordprocessingDrawing" xmlns:wp="http://schemas.openxmlformats.org/drawingml/2006/wordprocessingDrawing" xmlns:w10="urn:schemas-microsoft-com:office:word" xmlns:w="http://schemas.openxmlformats.org/wordprocessingml/2006/main" xmlns:w14="http://schemas.microsoft.com/office/word/2010/wordml" xmlns:w15="http://schemas.microsoft.com/office/word/2012/wordml" xmlns:w16cid="http://schemas.microsoft.com/office/word/2016/wordml/cid" xmlns:w16se="http://schemas.microsoft.com/office/word/2015/wordml/symex" xmlns:wpg="http://schemas.microsoft.com/office/word/2010/wordprocessingGroup" xmlns:wpi="http://schemas.microsoft.com/office/word/2010/wordprocessingInk" xmlns:wne="http://schemas.microsoft.com/office/word/2006/wordml" xmlns:wps="http://schemas.microsoft.com/office/word/2010/wordprocessingShape" mc:Ignorable="w14 w15 w16se w16cid wp14">
   <w:abstractNum w:abstractNumId="0" w15:restartNumberingAfterBreak="0">
     <w:nsid w:val="006C4E08"/>
     <w:multiLevelType w:val="hybridMultilevel"/>
@@ -3274,7 +3198,7 @@
 </file>
 
 <file path=word/styles.xml><?xml version="1.0" encoding="utf-8"?>
-<w:styles xmlns:mc="http://schemas.openxmlformats.org/markup-compatibility/2006" xmlns:r="http://schemas.openxmlformats.org/officeDocument/2006/relationships" xmlns:w="http://schemas.openxmlformats.org/wordprocessingml/2006/main" xmlns:w14="http://schemas.microsoft.com/office/word/2010/wordml" xmlns:w15="http://schemas.microsoft.com/office/word/2012/wordml" xmlns:w16se="http://schemas.microsoft.com/office/word/2015/wordml/symex" mc:Ignorable="w14 w15 w16se">
+<w:styles xmlns:mc="http://schemas.openxmlformats.org/markup-compatibility/2006" xmlns:r="http://schemas.openxmlformats.org/officeDocument/2006/relationships" xmlns:w="http://schemas.openxmlformats.org/wordprocessingml/2006/main" xmlns:w14="http://schemas.microsoft.com/office/word/2010/wordml" xmlns:w15="http://schemas.microsoft.com/office/word/2012/wordml" xmlns:w16cid="http://schemas.microsoft.com/office/word/2016/wordml/cid" xmlns:w16se="http://schemas.microsoft.com/office/word/2015/wordml/symex" mc:Ignorable="w14 w15 w16se w16cid">
   <w:docDefaults>
     <w:rPrDefault>
       <w:rPr>
@@ -3299,7 +3223,7 @@
       </w:pPr>
     </w:pPrDefault>
   </w:docDefaults>
-  <w:latentStyles w:defLockedState="0" w:defUIPriority="99" w:defSemiHidden="0" w:defUnhideWhenUsed="0" w:defQFormat="0" w:count="371">
+  <w:latentStyles w:defLockedState="0" w:defUIPriority="99" w:defSemiHidden="0" w:defUnhideWhenUsed="0" w:defQFormat="0" w:count="375">
     <w:lsdException w:name="Normal" w:uiPriority="0" w:qFormat="1"/>
     <w:lsdException w:name="heading 1" w:uiPriority="9" w:qFormat="1"/>
     <w:lsdException w:name="heading 2" w:semiHidden="1" w:uiPriority="9" w:unhideWhenUsed="1" w:qFormat="1"/>
@@ -3405,7 +3329,6 @@
     <w:lsdException w:name="HTML Sample" w:semiHidden="1" w:unhideWhenUsed="1"/>
     <w:lsdException w:name="HTML Typewriter" w:semiHidden="1" w:unhideWhenUsed="1"/>
     <w:lsdException w:name="HTML Variable" w:semiHidden="1" w:unhideWhenUsed="1"/>
-    <w:lsdException w:name="Normal Table" w:semiHidden="1" w:unhideWhenUsed="1"/>
     <w:lsdException w:name="annotation subject" w:semiHidden="1" w:unhideWhenUsed="1"/>
     <w:lsdException w:name="No List" w:semiHidden="1" w:unhideWhenUsed="1"/>
     <w:lsdException w:name="Outline List 1" w:semiHidden="1" w:unhideWhenUsed="1"/>
@@ -3449,10 +3372,8 @@
     <w:lsdException w:name="Table Elegant" w:semiHidden="1" w:unhideWhenUsed="1"/>
     <w:lsdException w:name="Table Professional" w:semiHidden="1" w:unhideWhenUsed="1"/>
     <w:lsdException w:name="Table Subtle 1" w:semiHidden="1" w:unhideWhenUsed="1"/>
-    <w:lsdException w:name="Table Subtle 2" w:semiHidden="1" w:unhideWhenUsed="1"/>
     <w:lsdException w:name="Table Web 1" w:semiHidden="1" w:unhideWhenUsed="1"/>
     <w:lsdException w:name="Table Web 2" w:semiHidden="1" w:unhideWhenUsed="1"/>
-    <w:lsdException w:name="Table Web 3" w:semiHidden="1" w:unhideWhenUsed="1"/>
     <w:lsdException w:name="Balloon Text" w:semiHidden="1" w:unhideWhenUsed="1"/>
     <w:lsdException w:name="Table Grid" w:uiPriority="39"/>
     <w:lsdException w:name="Table Theme" w:semiHidden="1" w:unhideWhenUsed="1"/>
@@ -3671,6 +3592,10 @@
     <w:lsdException w:name="List Table 5 Dark Accent 6" w:uiPriority="50"/>
     <w:lsdException w:name="List Table 6 Colorful Accent 6" w:uiPriority="51"/>
     <w:lsdException w:name="List Table 7 Colorful Accent 6" w:uiPriority="52"/>
+    <w:lsdException w:name="Mention" w:semiHidden="1" w:unhideWhenUsed="1"/>
+    <w:lsdException w:name="Smart Hyperlink" w:semiHidden="1" w:unhideWhenUsed="1"/>
+    <w:lsdException w:name="Hashtag" w:semiHidden="1" w:unhideWhenUsed="1"/>
+    <w:lsdException w:name="Unresolved Mention" w:semiHidden="1" w:unhideWhenUsed="1"/>
   </w:latentStyles>
   <w:style w:type="paragraph" w:default="1" w:styleId="Normal">
     <w:name w:val="Normal"/>

</xml_diff>

<commit_message>
Updated DOCX and PDF resumes.
</commit_message>
<xml_diff>
--- a/Assets/Resume.docx
+++ b/Assets/Resume.docx
@@ -299,7 +299,22 @@
           <w:highlight w:val="white"/>
         </w:rPr>
         <w:tab/>
-        <w:t>Tebbetts, MO 65080</w:t>
+      </w:r>
+      <w:proofErr w:type="spellStart"/>
+      <w:r>
+        <w:rPr>
+          <w:rFonts w:ascii="Calibri" w:eastAsia="Calibri" w:hAnsi="Calibri" w:cs="Calibri"/>
+          <w:highlight w:val="white"/>
+        </w:rPr>
+        <w:t>Tebbetts</w:t>
+      </w:r>
+      <w:proofErr w:type="spellEnd"/>
+      <w:r>
+        <w:rPr>
+          <w:rFonts w:ascii="Calibri" w:eastAsia="Calibri" w:hAnsi="Calibri" w:cs="Calibri"/>
+          <w:highlight w:val="white"/>
+        </w:rPr>
+        <w:t>, MO 65080</w:t>
       </w:r>
     </w:p>
     <w:p>
@@ -449,7 +464,7 @@
           </mc:Choice>
           <mc:Fallback>
             <w:pict>
-              <v:shapetype w14:anchorId="0EF38F79" id="_x0000_t32" coordsize="21600,21600" o:spt="32" o:oned="t" path="m,l21600,21600e" filled="f">
+              <v:shapetype w14:anchorId="6BCDAD06" id="_x0000_t32" coordsize="21600,21600" o:spt="32" o:oned="t" path="m,l21600,21600e" filled="f">
                 <v:path arrowok="t" fillok="f" o:connecttype="none"/>
                 <o:lock v:ext="edit" shapetype="t"/>
               </v:shapetype>
@@ -759,6 +774,9 @@
     <w:p>
       <w:pPr>
         <w:spacing w:line="240" w:lineRule="auto"/>
+        <w:rPr>
+          <w:rFonts w:ascii="Calibri" w:eastAsia="Calibri" w:hAnsi="Calibri" w:cs="Calibri"/>
+        </w:rPr>
       </w:pPr>
       <w:r>
         <w:rPr>
@@ -802,6 +820,78 @@
     <w:p>
       <w:pPr>
         <w:spacing w:line="240" w:lineRule="auto"/>
+        <w:rPr>
+          <w:rFonts w:ascii="Calibri" w:eastAsia="Calibri" w:hAnsi="Calibri" w:cs="Calibri"/>
+        </w:rPr>
+      </w:pPr>
+      <w:r>
+        <w:rPr>
+          <w:rFonts w:ascii="Calibri" w:eastAsia="Calibri" w:hAnsi="Calibri" w:cs="Calibri"/>
+        </w:rPr>
+        <w:tab/>
+      </w:r>
+      <w:r>
+        <w:rPr>
+          <w:rFonts w:ascii="Calibri" w:eastAsia="Calibri" w:hAnsi="Calibri" w:cs="Calibri"/>
+        </w:rPr>
+        <w:tab/>
+      </w:r>
+      <w:r>
+        <w:rPr>
+          <w:rFonts w:ascii="Calibri" w:eastAsia="Calibri" w:hAnsi="Calibri" w:cs="Calibri"/>
+        </w:rPr>
+        <w:t>Intro to Computer Security</w:t>
+      </w:r>
+      <w:r>
+        <w:rPr>
+          <w:rFonts w:ascii="Calibri" w:eastAsia="Calibri" w:hAnsi="Calibri" w:cs="Calibri"/>
+        </w:rPr>
+        <w:tab/>
+        <w:t>Intro to Operating Systems</w:t>
+      </w:r>
+      <w:r>
+        <w:rPr>
+          <w:rFonts w:ascii="Calibri" w:eastAsia="Calibri" w:hAnsi="Calibri" w:cs="Calibri"/>
+        </w:rPr>
+        <w:tab/>
+        <w:t>Programming Languages and Translators</w:t>
+      </w:r>
+    </w:p>
+    <w:p>
+      <w:pPr>
+        <w:spacing w:line="240" w:lineRule="auto"/>
+      </w:pPr>
+      <w:r>
+        <w:rPr>
+          <w:rFonts w:ascii="Calibri" w:eastAsia="Calibri" w:hAnsi="Calibri" w:cs="Calibri"/>
+        </w:rPr>
+        <w:tab/>
+      </w:r>
+      <w:r>
+        <w:rPr>
+          <w:rFonts w:ascii="Calibri" w:eastAsia="Calibri" w:hAnsi="Calibri" w:cs="Calibri"/>
+        </w:rPr>
+        <w:tab/>
+        <w:t xml:space="preserve">Software </w:t>
+      </w:r>
+      <w:proofErr w:type="gramStart"/>
+      <w:r>
+        <w:rPr>
+          <w:rFonts w:ascii="Calibri" w:eastAsia="Calibri" w:hAnsi="Calibri" w:cs="Calibri"/>
+        </w:rPr>
+        <w:t>Engineering</w:t>
+      </w:r>
+      <w:proofErr w:type="gramEnd"/>
+      <w:r>
+        <w:rPr>
+          <w:rFonts w:ascii="Calibri" w:eastAsia="Calibri" w:hAnsi="Calibri" w:cs="Calibri"/>
+        </w:rPr>
+        <w:t xml:space="preserve"> I</w:t>
+      </w:r>
+    </w:p>
+    <w:p>
+      <w:pPr>
+        <w:spacing w:line="240" w:lineRule="auto"/>
       </w:pPr>
     </w:p>
     <w:p>
@@ -887,6 +977,7 @@
         </w:rPr>
         <w:tab/>
       </w:r>
+      <w:proofErr w:type="spellStart"/>
       <w:r>
         <w:rPr>
           <w:rFonts w:ascii="Calibri" w:eastAsia="Calibri" w:hAnsi="Calibri" w:cs="Calibri"/>
@@ -901,6 +992,7 @@
         </w:rPr>
         <w:t>nteract</w:t>
       </w:r>
+      <w:proofErr w:type="spellEnd"/>
       <w:r>
         <w:rPr>
           <w:rFonts w:ascii="Calibri" w:eastAsia="Calibri" w:hAnsi="Calibri" w:cs="Calibri"/>
@@ -969,7 +1061,19 @@
         <w:rPr>
           <w:rFonts w:ascii="Calibri" w:eastAsia="Calibri" w:hAnsi="Calibri" w:cs="Calibri"/>
         </w:rPr>
-        <w:t xml:space="preserve"> 2017 – </w:t>
+        <w:t xml:space="preserve"> </w:t>
+      </w:r>
+      <w:r>
+        <w:rPr>
+          <w:rFonts w:ascii="Calibri" w:eastAsia="Calibri" w:hAnsi="Calibri" w:cs="Calibri"/>
+        </w:rPr>
+        <w:t>2017 -</w:t>
+      </w:r>
+      <w:r>
+        <w:rPr>
+          <w:rFonts w:ascii="Calibri" w:eastAsia="Calibri" w:hAnsi="Calibri" w:cs="Calibri"/>
+        </w:rPr>
+        <w:t xml:space="preserve"> </w:t>
       </w:r>
       <w:r>
         <w:rPr>
@@ -1009,7 +1113,23 @@
           <w:rFonts w:ascii="Calibri" w:eastAsia="Calibri" w:hAnsi="Calibri" w:cs="Calibri"/>
           <w:highlight w:val="white"/>
         </w:rPr>
-        <w:t xml:space="preserve">s (DCRs) in the UInteract </w:t>
+        <w:t xml:space="preserve">s (DCRs) in the </w:t>
+      </w:r>
+      <w:proofErr w:type="spellStart"/>
+      <w:r>
+        <w:rPr>
+          <w:rFonts w:ascii="Calibri" w:eastAsia="Calibri" w:hAnsi="Calibri" w:cs="Calibri"/>
+          <w:highlight w:val="white"/>
+        </w:rPr>
+        <w:t>UInteract</w:t>
+      </w:r>
+      <w:proofErr w:type="spellEnd"/>
+      <w:r>
+        <w:rPr>
+          <w:rFonts w:ascii="Calibri" w:eastAsia="Calibri" w:hAnsi="Calibri" w:cs="Calibri"/>
+          <w:highlight w:val="white"/>
+        </w:rPr>
+        <w:t xml:space="preserve"> </w:t>
       </w:r>
       <w:r>
         <w:rPr>
@@ -1018,8 +1138,6 @@
         </w:rPr>
         <w:t>database</w:t>
       </w:r>
-      <w:bookmarkStart w:id="1" w:name="_GoBack"/>
-      <w:bookmarkEnd w:id="1"/>
     </w:p>
     <w:p>
       <w:pPr>
@@ -1273,7 +1391,13 @@
         <w:rPr>
           <w:rFonts w:ascii="Calibri" w:eastAsia="Calibri" w:hAnsi="Calibri" w:cs="Calibri"/>
         </w:rPr>
-        <w:t>Oct 2016 - present</w:t>
+        <w:t xml:space="preserve">Oct 2016 - </w:t>
+      </w:r>
+      <w:r>
+        <w:rPr>
+          <w:rFonts w:ascii="Calibri" w:eastAsia="Calibri" w:hAnsi="Calibri" w:cs="Calibri"/>
+        </w:rPr>
+        <w:t>Aug 2018</w:t>
       </w:r>
     </w:p>
     <w:p>
@@ -1294,7 +1418,32 @@
           <w:rFonts w:ascii="Calibri" w:eastAsia="Calibri" w:hAnsi="Calibri" w:cs="Calibri"/>
           <w:highlight w:val="white"/>
         </w:rPr>
-        <w:t>Made 2-D Javascript simulation of the International Aerial Robotics Competition (IARC)</w:t>
+        <w:t xml:space="preserve">Made 2-D </w:t>
+      </w:r>
+      <w:proofErr w:type="spellStart"/>
+      <w:r>
+        <w:rPr>
+          <w:rFonts w:ascii="Calibri" w:eastAsia="Calibri" w:hAnsi="Calibri" w:cs="Calibri"/>
+          <w:highlight w:val="white"/>
+        </w:rPr>
+        <w:t>Javascript</w:t>
+      </w:r>
+      <w:proofErr w:type="spellEnd"/>
+      <w:r>
+        <w:rPr>
+          <w:rFonts w:ascii="Calibri" w:eastAsia="Calibri" w:hAnsi="Calibri" w:cs="Calibri"/>
+          <w:highlight w:val="white"/>
+        </w:rPr>
+        <w:t xml:space="preserve"> simulation of the International Aerial Robotics Competitio</w:t>
+      </w:r>
+      <w:bookmarkStart w:id="1" w:name="_GoBack"/>
+      <w:bookmarkEnd w:id="1"/>
+      <w:r>
+        <w:rPr>
+          <w:rFonts w:ascii="Calibri" w:eastAsia="Calibri" w:hAnsi="Calibri" w:cs="Calibri"/>
+          <w:highlight w:val="white"/>
+        </w:rPr>
+        <w:t>n (IARC)</w:t>
       </w:r>
     </w:p>
     <w:p>
@@ -1349,197 +1498,186 @@
     <w:p>
       <w:pPr>
         <w:spacing w:line="240" w:lineRule="auto"/>
+        <w:ind w:left="1440"/>
+        <w:contextualSpacing/>
+        <w:rPr>
+          <w:rFonts w:ascii="Calibri" w:eastAsia="Calibri" w:hAnsi="Calibri" w:cs="Calibri"/>
+          <w:highlight w:val="white"/>
+        </w:rPr>
+      </w:pPr>
+    </w:p>
+    <w:p>
+      <w:pPr>
+        <w:spacing w:line="240" w:lineRule="auto"/>
+        <w:ind w:left="1440"/>
+        <w:contextualSpacing/>
+        <w:rPr>
+          <w:rFonts w:ascii="Calibri" w:eastAsia="Calibri" w:hAnsi="Calibri" w:cs="Calibri"/>
+          <w:highlight w:val="white"/>
+        </w:rPr>
+      </w:pPr>
+      <w:r>
+        <w:rPr>
+          <w:rFonts w:ascii="Calibri" w:eastAsia="Calibri" w:hAnsi="Calibri" w:cs="Calibri"/>
+          <w:highlight w:val="white"/>
+        </w:rPr>
+        <w:t xml:space="preserve">Missouri S&amp;T </w:t>
+      </w:r>
+      <w:r>
+        <w:rPr>
+          <w:rFonts w:ascii="Calibri" w:eastAsia="Calibri" w:hAnsi="Calibri" w:cs="Calibri"/>
+          <w:highlight w:val="white"/>
+        </w:rPr>
+        <w:t>–</w:t>
+      </w:r>
+      <w:r>
+        <w:rPr>
+          <w:rFonts w:ascii="Calibri" w:eastAsia="Calibri" w:hAnsi="Calibri" w:cs="Calibri"/>
+          <w:highlight w:val="white"/>
+        </w:rPr>
+        <w:t xml:space="preserve"> </w:t>
+      </w:r>
+      <w:proofErr w:type="spellStart"/>
+      <w:r>
+        <w:rPr>
+          <w:rFonts w:ascii="Calibri" w:eastAsia="Calibri" w:hAnsi="Calibri" w:cs="Calibri"/>
+          <w:highlight w:val="white"/>
+        </w:rPr>
+        <w:t>ShamHacks</w:t>
+      </w:r>
+      <w:proofErr w:type="spellEnd"/>
+      <w:r>
+        <w:rPr>
+          <w:rFonts w:ascii="Calibri" w:eastAsia="Calibri" w:hAnsi="Calibri" w:cs="Calibri"/>
+          <w:highlight w:val="white"/>
+        </w:rPr>
+        <w:tab/>
+      </w:r>
+      <w:r>
+        <w:rPr>
+          <w:rFonts w:ascii="Calibri" w:eastAsia="Calibri" w:hAnsi="Calibri" w:cs="Calibri"/>
+          <w:highlight w:val="white"/>
+        </w:rPr>
+        <w:tab/>
+      </w:r>
+      <w:r>
+        <w:rPr>
+          <w:rFonts w:ascii="Calibri" w:eastAsia="Calibri" w:hAnsi="Calibri" w:cs="Calibri"/>
+          <w:highlight w:val="white"/>
+        </w:rPr>
+        <w:tab/>
+      </w:r>
+      <w:r>
+        <w:rPr>
+          <w:rFonts w:ascii="Calibri" w:eastAsia="Calibri" w:hAnsi="Calibri" w:cs="Calibri"/>
+          <w:highlight w:val="white"/>
+        </w:rPr>
+        <w:tab/>
+      </w:r>
+      <w:r>
+        <w:rPr>
+          <w:rFonts w:ascii="Calibri" w:eastAsia="Calibri" w:hAnsi="Calibri" w:cs="Calibri"/>
+          <w:highlight w:val="white"/>
+        </w:rPr>
+        <w:tab/>
+      </w:r>
+      <w:r>
+        <w:rPr>
+          <w:rFonts w:ascii="Calibri" w:eastAsia="Calibri" w:hAnsi="Calibri" w:cs="Calibri"/>
+          <w:highlight w:val="white"/>
+        </w:rPr>
+        <w:tab/>
+      </w:r>
+      <w:r>
+        <w:rPr>
+          <w:rFonts w:ascii="Calibri" w:eastAsia="Calibri" w:hAnsi="Calibri" w:cs="Calibri"/>
+          <w:highlight w:val="white"/>
+        </w:rPr>
+        <w:tab/>
+        <w:t>Rolla, MO</w:t>
+      </w:r>
+    </w:p>
+    <w:p>
+      <w:pPr>
+        <w:spacing w:line="240" w:lineRule="auto"/>
+        <w:ind w:left="1440"/>
+        <w:contextualSpacing/>
+        <w:rPr>
+          <w:rFonts w:ascii="Calibri" w:eastAsia="Calibri" w:hAnsi="Calibri" w:cs="Calibri"/>
+          <w:highlight w:val="white"/>
+        </w:rPr>
+      </w:pPr>
+      <w:r>
         <w:rPr>
           <w:rFonts w:ascii="Calibri" w:eastAsia="Calibri" w:hAnsi="Calibri" w:cs="Calibri"/>
           <w:b/>
           <w:highlight w:val="white"/>
         </w:rPr>
-      </w:pPr>
-    </w:p>
-    <w:p>
-      <w:pPr>
-        <w:spacing w:line="240" w:lineRule="auto"/>
-        <w:ind w:left="1440"/>
-        <w:rPr>
-          <w:rFonts w:ascii="Calibri" w:eastAsia="Calibri" w:hAnsi="Calibri" w:cs="Calibri"/>
-          <w:highlight w:val="white"/>
-        </w:rPr>
-      </w:pPr>
-      <w:r>
-        <w:rPr>
-          <w:rFonts w:ascii="Calibri" w:eastAsia="Calibri" w:hAnsi="Calibri" w:cs="Calibri"/>
-          <w:highlight w:val="white"/>
-        </w:rPr>
-        <w:t>SIG-Game</w:t>
-      </w:r>
-      <w:r>
-        <w:rPr>
-          <w:rFonts w:ascii="Calibri" w:eastAsia="Calibri" w:hAnsi="Calibri" w:cs="Calibri"/>
-          <w:highlight w:val="white"/>
-        </w:rPr>
-        <w:tab/>
-      </w:r>
-      <w:r>
-        <w:rPr>
-          <w:rFonts w:ascii="Calibri" w:eastAsia="Calibri" w:hAnsi="Calibri" w:cs="Calibri"/>
-          <w:highlight w:val="white"/>
-        </w:rPr>
-        <w:tab/>
-      </w:r>
-      <w:r>
-        <w:rPr>
-          <w:rFonts w:ascii="Calibri" w:eastAsia="Calibri" w:hAnsi="Calibri" w:cs="Calibri"/>
-          <w:highlight w:val="white"/>
-        </w:rPr>
-        <w:tab/>
-      </w:r>
-      <w:r>
-        <w:rPr>
-          <w:rFonts w:ascii="Calibri" w:eastAsia="Calibri" w:hAnsi="Calibri" w:cs="Calibri"/>
-          <w:highlight w:val="white"/>
-        </w:rPr>
-        <w:tab/>
-      </w:r>
-      <w:r>
-        <w:rPr>
-          <w:rFonts w:ascii="Calibri" w:eastAsia="Calibri" w:hAnsi="Calibri" w:cs="Calibri"/>
-          <w:highlight w:val="white"/>
-        </w:rPr>
-        <w:tab/>
-      </w:r>
-      <w:r>
-        <w:rPr>
-          <w:rFonts w:ascii="Calibri" w:eastAsia="Calibri" w:hAnsi="Calibri" w:cs="Calibri"/>
-          <w:highlight w:val="white"/>
-        </w:rPr>
-        <w:tab/>
-      </w:r>
-      <w:r>
-        <w:rPr>
-          <w:rFonts w:ascii="Calibri" w:eastAsia="Calibri" w:hAnsi="Calibri" w:cs="Calibri"/>
-          <w:highlight w:val="white"/>
-        </w:rPr>
-        <w:tab/>
-      </w:r>
-      <w:r>
-        <w:rPr>
-          <w:rFonts w:ascii="Calibri" w:eastAsia="Calibri" w:hAnsi="Calibri" w:cs="Calibri"/>
-          <w:highlight w:val="white"/>
-        </w:rPr>
-        <w:tab/>
-      </w:r>
-      <w:r>
-        <w:rPr>
-          <w:rFonts w:ascii="Calibri" w:eastAsia="Calibri" w:hAnsi="Calibri" w:cs="Calibri"/>
-          <w:highlight w:val="white"/>
-        </w:rPr>
-        <w:tab/>
-        <w:t>Rolla, MO</w:t>
-      </w:r>
-    </w:p>
-    <w:p>
-      <w:pPr>
-        <w:spacing w:line="240" w:lineRule="auto"/>
-        <w:rPr>
-          <w:rFonts w:ascii="Calibri" w:eastAsia="Calibri" w:hAnsi="Calibri" w:cs="Calibri"/>
-          <w:highlight w:val="white"/>
-        </w:rPr>
-      </w:pPr>
-      <w:r>
-        <w:rPr>
-          <w:rFonts w:ascii="Calibri" w:eastAsia="Calibri" w:hAnsi="Calibri" w:cs="Calibri"/>
-          <w:b/>
-          <w:highlight w:val="white"/>
-        </w:rPr>
-        <w:tab/>
-      </w:r>
-      <w:r>
-        <w:rPr>
-          <w:rFonts w:ascii="Calibri" w:eastAsia="Calibri" w:hAnsi="Calibri" w:cs="Calibri"/>
-          <w:b/>
-          <w:highlight w:val="white"/>
-        </w:rPr>
-        <w:tab/>
-        <w:t>Game Team</w:t>
-      </w:r>
-      <w:r>
-        <w:rPr>
-          <w:rFonts w:ascii="Calibri" w:eastAsia="Calibri" w:hAnsi="Calibri" w:cs="Calibri"/>
-          <w:b/>
-          <w:highlight w:val="white"/>
-        </w:rPr>
-        <w:tab/>
-      </w:r>
-      <w:r>
-        <w:rPr>
-          <w:rFonts w:ascii="Calibri" w:eastAsia="Calibri" w:hAnsi="Calibri" w:cs="Calibri"/>
-          <w:b/>
-          <w:highlight w:val="white"/>
-        </w:rPr>
-        <w:tab/>
-      </w:r>
-      <w:r>
-        <w:rPr>
-          <w:rFonts w:ascii="Calibri" w:eastAsia="Calibri" w:hAnsi="Calibri" w:cs="Calibri"/>
-          <w:b/>
-          <w:highlight w:val="white"/>
-        </w:rPr>
-        <w:tab/>
-      </w:r>
-      <w:r>
-        <w:rPr>
-          <w:rFonts w:ascii="Calibri" w:eastAsia="Calibri" w:hAnsi="Calibri" w:cs="Calibri"/>
-          <w:b/>
-          <w:highlight w:val="white"/>
-        </w:rPr>
-        <w:tab/>
-      </w:r>
-      <w:r>
-        <w:rPr>
-          <w:rFonts w:ascii="Calibri" w:eastAsia="Calibri" w:hAnsi="Calibri" w:cs="Calibri"/>
-          <w:b/>
-          <w:highlight w:val="white"/>
-        </w:rPr>
-        <w:tab/>
-      </w:r>
-      <w:r>
-        <w:rPr>
-          <w:rFonts w:ascii="Calibri" w:eastAsia="Calibri" w:hAnsi="Calibri" w:cs="Calibri"/>
-          <w:b/>
-          <w:highlight w:val="white"/>
-        </w:rPr>
-        <w:tab/>
-      </w:r>
-      <w:r>
-        <w:rPr>
-          <w:rFonts w:ascii="Calibri" w:eastAsia="Calibri" w:hAnsi="Calibri" w:cs="Calibri"/>
-          <w:b/>
-          <w:highlight w:val="white"/>
-        </w:rPr>
-        <w:tab/>
-      </w:r>
-      <w:r>
-        <w:rPr>
-          <w:rFonts w:ascii="Calibri" w:eastAsia="Calibri" w:hAnsi="Calibri" w:cs="Calibri"/>
-          <w:b/>
-          <w:highlight w:val="white"/>
-        </w:rPr>
-        <w:tab/>
-      </w:r>
-      <w:r>
-        <w:rPr>
-          <w:rFonts w:ascii="Calibri" w:eastAsia="Calibri" w:hAnsi="Calibri" w:cs="Calibri"/>
-          <w:b/>
-          <w:highlight w:val="white"/>
-        </w:rPr>
-        <w:tab/>
-      </w:r>
-      <w:r>
-        <w:rPr>
-          <w:rFonts w:ascii="Calibri" w:eastAsia="Calibri" w:hAnsi="Calibri" w:cs="Calibri"/>
-          <w:highlight w:val="white"/>
-        </w:rPr>
-        <w:t>Aug 2016 – Dec 2016</w:t>
+        <w:t>Participant</w:t>
+      </w:r>
+      <w:r>
+        <w:rPr>
+          <w:rFonts w:ascii="Calibri" w:eastAsia="Calibri" w:hAnsi="Calibri" w:cs="Calibri"/>
+          <w:highlight w:val="white"/>
+        </w:rPr>
+        <w:tab/>
+      </w:r>
+      <w:r>
+        <w:rPr>
+          <w:rFonts w:ascii="Calibri" w:eastAsia="Calibri" w:hAnsi="Calibri" w:cs="Calibri"/>
+          <w:highlight w:val="white"/>
+        </w:rPr>
+        <w:tab/>
+      </w:r>
+      <w:r>
+        <w:rPr>
+          <w:rFonts w:ascii="Calibri" w:eastAsia="Calibri" w:hAnsi="Calibri" w:cs="Calibri"/>
+          <w:highlight w:val="white"/>
+        </w:rPr>
+        <w:tab/>
+      </w:r>
+      <w:r>
+        <w:rPr>
+          <w:rFonts w:ascii="Calibri" w:eastAsia="Calibri" w:hAnsi="Calibri" w:cs="Calibri"/>
+          <w:highlight w:val="white"/>
+        </w:rPr>
+        <w:tab/>
+      </w:r>
+      <w:r>
+        <w:rPr>
+          <w:rFonts w:ascii="Calibri" w:eastAsia="Calibri" w:hAnsi="Calibri" w:cs="Calibri"/>
+          <w:highlight w:val="white"/>
+        </w:rPr>
+        <w:tab/>
+      </w:r>
+      <w:r>
+        <w:rPr>
+          <w:rFonts w:ascii="Calibri" w:eastAsia="Calibri" w:hAnsi="Calibri" w:cs="Calibri"/>
+          <w:highlight w:val="white"/>
+        </w:rPr>
+        <w:tab/>
+      </w:r>
+      <w:r>
+        <w:rPr>
+          <w:rFonts w:ascii="Calibri" w:eastAsia="Calibri" w:hAnsi="Calibri" w:cs="Calibri"/>
+          <w:highlight w:val="white"/>
+        </w:rPr>
+        <w:tab/>
+      </w:r>
+      <w:r>
+        <w:rPr>
+          <w:rFonts w:ascii="Calibri" w:eastAsia="Calibri" w:hAnsi="Calibri" w:cs="Calibri"/>
+          <w:highlight w:val="white"/>
+        </w:rPr>
+        <w:tab/>
+      </w:r>
+      <w:r>
+        <w:rPr>
+          <w:rFonts w:ascii="Calibri" w:eastAsia="Calibri" w:hAnsi="Calibri" w:cs="Calibri"/>
+          <w:highlight w:val="white"/>
+        </w:rPr>
+        <w:tab/>
+        <w:t>Feb 2018</w:t>
       </w:r>
     </w:p>
     <w:p>
@@ -1551,30 +1689,30 @@
         <w:spacing w:line="240" w:lineRule="auto"/>
         <w:contextualSpacing/>
         <w:rPr>
-          <w:b/>
-          <w:highlight w:val="white"/>
-        </w:rPr>
-      </w:pPr>
-      <w:r>
-        <w:rPr>
-          <w:rFonts w:ascii="Calibri" w:eastAsia="Calibri" w:hAnsi="Calibri" w:cs="Calibri"/>
-          <w:highlight w:val="white"/>
-        </w:rPr>
-        <w:t>Wrote an program</w:t>
-      </w:r>
-      <w:r>
-        <w:rPr>
-          <w:rFonts w:ascii="Calibri" w:eastAsia="Calibri" w:hAnsi="Calibri" w:cs="Calibri"/>
-          <w:highlight w:val="white"/>
-        </w:rPr>
-        <w:t xml:space="preserve"> to test the game</w:t>
-      </w:r>
-      <w:r>
-        <w:rPr>
-          <w:rFonts w:ascii="Calibri" w:eastAsia="Calibri" w:hAnsi="Calibri" w:cs="Calibri"/>
-          <w:highlight w:val="white"/>
-        </w:rPr>
-        <w:t xml:space="preserve"> to ensure proper operation</w:t>
+          <w:rFonts w:ascii="Calibri" w:eastAsia="Calibri" w:hAnsi="Calibri" w:cs="Calibri"/>
+          <w:highlight w:val="white"/>
+        </w:rPr>
+      </w:pPr>
+      <w:r>
+        <w:rPr>
+          <w:rFonts w:ascii="Calibri" w:eastAsia="Calibri" w:hAnsi="Calibri" w:cs="Calibri"/>
+          <w:highlight w:val="white"/>
+        </w:rPr>
+        <w:t>Created</w:t>
+      </w:r>
+      <w:r>
+        <w:rPr>
+          <w:rFonts w:ascii="Calibri" w:eastAsia="Calibri" w:hAnsi="Calibri" w:cs="Calibri"/>
+          <w:highlight w:val="white"/>
+        </w:rPr>
+        <w:t xml:space="preserve"> a</w:t>
+      </w:r>
+      <w:r>
+        <w:rPr>
+          <w:rFonts w:ascii="Calibri" w:eastAsia="Calibri" w:hAnsi="Calibri" w:cs="Calibri"/>
+          <w:highlight w:val="white"/>
+        </w:rPr>
+        <w:t xml:space="preserve"> website that allowed users to upload videos and transcribe them to text</w:t>
       </w:r>
     </w:p>
     <w:p>
@@ -1586,16 +1724,30 @@
         <w:spacing w:line="240" w:lineRule="auto"/>
         <w:contextualSpacing/>
         <w:rPr>
-          <w:b/>
-          <w:highlight w:val="white"/>
-        </w:rPr>
-      </w:pPr>
-      <w:r>
-        <w:rPr>
-          <w:rFonts w:ascii="Calibri" w:eastAsia="Calibri" w:hAnsi="Calibri" w:cs="Calibri"/>
-          <w:highlight w:val="white"/>
-        </w:rPr>
-        <w:t>Gained skills with Git by using to Github to store program</w:t>
+          <w:rFonts w:ascii="Calibri" w:eastAsia="Calibri" w:hAnsi="Calibri" w:cs="Calibri"/>
+          <w:highlight w:val="white"/>
+        </w:rPr>
+      </w:pPr>
+      <w:r>
+        <w:rPr>
+          <w:rFonts w:ascii="Calibri" w:eastAsia="Calibri" w:hAnsi="Calibri" w:cs="Calibri"/>
+          <w:highlight w:val="white"/>
+        </w:rPr>
+        <w:t>Wrote</w:t>
+      </w:r>
+      <w:r>
+        <w:rPr>
+          <w:rFonts w:ascii="Calibri" w:eastAsia="Calibri" w:hAnsi="Calibri" w:cs="Calibri"/>
+          <w:highlight w:val="white"/>
+        </w:rPr>
+        <w:t xml:space="preserve"> a</w:t>
+      </w:r>
+      <w:r>
+        <w:rPr>
+          <w:rFonts w:ascii="Calibri" w:eastAsia="Calibri" w:hAnsi="Calibri" w:cs="Calibri"/>
+          <w:highlight w:val="white"/>
+        </w:rPr>
+        <w:t xml:space="preserve"> HTML and CSS frontend and PHP with database backend</w:t>
       </w:r>
     </w:p>
     <w:p>
@@ -1607,37 +1759,37 @@
         <w:spacing w:line="240" w:lineRule="auto"/>
         <w:contextualSpacing/>
         <w:rPr>
-          <w:b/>
-          <w:highlight w:val="white"/>
-        </w:rPr>
-      </w:pPr>
-      <w:r>
-        <w:rPr>
-          <w:rFonts w:ascii="Calibri" w:eastAsia="Calibri" w:hAnsi="Calibri" w:cs="Calibri"/>
-          <w:highlight w:val="white"/>
-        </w:rPr>
-        <w:t>Competed</w:t>
-      </w:r>
-      <w:r>
-        <w:rPr>
-          <w:rFonts w:ascii="Calibri" w:eastAsia="Calibri" w:hAnsi="Calibri" w:cs="Calibri"/>
-          <w:highlight w:val="white"/>
-        </w:rPr>
-        <w:t xml:space="preserve"> MegaMiner</w:t>
-      </w:r>
-      <w:r>
-        <w:rPr>
-          <w:rFonts w:ascii="Calibri" w:eastAsia="Calibri" w:hAnsi="Calibri" w:cs="Calibri"/>
-          <w:highlight w:val="white"/>
-        </w:rPr>
-        <w:t>AI</w:t>
-      </w:r>
-      <w:r>
-        <w:rPr>
-          <w:rFonts w:ascii="Calibri" w:eastAsia="Calibri" w:hAnsi="Calibri" w:cs="Calibri"/>
-          <w:highlight w:val="white"/>
-        </w:rPr>
-        <w:t xml:space="preserve"> every semester since</w:t>
+          <w:rFonts w:ascii="Calibri" w:eastAsia="Calibri" w:hAnsi="Calibri" w:cs="Calibri"/>
+          <w:highlight w:val="white"/>
+        </w:rPr>
+      </w:pPr>
+      <w:r>
+        <w:rPr>
+          <w:rFonts w:ascii="Calibri" w:eastAsia="Calibri" w:hAnsi="Calibri" w:cs="Calibri"/>
+          <w:highlight w:val="white"/>
+        </w:rPr>
+        <w:t xml:space="preserve">Worked with </w:t>
+      </w:r>
+      <w:r>
+        <w:rPr>
+          <w:rFonts w:ascii="Calibri" w:eastAsia="Calibri" w:hAnsi="Calibri" w:cs="Calibri"/>
+          <w:highlight w:val="white"/>
+        </w:rPr>
+        <w:t>a</w:t>
+      </w:r>
+      <w:r>
+        <w:rPr>
+          <w:rFonts w:ascii="Calibri" w:eastAsia="Calibri" w:hAnsi="Calibri" w:cs="Calibri"/>
+          <w:highlight w:val="white"/>
+        </w:rPr>
+        <w:t xml:space="preserve"> </w:t>
+      </w:r>
+      <w:r>
+        <w:rPr>
+          <w:rFonts w:ascii="Calibri" w:eastAsia="Calibri" w:hAnsi="Calibri" w:cs="Calibri"/>
+          <w:highlight w:val="white"/>
+        </w:rPr>
+        <w:t>team to integrate the website and transcription program</w:t>
       </w:r>
     </w:p>
     <w:p>
@@ -1646,301 +1798,6 @@
         <w:ind w:left="1440"/>
         <w:contextualSpacing/>
         <w:rPr>
-          <w:rFonts w:ascii="Calibri" w:eastAsia="Calibri" w:hAnsi="Calibri" w:cs="Calibri"/>
-          <w:highlight w:val="white"/>
-        </w:rPr>
-      </w:pPr>
-    </w:p>
-    <w:p>
-      <w:pPr>
-        <w:spacing w:line="240" w:lineRule="auto"/>
-        <w:ind w:left="1440"/>
-        <w:contextualSpacing/>
-        <w:rPr>
-          <w:rFonts w:ascii="Calibri" w:eastAsia="Calibri" w:hAnsi="Calibri" w:cs="Calibri"/>
-          <w:highlight w:val="white"/>
-        </w:rPr>
-      </w:pPr>
-      <w:r>
-        <w:rPr>
-          <w:rFonts w:ascii="Calibri" w:eastAsia="Calibri" w:hAnsi="Calibri" w:cs="Calibri"/>
-          <w:highlight w:val="white"/>
-        </w:rPr>
-        <w:t xml:space="preserve">Missouri S&amp;T </w:t>
-      </w:r>
-      <w:r>
-        <w:rPr>
-          <w:rFonts w:ascii="Calibri" w:eastAsia="Calibri" w:hAnsi="Calibri" w:cs="Calibri"/>
-          <w:highlight w:val="white"/>
-        </w:rPr>
-        <w:t>–</w:t>
-      </w:r>
-      <w:r>
-        <w:rPr>
-          <w:rFonts w:ascii="Calibri" w:eastAsia="Calibri" w:hAnsi="Calibri" w:cs="Calibri"/>
-          <w:highlight w:val="white"/>
-        </w:rPr>
-        <w:t xml:space="preserve"> </w:t>
-      </w:r>
-      <w:r>
-        <w:rPr>
-          <w:rFonts w:ascii="Calibri" w:eastAsia="Calibri" w:hAnsi="Calibri" w:cs="Calibri"/>
-          <w:highlight w:val="white"/>
-        </w:rPr>
-        <w:t>ShamHacks</w:t>
-      </w:r>
-      <w:r>
-        <w:rPr>
-          <w:rFonts w:ascii="Calibri" w:eastAsia="Calibri" w:hAnsi="Calibri" w:cs="Calibri"/>
-          <w:highlight w:val="white"/>
-        </w:rPr>
-        <w:tab/>
-      </w:r>
-      <w:r>
-        <w:rPr>
-          <w:rFonts w:ascii="Calibri" w:eastAsia="Calibri" w:hAnsi="Calibri" w:cs="Calibri"/>
-          <w:highlight w:val="white"/>
-        </w:rPr>
-        <w:tab/>
-      </w:r>
-      <w:r>
-        <w:rPr>
-          <w:rFonts w:ascii="Calibri" w:eastAsia="Calibri" w:hAnsi="Calibri" w:cs="Calibri"/>
-          <w:highlight w:val="white"/>
-        </w:rPr>
-        <w:tab/>
-      </w:r>
-      <w:r>
-        <w:rPr>
-          <w:rFonts w:ascii="Calibri" w:eastAsia="Calibri" w:hAnsi="Calibri" w:cs="Calibri"/>
-          <w:highlight w:val="white"/>
-        </w:rPr>
-        <w:tab/>
-      </w:r>
-      <w:r>
-        <w:rPr>
-          <w:rFonts w:ascii="Calibri" w:eastAsia="Calibri" w:hAnsi="Calibri" w:cs="Calibri"/>
-          <w:highlight w:val="white"/>
-        </w:rPr>
-        <w:tab/>
-      </w:r>
-      <w:r>
-        <w:rPr>
-          <w:rFonts w:ascii="Calibri" w:eastAsia="Calibri" w:hAnsi="Calibri" w:cs="Calibri"/>
-          <w:highlight w:val="white"/>
-        </w:rPr>
-        <w:tab/>
-      </w:r>
-      <w:r>
-        <w:rPr>
-          <w:rFonts w:ascii="Calibri" w:eastAsia="Calibri" w:hAnsi="Calibri" w:cs="Calibri"/>
-          <w:highlight w:val="white"/>
-        </w:rPr>
-        <w:tab/>
-        <w:t>Rolla, MO</w:t>
-      </w:r>
-    </w:p>
-    <w:p>
-      <w:pPr>
-        <w:spacing w:line="240" w:lineRule="auto"/>
-        <w:ind w:left="1440"/>
-        <w:contextualSpacing/>
-        <w:rPr>
-          <w:rFonts w:ascii="Calibri" w:eastAsia="Calibri" w:hAnsi="Calibri" w:cs="Calibri"/>
-          <w:highlight w:val="white"/>
-        </w:rPr>
-      </w:pPr>
-      <w:r>
-        <w:rPr>
-          <w:rFonts w:ascii="Calibri" w:eastAsia="Calibri" w:hAnsi="Calibri" w:cs="Calibri"/>
-          <w:b/>
-          <w:highlight w:val="white"/>
-        </w:rPr>
-        <w:t>Participant</w:t>
-      </w:r>
-      <w:r>
-        <w:rPr>
-          <w:rFonts w:ascii="Calibri" w:eastAsia="Calibri" w:hAnsi="Calibri" w:cs="Calibri"/>
-          <w:highlight w:val="white"/>
-        </w:rPr>
-        <w:tab/>
-      </w:r>
-      <w:r>
-        <w:rPr>
-          <w:rFonts w:ascii="Calibri" w:eastAsia="Calibri" w:hAnsi="Calibri" w:cs="Calibri"/>
-          <w:highlight w:val="white"/>
-        </w:rPr>
-        <w:tab/>
-      </w:r>
-      <w:r>
-        <w:rPr>
-          <w:rFonts w:ascii="Calibri" w:eastAsia="Calibri" w:hAnsi="Calibri" w:cs="Calibri"/>
-          <w:highlight w:val="white"/>
-        </w:rPr>
-        <w:tab/>
-      </w:r>
-      <w:r>
-        <w:rPr>
-          <w:rFonts w:ascii="Calibri" w:eastAsia="Calibri" w:hAnsi="Calibri" w:cs="Calibri"/>
-          <w:highlight w:val="white"/>
-        </w:rPr>
-        <w:tab/>
-      </w:r>
-      <w:r>
-        <w:rPr>
-          <w:rFonts w:ascii="Calibri" w:eastAsia="Calibri" w:hAnsi="Calibri" w:cs="Calibri"/>
-          <w:highlight w:val="white"/>
-        </w:rPr>
-        <w:tab/>
-      </w:r>
-      <w:r>
-        <w:rPr>
-          <w:rFonts w:ascii="Calibri" w:eastAsia="Calibri" w:hAnsi="Calibri" w:cs="Calibri"/>
-          <w:highlight w:val="white"/>
-        </w:rPr>
-        <w:tab/>
-      </w:r>
-      <w:r>
-        <w:rPr>
-          <w:rFonts w:ascii="Calibri" w:eastAsia="Calibri" w:hAnsi="Calibri" w:cs="Calibri"/>
-          <w:highlight w:val="white"/>
-        </w:rPr>
-        <w:tab/>
-      </w:r>
-      <w:r>
-        <w:rPr>
-          <w:rFonts w:ascii="Calibri" w:eastAsia="Calibri" w:hAnsi="Calibri" w:cs="Calibri"/>
-          <w:highlight w:val="white"/>
-        </w:rPr>
-        <w:tab/>
-      </w:r>
-      <w:r>
-        <w:rPr>
-          <w:rFonts w:ascii="Calibri" w:eastAsia="Calibri" w:hAnsi="Calibri" w:cs="Calibri"/>
-          <w:highlight w:val="white"/>
-        </w:rPr>
-        <w:tab/>
-        <w:t>Feb 2018</w:t>
-      </w:r>
-    </w:p>
-    <w:p>
-      <w:pPr>
-        <w:numPr>
-          <w:ilvl w:val="0"/>
-          <w:numId w:val="2"/>
-        </w:numPr>
-        <w:spacing w:line="240" w:lineRule="auto"/>
-        <w:contextualSpacing/>
-        <w:rPr>
-          <w:rFonts w:ascii="Calibri" w:eastAsia="Calibri" w:hAnsi="Calibri" w:cs="Calibri"/>
-          <w:highlight w:val="white"/>
-        </w:rPr>
-      </w:pPr>
-      <w:r>
-        <w:rPr>
-          <w:rFonts w:ascii="Calibri" w:eastAsia="Calibri" w:hAnsi="Calibri" w:cs="Calibri"/>
-          <w:highlight w:val="white"/>
-        </w:rPr>
-        <w:t>Created</w:t>
-      </w:r>
-      <w:r>
-        <w:rPr>
-          <w:rFonts w:ascii="Calibri" w:eastAsia="Calibri" w:hAnsi="Calibri" w:cs="Calibri"/>
-          <w:highlight w:val="white"/>
-        </w:rPr>
-        <w:t xml:space="preserve"> a</w:t>
-      </w:r>
-      <w:r>
-        <w:rPr>
-          <w:rFonts w:ascii="Calibri" w:eastAsia="Calibri" w:hAnsi="Calibri" w:cs="Calibri"/>
-          <w:highlight w:val="white"/>
-        </w:rPr>
-        <w:t xml:space="preserve"> website that allowed users to upload videos and transcribe them to text</w:t>
-      </w:r>
-    </w:p>
-    <w:p>
-      <w:pPr>
-        <w:numPr>
-          <w:ilvl w:val="0"/>
-          <w:numId w:val="2"/>
-        </w:numPr>
-        <w:spacing w:line="240" w:lineRule="auto"/>
-        <w:contextualSpacing/>
-        <w:rPr>
-          <w:rFonts w:ascii="Calibri" w:eastAsia="Calibri" w:hAnsi="Calibri" w:cs="Calibri"/>
-          <w:highlight w:val="white"/>
-        </w:rPr>
-      </w:pPr>
-      <w:r>
-        <w:rPr>
-          <w:rFonts w:ascii="Calibri" w:eastAsia="Calibri" w:hAnsi="Calibri" w:cs="Calibri"/>
-          <w:highlight w:val="white"/>
-        </w:rPr>
-        <w:t>Wrote</w:t>
-      </w:r>
-      <w:r>
-        <w:rPr>
-          <w:rFonts w:ascii="Calibri" w:eastAsia="Calibri" w:hAnsi="Calibri" w:cs="Calibri"/>
-          <w:highlight w:val="white"/>
-        </w:rPr>
-        <w:t xml:space="preserve"> a</w:t>
-      </w:r>
-      <w:r>
-        <w:rPr>
-          <w:rFonts w:ascii="Calibri" w:eastAsia="Calibri" w:hAnsi="Calibri" w:cs="Calibri"/>
-          <w:highlight w:val="white"/>
-        </w:rPr>
-        <w:t xml:space="preserve"> HTML and CSS frontend and PHP with database backend</w:t>
-      </w:r>
-    </w:p>
-    <w:p>
-      <w:pPr>
-        <w:numPr>
-          <w:ilvl w:val="0"/>
-          <w:numId w:val="2"/>
-        </w:numPr>
-        <w:spacing w:line="240" w:lineRule="auto"/>
-        <w:contextualSpacing/>
-        <w:rPr>
-          <w:rFonts w:ascii="Calibri" w:eastAsia="Calibri" w:hAnsi="Calibri" w:cs="Calibri"/>
-          <w:highlight w:val="white"/>
-        </w:rPr>
-      </w:pPr>
-      <w:r>
-        <w:rPr>
-          <w:rFonts w:ascii="Calibri" w:eastAsia="Calibri" w:hAnsi="Calibri" w:cs="Calibri"/>
-          <w:highlight w:val="white"/>
-        </w:rPr>
-        <w:t xml:space="preserve">Worked with </w:t>
-      </w:r>
-      <w:r>
-        <w:rPr>
-          <w:rFonts w:ascii="Calibri" w:eastAsia="Calibri" w:hAnsi="Calibri" w:cs="Calibri"/>
-          <w:highlight w:val="white"/>
-        </w:rPr>
-        <w:t>a</w:t>
-      </w:r>
-      <w:r>
-        <w:rPr>
-          <w:rFonts w:ascii="Calibri" w:eastAsia="Calibri" w:hAnsi="Calibri" w:cs="Calibri"/>
-          <w:highlight w:val="white"/>
-        </w:rPr>
-        <w:t xml:space="preserve"> </w:t>
-      </w:r>
-      <w:r>
-        <w:rPr>
-          <w:rFonts w:ascii="Calibri" w:eastAsia="Calibri" w:hAnsi="Calibri" w:cs="Calibri"/>
-          <w:highlight w:val="white"/>
-        </w:rPr>
-        <w:t>team to integrate the website and transcription program</w:t>
-      </w:r>
-    </w:p>
-    <w:p>
-      <w:pPr>
-        <w:spacing w:line="240" w:lineRule="auto"/>
-        <w:ind w:left="1440"/>
-        <w:contextualSpacing/>
-        <w:rPr>
           <w:b/>
           <w:highlight w:val="white"/>
         </w:rPr>
@@ -2141,32 +1998,54 @@
           <w:rFonts w:ascii="Calibri" w:eastAsia="Calibri" w:hAnsi="Calibri" w:cs="Calibri"/>
         </w:rPr>
         <w:tab/>
-        <w:t>C++</w:t>
-      </w:r>
-      <w:r>
-        <w:rPr>
-          <w:rFonts w:ascii="Calibri" w:eastAsia="Calibri" w:hAnsi="Calibri" w:cs="Calibri"/>
-        </w:rPr>
-        <w:tab/>
-      </w:r>
-      <w:r>
-        <w:rPr>
-          <w:rFonts w:ascii="Calibri" w:eastAsia="Calibri" w:hAnsi="Calibri" w:cs="Calibri"/>
-        </w:rPr>
-        <w:tab/>
-      </w:r>
+      </w:r>
+      <w:proofErr w:type="spellStart"/>
       <w:r>
         <w:rPr>
           <w:rFonts w:ascii="Calibri" w:eastAsia="Calibri" w:hAnsi="Calibri" w:cs="Calibri"/>
         </w:rPr>
         <w:t>C</w:t>
       </w:r>
-      <w:r>
-        <w:rPr>
-          <w:rFonts w:ascii="Calibri" w:eastAsia="Calibri" w:hAnsi="Calibri" w:cs="Calibri"/>
-          <w:highlight w:val="white"/>
-        </w:rPr>
-        <w:t>ode::Blocks</w:t>
+      <w:proofErr w:type="spellEnd"/>
+      <w:r>
+        <w:rPr>
+          <w:rFonts w:ascii="Calibri" w:eastAsia="Calibri" w:hAnsi="Calibri" w:cs="Calibri"/>
+        </w:rPr>
+        <w:t>++</w:t>
+      </w:r>
+      <w:r>
+        <w:rPr>
+          <w:rFonts w:ascii="Calibri" w:eastAsia="Calibri" w:hAnsi="Calibri" w:cs="Calibri"/>
+        </w:rPr>
+        <w:tab/>
+      </w:r>
+      <w:r>
+        <w:rPr>
+          <w:rFonts w:ascii="Calibri" w:eastAsia="Calibri" w:hAnsi="Calibri" w:cs="Calibri"/>
+        </w:rPr>
+        <w:tab/>
+      </w:r>
+      <w:proofErr w:type="gramStart"/>
+      <w:r>
+        <w:rPr>
+          <w:rFonts w:ascii="Calibri" w:eastAsia="Calibri" w:hAnsi="Calibri" w:cs="Calibri"/>
+        </w:rPr>
+        <w:t>C</w:t>
+      </w:r>
+      <w:r>
+        <w:rPr>
+          <w:rFonts w:ascii="Calibri" w:eastAsia="Calibri" w:hAnsi="Calibri" w:cs="Calibri"/>
+          <w:highlight w:val="white"/>
+        </w:rPr>
+        <w:t>ode::</w:t>
+      </w:r>
+      <w:proofErr w:type="gramEnd"/>
+      <w:r>
+        <w:rPr>
+          <w:rFonts w:ascii="Calibri" w:eastAsia="Calibri" w:hAnsi="Calibri" w:cs="Calibri"/>
+          <w:highlight w:val="white"/>
+        </w:rPr>
+        <w:t>Blocks</w:t>
       </w:r>
       <w:r>
         <w:rPr>
@@ -2256,7 +2135,7 @@
     </w:p>
     <w:sectPr>
       <w:pgSz w:w="12240" w:h="15840"/>
-      <w:pgMar w:top="720" w:right="720" w:bottom="720" w:left="720" w:header="0" w:footer="720" w:gutter="0"/>
+      <w:pgMar w:top="720" w:right="648" w:bottom="720" w:left="720" w:header="0" w:footer="720" w:gutter="0"/>
       <w:pgNumType w:start="1"/>
       <w:cols w:space="720"/>
     </w:sectPr>
@@ -3329,6 +3208,7 @@
     <w:lsdException w:name="HTML Sample" w:semiHidden="1" w:unhideWhenUsed="1"/>
     <w:lsdException w:name="HTML Typewriter" w:semiHidden="1" w:unhideWhenUsed="1"/>
     <w:lsdException w:name="HTML Variable" w:semiHidden="1" w:unhideWhenUsed="1"/>
+    <w:lsdException w:name="Normal Table" w:semiHidden="1" w:unhideWhenUsed="1"/>
     <w:lsdException w:name="annotation subject" w:semiHidden="1" w:unhideWhenUsed="1"/>
     <w:lsdException w:name="No List" w:semiHidden="1" w:unhideWhenUsed="1"/>
     <w:lsdException w:name="Outline List 1" w:semiHidden="1" w:unhideWhenUsed="1"/>
@@ -3372,8 +3252,10 @@
     <w:lsdException w:name="Table Elegant" w:semiHidden="1" w:unhideWhenUsed="1"/>
     <w:lsdException w:name="Table Professional" w:semiHidden="1" w:unhideWhenUsed="1"/>
     <w:lsdException w:name="Table Subtle 1" w:semiHidden="1" w:unhideWhenUsed="1"/>
+    <w:lsdException w:name="Table Subtle 2" w:semiHidden="1" w:unhideWhenUsed="1"/>
     <w:lsdException w:name="Table Web 1" w:semiHidden="1" w:unhideWhenUsed="1"/>
     <w:lsdException w:name="Table Web 2" w:semiHidden="1" w:unhideWhenUsed="1"/>
+    <w:lsdException w:name="Table Web 3" w:semiHidden="1" w:unhideWhenUsed="1"/>
     <w:lsdException w:name="Balloon Text" w:semiHidden="1" w:unhideWhenUsed="1"/>
     <w:lsdException w:name="Table Grid" w:uiPriority="39"/>
     <w:lsdException w:name="Table Theme" w:semiHidden="1" w:unhideWhenUsed="1"/>
@@ -4020,4 +3902,16 @@
     </a:ext>
   </a:extLst>
 </a:theme>
+</file>
+
+<file path=customXml/item1.xml><?xml version="1.0" encoding="utf-8"?>
+<b:Sources xmlns:b="http://schemas.openxmlformats.org/officeDocument/2006/bibliography" xmlns="http://schemas.openxmlformats.org/officeDocument/2006/bibliography" SelectedStyle="\APASixthEditionOfficeOnline.xsl" StyleName="APA" Version="6"/>
+</file>
+
+<file path=customXml/itemProps1.xml><?xml version="1.0" encoding="utf-8"?>
+<ds:datastoreItem xmlns:ds="http://schemas.openxmlformats.org/officeDocument/2006/customXml" ds:itemID="{C389207D-000E-4205-B159-06991B9B5525}">
+  <ds:schemaRefs>
+    <ds:schemaRef ds:uri="http://schemas.openxmlformats.org/officeDocument/2006/bibliography"/>
+  </ds:schemaRefs>
+</ds:datastoreItem>
 </file>
</xml_diff>

<commit_message>
Made slight changes to resume.
</commit_message>
<xml_diff>
--- a/Assets/Resume.docx
+++ b/Assets/Resume.docx
@@ -1,6 +1,6 @@
 
 <file path=word/document.xml><?xml version="1.0" encoding="utf-8"?>
-<w:document xmlns:wpc="http://schemas.microsoft.com/office/word/2010/wordprocessingCanvas" xmlns:cx="http://schemas.microsoft.com/office/drawing/2014/chartex" xmlns:cx1="http://schemas.microsoft.com/office/drawing/2015/9/8/chartex" xmlns:cx2="http://schemas.microsoft.com/office/drawing/2015/10/21/chartex" xmlns:cx3="http://schemas.microsoft.com/office/drawing/2016/5/9/chartex" xmlns:cx4="http://schemas.microsoft.com/office/drawing/2016/5/10/chartex" xmlns:cx5="http://schemas.microsoft.com/office/drawing/2016/5/11/chartex" xmlns:cx6="http://schemas.microsoft.com/office/drawing/2016/5/12/chartex" xmlns:cx7="http://schemas.microsoft.com/office/drawing/2016/5/13/chartex" xmlns:cx8="http://schemas.microsoft.com/office/drawing/2016/5/14/chartex" xmlns:mc="http://schemas.openxmlformats.org/markup-compatibility/2006" xmlns:aink="http://schemas.microsoft.com/office/drawing/2016/ink" xmlns:am3d="http://schemas.microsoft.com/office/drawing/2017/model3d" xmlns:o="urn:schemas-microsoft-com:office:office" xmlns:r="http://schemas.openxmlformats.org/officeDocument/2006/relationships" xmlns:m="http://schemas.openxmlformats.org/officeDocument/2006/math" xmlns:v="urn:schemas-microsoft-com:vml" xmlns:wp14="http://schemas.microsoft.com/office/word/2010/wordprocessingDrawing" xmlns:wp="http://schemas.openxmlformats.org/drawingml/2006/wordprocessingDrawing" xmlns:w10="urn:schemas-microsoft-com:office:word" xmlns:w="http://schemas.openxmlformats.org/wordprocessingml/2006/main" xmlns:w14="http://schemas.microsoft.com/office/word/2010/wordml" xmlns:w15="http://schemas.microsoft.com/office/word/2012/wordml" xmlns:w16cid="http://schemas.microsoft.com/office/word/2016/wordml/cid" xmlns:w16se="http://schemas.microsoft.com/office/word/2015/wordml/symex" xmlns:wpg="http://schemas.microsoft.com/office/word/2010/wordprocessingGroup" xmlns:wpi="http://schemas.microsoft.com/office/word/2010/wordprocessingInk" xmlns:wne="http://schemas.microsoft.com/office/word/2006/wordml" xmlns:wps="http://schemas.microsoft.com/office/word/2010/wordprocessingShape" mc:Ignorable="w14 w15 w16se w16cid wp14">
+<w:document xmlns:wpc="http://schemas.microsoft.com/office/word/2010/wordprocessingCanvas" xmlns:cx="http://schemas.microsoft.com/office/drawing/2014/chartex" xmlns:cx1="http://schemas.microsoft.com/office/drawing/2015/9/8/chartex" xmlns:mc="http://schemas.openxmlformats.org/markup-compatibility/2006" xmlns:o="urn:schemas-microsoft-com:office:office" xmlns:r="http://schemas.openxmlformats.org/officeDocument/2006/relationships" xmlns:m="http://schemas.openxmlformats.org/officeDocument/2006/math" xmlns:v="urn:schemas-microsoft-com:vml" xmlns:wp14="http://schemas.microsoft.com/office/word/2010/wordprocessingDrawing" xmlns:wp="http://schemas.openxmlformats.org/drawingml/2006/wordprocessingDrawing" xmlns:w10="urn:schemas-microsoft-com:office:word" xmlns:w="http://schemas.openxmlformats.org/wordprocessingml/2006/main" xmlns:w14="http://schemas.microsoft.com/office/word/2010/wordml" xmlns:w15="http://schemas.microsoft.com/office/word/2012/wordml" xmlns:w16se="http://schemas.microsoft.com/office/word/2015/wordml/symex" xmlns:wpg="http://schemas.microsoft.com/office/word/2010/wordprocessingGroup" xmlns:wpi="http://schemas.microsoft.com/office/word/2010/wordprocessingInk" xmlns:wne="http://schemas.microsoft.com/office/word/2006/wordml" xmlns:wps="http://schemas.microsoft.com/office/word/2010/wordprocessingShape" mc:Ignorable="w14 w15 w16se wp14">
   <w:background w:color="FFFFFF"/>
   <w:body>
     <w:p>
@@ -299,22 +299,7 @@
           <w:highlight w:val="white"/>
         </w:rPr>
         <w:tab/>
-      </w:r>
-      <w:proofErr w:type="spellStart"/>
-      <w:r>
-        <w:rPr>
-          <w:rFonts w:ascii="Calibri" w:eastAsia="Calibri" w:hAnsi="Calibri" w:cs="Calibri"/>
-          <w:highlight w:val="white"/>
-        </w:rPr>
-        <w:t>Tebbetts</w:t>
-      </w:r>
-      <w:proofErr w:type="spellEnd"/>
-      <w:r>
-        <w:rPr>
-          <w:rFonts w:ascii="Calibri" w:eastAsia="Calibri" w:hAnsi="Calibri" w:cs="Calibri"/>
-          <w:highlight w:val="white"/>
-        </w:rPr>
-        <w:t>, MO 65080</w:t>
+        <w:t>Tebbetts, MO 65080</w:t>
       </w:r>
     </w:p>
     <w:p>
@@ -464,7 +449,7 @@
           </mc:Choice>
           <mc:Fallback>
             <w:pict>
-              <v:shapetype w14:anchorId="6BCDAD06" id="_x0000_t32" coordsize="21600,21600" o:spt="32" o:oned="t" path="m,l21600,21600e" filled="f">
+              <v:shapetype w14:anchorId="28F12170" id="_x0000_t32" coordsize="21600,21600" o:spt="32" o:oned="t" path="m,l21600,21600e" filled="f">
                 <v:path arrowok="t" fillok="f" o:connecttype="none"/>
                 <o:lock v:ext="edit" shapetype="t"/>
               </v:shapetype>
@@ -835,11 +820,6 @@
           <w:rFonts w:ascii="Calibri" w:eastAsia="Calibri" w:hAnsi="Calibri" w:cs="Calibri"/>
         </w:rPr>
         <w:tab/>
-      </w:r>
-      <w:r>
-        <w:rPr>
-          <w:rFonts w:ascii="Calibri" w:eastAsia="Calibri" w:hAnsi="Calibri" w:cs="Calibri"/>
-        </w:rPr>
         <w:t>Intro to Computer Security</w:t>
       </w:r>
       <w:r>
@@ -872,21 +852,7 @@
           <w:rFonts w:ascii="Calibri" w:eastAsia="Calibri" w:hAnsi="Calibri" w:cs="Calibri"/>
         </w:rPr>
         <w:tab/>
-        <w:t xml:space="preserve">Software </w:t>
-      </w:r>
-      <w:proofErr w:type="gramStart"/>
-      <w:r>
-        <w:rPr>
-          <w:rFonts w:ascii="Calibri" w:eastAsia="Calibri" w:hAnsi="Calibri" w:cs="Calibri"/>
-        </w:rPr>
-        <w:t>Engineering</w:t>
-      </w:r>
-      <w:proofErr w:type="gramEnd"/>
-      <w:r>
-        <w:rPr>
-          <w:rFonts w:ascii="Calibri" w:eastAsia="Calibri" w:hAnsi="Calibri" w:cs="Calibri"/>
-        </w:rPr>
-        <w:t xml:space="preserve"> I</w:t>
+        <w:t>Software Engineering I</w:t>
       </w:r>
     </w:p>
     <w:p>
@@ -977,7 +943,6 @@
         </w:rPr>
         <w:tab/>
       </w:r>
-      <w:proofErr w:type="spellStart"/>
       <w:r>
         <w:rPr>
           <w:rFonts w:ascii="Calibri" w:eastAsia="Calibri" w:hAnsi="Calibri" w:cs="Calibri"/>
@@ -992,7 +957,6 @@
         </w:rPr>
         <w:t>nteract</w:t>
       </w:r>
-      <w:proofErr w:type="spellEnd"/>
       <w:r>
         <w:rPr>
           <w:rFonts w:ascii="Calibri" w:eastAsia="Calibri" w:hAnsi="Calibri" w:cs="Calibri"/>
@@ -1113,23 +1077,7 @@
           <w:rFonts w:ascii="Calibri" w:eastAsia="Calibri" w:hAnsi="Calibri" w:cs="Calibri"/>
           <w:highlight w:val="white"/>
         </w:rPr>
-        <w:t xml:space="preserve">s (DCRs) in the </w:t>
-      </w:r>
-      <w:proofErr w:type="spellStart"/>
-      <w:r>
-        <w:rPr>
-          <w:rFonts w:ascii="Calibri" w:eastAsia="Calibri" w:hAnsi="Calibri" w:cs="Calibri"/>
-          <w:highlight w:val="white"/>
-        </w:rPr>
-        <w:t>UInteract</w:t>
-      </w:r>
-      <w:proofErr w:type="spellEnd"/>
-      <w:r>
-        <w:rPr>
-          <w:rFonts w:ascii="Calibri" w:eastAsia="Calibri" w:hAnsi="Calibri" w:cs="Calibri"/>
-          <w:highlight w:val="white"/>
-        </w:rPr>
-        <w:t xml:space="preserve"> </w:t>
+        <w:t xml:space="preserve">s (DCRs) in the UInteract </w:t>
       </w:r>
       <w:r>
         <w:rPr>
@@ -1391,13 +1339,7 @@
         <w:rPr>
           <w:rFonts w:ascii="Calibri" w:eastAsia="Calibri" w:hAnsi="Calibri" w:cs="Calibri"/>
         </w:rPr>
-        <w:t xml:space="preserve">Oct 2016 - </w:t>
-      </w:r>
-      <w:r>
-        <w:rPr>
-          <w:rFonts w:ascii="Calibri" w:eastAsia="Calibri" w:hAnsi="Calibri" w:cs="Calibri"/>
-        </w:rPr>
-        <w:t>Aug 2018</w:t>
+        <w:t>Oct 2016 - Aug 2018</w:t>
       </w:r>
     </w:p>
     <w:p>
@@ -1418,23 +1360,7 @@
           <w:rFonts w:ascii="Calibri" w:eastAsia="Calibri" w:hAnsi="Calibri" w:cs="Calibri"/>
           <w:highlight w:val="white"/>
         </w:rPr>
-        <w:t xml:space="preserve">Made 2-D </w:t>
-      </w:r>
-      <w:proofErr w:type="spellStart"/>
-      <w:r>
-        <w:rPr>
-          <w:rFonts w:ascii="Calibri" w:eastAsia="Calibri" w:hAnsi="Calibri" w:cs="Calibri"/>
-          <w:highlight w:val="white"/>
-        </w:rPr>
-        <w:t>Javascript</w:t>
-      </w:r>
-      <w:proofErr w:type="spellEnd"/>
-      <w:r>
-        <w:rPr>
-          <w:rFonts w:ascii="Calibri" w:eastAsia="Calibri" w:hAnsi="Calibri" w:cs="Calibri"/>
-          <w:highlight w:val="white"/>
-        </w:rPr>
-        <w:t xml:space="preserve"> simulation of the International Aerial Robotics Competitio</w:t>
+        <w:t>Innovated to create</w:t>
       </w:r>
       <w:bookmarkStart w:id="1" w:name="_GoBack"/>
       <w:bookmarkEnd w:id="1"/>
@@ -1443,7 +1369,7 @@
           <w:rFonts w:ascii="Calibri" w:eastAsia="Calibri" w:hAnsi="Calibri" w:cs="Calibri"/>
           <w:highlight w:val="white"/>
         </w:rPr>
-        <w:t>n (IARC)</w:t>
+        <w:t xml:space="preserve"> 2-D Javascript simulation of the International Aerial Robotics Competition (IARC)</w:t>
       </w:r>
     </w:p>
     <w:p>
@@ -1537,7 +1463,6 @@
         </w:rPr>
         <w:t xml:space="preserve"> </w:t>
       </w:r>
-      <w:proofErr w:type="spellStart"/>
       <w:r>
         <w:rPr>
           <w:rFonts w:ascii="Calibri" w:eastAsia="Calibri" w:hAnsi="Calibri" w:cs="Calibri"/>
@@ -1545,7 +1470,6 @@
         </w:rPr>
         <w:t>ShamHacks</w:t>
       </w:r>
-      <w:proofErr w:type="spellEnd"/>
       <w:r>
         <w:rPr>
           <w:rFonts w:ascii="Calibri" w:eastAsia="Calibri" w:hAnsi="Calibri" w:cs="Calibri"/>
@@ -1613,7 +1537,7 @@
           <w:b/>
           <w:highlight w:val="white"/>
         </w:rPr>
-        <w:t>Participant</w:t>
+        <w:t>Competitor</w:t>
       </w:r>
       <w:r>
         <w:rPr>
@@ -1998,54 +1922,32 @@
           <w:rFonts w:ascii="Calibri" w:eastAsia="Calibri" w:hAnsi="Calibri" w:cs="Calibri"/>
         </w:rPr>
         <w:tab/>
-      </w:r>
-      <w:proofErr w:type="spellStart"/>
+        <w:t>C++</w:t>
+      </w:r>
+      <w:r>
+        <w:rPr>
+          <w:rFonts w:ascii="Calibri" w:eastAsia="Calibri" w:hAnsi="Calibri" w:cs="Calibri"/>
+        </w:rPr>
+        <w:tab/>
+      </w:r>
+      <w:r>
+        <w:rPr>
+          <w:rFonts w:ascii="Calibri" w:eastAsia="Calibri" w:hAnsi="Calibri" w:cs="Calibri"/>
+        </w:rPr>
+        <w:tab/>
+      </w:r>
       <w:r>
         <w:rPr>
           <w:rFonts w:ascii="Calibri" w:eastAsia="Calibri" w:hAnsi="Calibri" w:cs="Calibri"/>
         </w:rPr>
         <w:t>C</w:t>
       </w:r>
-      <w:proofErr w:type="spellEnd"/>
-      <w:r>
-        <w:rPr>
-          <w:rFonts w:ascii="Calibri" w:eastAsia="Calibri" w:hAnsi="Calibri" w:cs="Calibri"/>
-        </w:rPr>
-        <w:t>++</w:t>
-      </w:r>
-      <w:r>
-        <w:rPr>
-          <w:rFonts w:ascii="Calibri" w:eastAsia="Calibri" w:hAnsi="Calibri" w:cs="Calibri"/>
-        </w:rPr>
-        <w:tab/>
-      </w:r>
-      <w:r>
-        <w:rPr>
-          <w:rFonts w:ascii="Calibri" w:eastAsia="Calibri" w:hAnsi="Calibri" w:cs="Calibri"/>
-        </w:rPr>
-        <w:tab/>
-      </w:r>
-      <w:proofErr w:type="gramStart"/>
-      <w:r>
-        <w:rPr>
-          <w:rFonts w:ascii="Calibri" w:eastAsia="Calibri" w:hAnsi="Calibri" w:cs="Calibri"/>
-        </w:rPr>
-        <w:t>C</w:t>
-      </w:r>
-      <w:r>
-        <w:rPr>
-          <w:rFonts w:ascii="Calibri" w:eastAsia="Calibri" w:hAnsi="Calibri" w:cs="Calibri"/>
-          <w:highlight w:val="white"/>
-        </w:rPr>
-        <w:t>ode::</w:t>
-      </w:r>
-      <w:proofErr w:type="gramEnd"/>
-      <w:r>
-        <w:rPr>
-          <w:rFonts w:ascii="Calibri" w:eastAsia="Calibri" w:hAnsi="Calibri" w:cs="Calibri"/>
-          <w:highlight w:val="white"/>
-        </w:rPr>
-        <w:t>Blocks</w:t>
+      <w:r>
+        <w:rPr>
+          <w:rFonts w:ascii="Calibri" w:eastAsia="Calibri" w:hAnsi="Calibri" w:cs="Calibri"/>
+          <w:highlight w:val="white"/>
+        </w:rPr>
+        <w:t>ode::Blocks</w:t>
       </w:r>
       <w:r>
         <w:rPr>
@@ -2144,7 +2046,7 @@
 </file>
 
 <file path=word/numbering.xml><?xml version="1.0" encoding="utf-8"?>
-<w:numbering xmlns:wpc="http://schemas.microsoft.com/office/word/2010/wordprocessingCanvas" xmlns:cx="http://schemas.microsoft.com/office/drawing/2014/chartex" xmlns:cx1="http://schemas.microsoft.com/office/drawing/2015/9/8/chartex" xmlns:cx2="http://schemas.microsoft.com/office/drawing/2015/10/21/chartex" xmlns:cx3="http://schemas.microsoft.com/office/drawing/2016/5/9/chartex" xmlns:cx4="http://schemas.microsoft.com/office/drawing/2016/5/10/chartex" xmlns:cx5="http://schemas.microsoft.com/office/drawing/2016/5/11/chartex" xmlns:cx6="http://schemas.microsoft.com/office/drawing/2016/5/12/chartex" xmlns:cx7="http://schemas.microsoft.com/office/drawing/2016/5/13/chartex" xmlns:cx8="http://schemas.microsoft.com/office/drawing/2016/5/14/chartex" xmlns:mc="http://schemas.openxmlformats.org/markup-compatibility/2006" xmlns:aink="http://schemas.microsoft.com/office/drawing/2016/ink" xmlns:am3d="http://schemas.microsoft.com/office/drawing/2017/model3d" xmlns:o="urn:schemas-microsoft-com:office:office" xmlns:r="http://schemas.openxmlformats.org/officeDocument/2006/relationships" xmlns:m="http://schemas.openxmlformats.org/officeDocument/2006/math" xmlns:v="urn:schemas-microsoft-com:vml" xmlns:wp14="http://schemas.microsoft.com/office/word/2010/wordprocessingDrawing" xmlns:wp="http://schemas.openxmlformats.org/drawingml/2006/wordprocessingDrawing" xmlns:w10="urn:schemas-microsoft-com:office:word" xmlns:w="http://schemas.openxmlformats.org/wordprocessingml/2006/main" xmlns:w14="http://schemas.microsoft.com/office/word/2010/wordml" xmlns:w15="http://schemas.microsoft.com/office/word/2012/wordml" xmlns:w16cid="http://schemas.microsoft.com/office/word/2016/wordml/cid" xmlns:w16se="http://schemas.microsoft.com/office/word/2015/wordml/symex" xmlns:wpg="http://schemas.microsoft.com/office/word/2010/wordprocessingGroup" xmlns:wpi="http://schemas.microsoft.com/office/word/2010/wordprocessingInk" xmlns:wne="http://schemas.microsoft.com/office/word/2006/wordml" xmlns:wps="http://schemas.microsoft.com/office/word/2010/wordprocessingShape" mc:Ignorable="w14 w15 w16se w16cid wp14">
+<w:numbering xmlns:wpc="http://schemas.microsoft.com/office/word/2010/wordprocessingCanvas" xmlns:cx="http://schemas.microsoft.com/office/drawing/2014/chartex" xmlns:cx1="http://schemas.microsoft.com/office/drawing/2015/9/8/chartex" xmlns:mc="http://schemas.openxmlformats.org/markup-compatibility/2006" xmlns:o="urn:schemas-microsoft-com:office:office" xmlns:r="http://schemas.openxmlformats.org/officeDocument/2006/relationships" xmlns:m="http://schemas.openxmlformats.org/officeDocument/2006/math" xmlns:v="urn:schemas-microsoft-com:vml" xmlns:wp14="http://schemas.microsoft.com/office/word/2010/wordprocessingDrawing" xmlns:wp="http://schemas.openxmlformats.org/drawingml/2006/wordprocessingDrawing" xmlns:w10="urn:schemas-microsoft-com:office:word" xmlns:w="http://schemas.openxmlformats.org/wordprocessingml/2006/main" xmlns:w14="http://schemas.microsoft.com/office/word/2010/wordml" xmlns:w15="http://schemas.microsoft.com/office/word/2012/wordml" xmlns:w16se="http://schemas.microsoft.com/office/word/2015/wordml/symex" xmlns:wpg="http://schemas.microsoft.com/office/word/2010/wordprocessingGroup" xmlns:wpi="http://schemas.microsoft.com/office/word/2010/wordprocessingInk" xmlns:wne="http://schemas.microsoft.com/office/word/2006/wordml" xmlns:wps="http://schemas.microsoft.com/office/word/2010/wordprocessingShape" mc:Ignorable="w14 w15 w16se wp14">
   <w:abstractNum w:abstractNumId="0" w15:restartNumberingAfterBreak="0">
     <w:nsid w:val="006C4E08"/>
     <w:multiLevelType w:val="hybridMultilevel"/>
@@ -3077,7 +2979,7 @@
 </file>
 
 <file path=word/styles.xml><?xml version="1.0" encoding="utf-8"?>
-<w:styles xmlns:mc="http://schemas.openxmlformats.org/markup-compatibility/2006" xmlns:r="http://schemas.openxmlformats.org/officeDocument/2006/relationships" xmlns:w="http://schemas.openxmlformats.org/wordprocessingml/2006/main" xmlns:w14="http://schemas.microsoft.com/office/word/2010/wordml" xmlns:w15="http://schemas.microsoft.com/office/word/2012/wordml" xmlns:w16cid="http://schemas.microsoft.com/office/word/2016/wordml/cid" xmlns:w16se="http://schemas.microsoft.com/office/word/2015/wordml/symex" mc:Ignorable="w14 w15 w16se w16cid">
+<w:styles xmlns:mc="http://schemas.openxmlformats.org/markup-compatibility/2006" xmlns:r="http://schemas.openxmlformats.org/officeDocument/2006/relationships" xmlns:w="http://schemas.openxmlformats.org/wordprocessingml/2006/main" xmlns:w14="http://schemas.microsoft.com/office/word/2010/wordml" xmlns:w15="http://schemas.microsoft.com/office/word/2012/wordml" xmlns:w16se="http://schemas.microsoft.com/office/word/2015/wordml/symex" mc:Ignorable="w14 w15 w16se">
   <w:docDefaults>
     <w:rPrDefault>
       <w:rPr>
@@ -3102,7 +3004,7 @@
       </w:pPr>
     </w:pPrDefault>
   </w:docDefaults>
-  <w:latentStyles w:defLockedState="0" w:defUIPriority="99" w:defSemiHidden="0" w:defUnhideWhenUsed="0" w:defQFormat="0" w:count="375">
+  <w:latentStyles w:defLockedState="0" w:defUIPriority="99" w:defSemiHidden="0" w:defUnhideWhenUsed="0" w:defQFormat="0" w:count="371">
     <w:lsdException w:name="Normal" w:uiPriority="0" w:qFormat="1"/>
     <w:lsdException w:name="heading 1" w:uiPriority="9" w:qFormat="1"/>
     <w:lsdException w:name="heading 2" w:semiHidden="1" w:uiPriority="9" w:unhideWhenUsed="1" w:qFormat="1"/>
@@ -3474,10 +3376,6 @@
     <w:lsdException w:name="List Table 5 Dark Accent 6" w:uiPriority="50"/>
     <w:lsdException w:name="List Table 6 Colorful Accent 6" w:uiPriority="51"/>
     <w:lsdException w:name="List Table 7 Colorful Accent 6" w:uiPriority="52"/>
-    <w:lsdException w:name="Mention" w:semiHidden="1" w:unhideWhenUsed="1"/>
-    <w:lsdException w:name="Smart Hyperlink" w:semiHidden="1" w:unhideWhenUsed="1"/>
-    <w:lsdException w:name="Hashtag" w:semiHidden="1" w:unhideWhenUsed="1"/>
-    <w:lsdException w:name="Unresolved Mention" w:semiHidden="1" w:unhideWhenUsed="1"/>
   </w:latentStyles>
   <w:style w:type="paragraph" w:default="1" w:styleId="Normal">
     <w:name w:val="Normal"/>
@@ -3909,7 +3807,7 @@
 </file>
 
 <file path=customXml/itemProps1.xml><?xml version="1.0" encoding="utf-8"?>
-<ds:datastoreItem xmlns:ds="http://schemas.openxmlformats.org/officeDocument/2006/customXml" ds:itemID="{C389207D-000E-4205-B159-06991B9B5525}">
+<ds:datastoreItem xmlns:ds="http://schemas.openxmlformats.org/officeDocument/2006/customXml" ds:itemID="{EDD16F3F-EB60-4CF7-9C1A-9310910E2D58}">
   <ds:schemaRefs>
     <ds:schemaRef ds:uri="http://schemas.openxmlformats.org/officeDocument/2006/bibliography"/>
   </ds:schemaRefs>

</xml_diff>

<commit_message>
Upgraded resume with slight changes
</commit_message>
<xml_diff>
--- a/Assets/Resume.docx
+++ b/Assets/Resume.docx
@@ -15,8 +15,19 @@
           <w:sz w:val="32"/>
           <w:szCs w:val="32"/>
         </w:rPr>
-        <w:t>Lucas Winkelman</w:t>
-      </w:r>
+        <w:t xml:space="preserve">Lucas </w:t>
+      </w:r>
+      <w:proofErr w:type="spellStart"/>
+      <w:r>
+        <w:rPr>
+          <w:rFonts w:ascii="Calibri" w:eastAsia="Calibri" w:hAnsi="Calibri" w:cs="Calibri"/>
+          <w:b/>
+          <w:sz w:val="32"/>
+          <w:szCs w:val="32"/>
+        </w:rPr>
+        <w:t>Winkelman</w:t>
+      </w:r>
+      <w:proofErr w:type="spellEnd"/>
     </w:p>
     <w:p>
       <w:pPr>
@@ -299,7 +310,22 @@
           <w:highlight w:val="white"/>
         </w:rPr>
         <w:tab/>
-        <w:t>Tebbetts, MO 65080</w:t>
+      </w:r>
+      <w:proofErr w:type="spellStart"/>
+      <w:r>
+        <w:rPr>
+          <w:rFonts w:ascii="Calibri" w:eastAsia="Calibri" w:hAnsi="Calibri" w:cs="Calibri"/>
+          <w:highlight w:val="white"/>
+        </w:rPr>
+        <w:t>Tebbetts</w:t>
+      </w:r>
+      <w:proofErr w:type="spellEnd"/>
+      <w:r>
+        <w:rPr>
+          <w:rFonts w:ascii="Calibri" w:eastAsia="Calibri" w:hAnsi="Calibri" w:cs="Calibri"/>
+          <w:highlight w:val="white"/>
+        </w:rPr>
+        <w:t>, MO 65080</w:t>
       </w:r>
     </w:p>
     <w:p>
@@ -449,7 +475,7 @@
           </mc:Choice>
           <mc:Fallback>
             <w:pict>
-              <v:shapetype w14:anchorId="28F12170" id="_x0000_t32" coordsize="21600,21600" o:spt="32" o:oned="t" path="m,l21600,21600e" filled="f">
+              <v:shapetype w14:anchorId="7A4FBC7A" id="_x0000_t32" coordsize="21600,21600" o:spt="32" o:oned="t" path="m,l21600,21600e" filled="f">
                 <v:path arrowok="t" fillok="f" o:connecttype="none"/>
                 <o:lock v:ext="edit" shapetype="t"/>
               </v:shapetype>
@@ -943,6 +969,7 @@
         </w:rPr>
         <w:tab/>
       </w:r>
+      <w:proofErr w:type="spellStart"/>
       <w:r>
         <w:rPr>
           <w:rFonts w:ascii="Calibri" w:eastAsia="Calibri" w:hAnsi="Calibri" w:cs="Calibri"/>
@@ -957,6 +984,7 @@
         </w:rPr>
         <w:t>nteract</w:t>
       </w:r>
+      <w:proofErr w:type="spellEnd"/>
       <w:r>
         <w:rPr>
           <w:rFonts w:ascii="Calibri" w:eastAsia="Calibri" w:hAnsi="Calibri" w:cs="Calibri"/>
@@ -1077,7 +1105,23 @@
           <w:rFonts w:ascii="Calibri" w:eastAsia="Calibri" w:hAnsi="Calibri" w:cs="Calibri"/>
           <w:highlight w:val="white"/>
         </w:rPr>
-        <w:t xml:space="preserve">s (DCRs) in the UInteract </w:t>
+        <w:t xml:space="preserve">s (DCRs) in the </w:t>
+      </w:r>
+      <w:proofErr w:type="spellStart"/>
+      <w:r>
+        <w:rPr>
+          <w:rFonts w:ascii="Calibri" w:eastAsia="Calibri" w:hAnsi="Calibri" w:cs="Calibri"/>
+          <w:highlight w:val="white"/>
+        </w:rPr>
+        <w:t>UInteract</w:t>
+      </w:r>
+      <w:proofErr w:type="spellEnd"/>
+      <w:r>
+        <w:rPr>
+          <w:rFonts w:ascii="Calibri" w:eastAsia="Calibri" w:hAnsi="Calibri" w:cs="Calibri"/>
+          <w:highlight w:val="white"/>
+        </w:rPr>
+        <w:t xml:space="preserve"> </w:t>
       </w:r>
       <w:r>
         <w:rPr>
@@ -1362,14 +1406,28 @@
         </w:rPr>
         <w:t>Innovated to create</w:t>
       </w:r>
-      <w:bookmarkStart w:id="1" w:name="_GoBack"/>
-      <w:bookmarkEnd w:id="1"/>
-      <w:r>
-        <w:rPr>
-          <w:rFonts w:ascii="Calibri" w:eastAsia="Calibri" w:hAnsi="Calibri" w:cs="Calibri"/>
-          <w:highlight w:val="white"/>
-        </w:rPr>
-        <w:t xml:space="preserve"> 2-D Javascript simulation of the International Aerial Robotics Competition (IARC)</w:t>
+      <w:r>
+        <w:rPr>
+          <w:rFonts w:ascii="Calibri" w:eastAsia="Calibri" w:hAnsi="Calibri" w:cs="Calibri"/>
+          <w:highlight w:val="white"/>
+        </w:rPr>
+        <w:t xml:space="preserve"> 2-D </w:t>
+      </w:r>
+      <w:proofErr w:type="spellStart"/>
+      <w:r>
+        <w:rPr>
+          <w:rFonts w:ascii="Calibri" w:eastAsia="Calibri" w:hAnsi="Calibri" w:cs="Calibri"/>
+          <w:highlight w:val="white"/>
+        </w:rPr>
+        <w:t>Javascript</w:t>
+      </w:r>
+      <w:proofErr w:type="spellEnd"/>
+      <w:r>
+        <w:rPr>
+          <w:rFonts w:ascii="Calibri" w:eastAsia="Calibri" w:hAnsi="Calibri" w:cs="Calibri"/>
+          <w:highlight w:val="white"/>
+        </w:rPr>
+        <w:t xml:space="preserve"> simulation of the International Aerial Robotics Competition (IARC)</w:t>
       </w:r>
     </w:p>
     <w:p>
@@ -1390,7 +1448,7 @@
           <w:rFonts w:ascii="Calibri" w:eastAsia="Calibri" w:hAnsi="Calibri" w:cs="Calibri"/>
           <w:highlight w:val="white"/>
         </w:rPr>
-        <w:t>Wrote many programs using neuro-evolution to find best algorithm of drone flight in the IARC, including using the NEAT method</w:t>
+        <w:t>Wrote programs using neuro-evolution to find best algorithm of drone flight in the IARC, including using the NEAT method</w:t>
       </w:r>
     </w:p>
     <w:p>
@@ -1411,15 +1469,45 @@
           <w:rFonts w:ascii="Calibri" w:eastAsia="Calibri" w:hAnsi="Calibri" w:cs="Calibri"/>
           <w:highlight w:val="white"/>
         </w:rPr>
-        <w:t>Operated</w:t>
-      </w:r>
-      <w:r>
-        <w:rPr>
-          <w:rFonts w:ascii="Calibri" w:eastAsia="Calibri" w:hAnsi="Calibri" w:cs="Calibri"/>
-          <w:highlight w:val="white"/>
-        </w:rPr>
-        <w:t xml:space="preserve"> the robotics simulator Gazebo to simulate the IARC in 3D for testing</w:t>
-      </w:r>
+        <w:t xml:space="preserve">Simulated drone flight in 3-D using </w:t>
+      </w:r>
+      <w:r>
+        <w:rPr>
+          <w:rFonts w:ascii="Calibri" w:eastAsia="Calibri" w:hAnsi="Calibri" w:cs="Calibri"/>
+          <w:highlight w:val="white"/>
+        </w:rPr>
+        <w:t>the</w:t>
+      </w:r>
+      <w:r>
+        <w:rPr>
+          <w:rFonts w:ascii="Calibri" w:eastAsia="Calibri" w:hAnsi="Calibri" w:cs="Calibri"/>
+          <w:highlight w:val="white"/>
+        </w:rPr>
+        <w:t xml:space="preserve"> </w:t>
+      </w:r>
+      <w:r>
+        <w:rPr>
+          <w:rFonts w:ascii="Calibri" w:eastAsia="Calibri" w:hAnsi="Calibri" w:cs="Calibri"/>
+          <w:highlight w:val="white"/>
+        </w:rPr>
+        <w:t>Gazebo</w:t>
+      </w:r>
+      <w:r>
+        <w:rPr>
+          <w:rFonts w:ascii="Calibri" w:eastAsia="Calibri" w:hAnsi="Calibri" w:cs="Calibri"/>
+          <w:highlight w:val="white"/>
+        </w:rPr>
+        <w:t xml:space="preserve"> </w:t>
+      </w:r>
+      <w:r>
+        <w:rPr>
+          <w:rFonts w:ascii="Calibri" w:eastAsia="Calibri" w:hAnsi="Calibri" w:cs="Calibri"/>
+          <w:highlight w:val="white"/>
+        </w:rPr>
+        <w:t>robotics simulator</w:t>
+      </w:r>
+      <w:bookmarkStart w:id="1" w:name="_GoBack"/>
+      <w:bookmarkEnd w:id="1"/>
     </w:p>
     <w:p>
       <w:pPr>
@@ -1463,6 +1551,7 @@
         </w:rPr>
         <w:t xml:space="preserve"> </w:t>
       </w:r>
+      <w:proofErr w:type="spellStart"/>
       <w:r>
         <w:rPr>
           <w:rFonts w:ascii="Calibri" w:eastAsia="Calibri" w:hAnsi="Calibri" w:cs="Calibri"/>
@@ -1470,6 +1559,7 @@
         </w:rPr>
         <w:t>ShamHacks</w:t>
       </w:r>
+      <w:proofErr w:type="spellEnd"/>
       <w:r>
         <w:rPr>
           <w:rFonts w:ascii="Calibri" w:eastAsia="Calibri" w:hAnsi="Calibri" w:cs="Calibri"/>
@@ -1829,8 +1919,15 @@
           <w:rFonts w:ascii="Calibri" w:eastAsia="Calibri" w:hAnsi="Calibri" w:cs="Calibri"/>
         </w:rPr>
         <w:tab/>
+      </w:r>
+      <w:proofErr w:type="spellStart"/>
+      <w:r>
+        <w:rPr>
+          <w:rFonts w:ascii="Calibri" w:eastAsia="Calibri" w:hAnsi="Calibri" w:cs="Calibri"/>
+        </w:rPr>
         <w:t>Git</w:t>
       </w:r>
+      <w:proofErr w:type="spellEnd"/>
       <w:r>
         <w:rPr>
           <w:rFonts w:ascii="Calibri" w:eastAsia="Calibri" w:hAnsi="Calibri" w:cs="Calibri"/>
@@ -1922,26 +2019,39 @@
           <w:rFonts w:ascii="Calibri" w:eastAsia="Calibri" w:hAnsi="Calibri" w:cs="Calibri"/>
         </w:rPr>
         <w:tab/>
-        <w:t>C++</w:t>
-      </w:r>
-      <w:r>
-        <w:rPr>
-          <w:rFonts w:ascii="Calibri" w:eastAsia="Calibri" w:hAnsi="Calibri" w:cs="Calibri"/>
-        </w:rPr>
-        <w:tab/>
-      </w:r>
-      <w:r>
-        <w:rPr>
-          <w:rFonts w:ascii="Calibri" w:eastAsia="Calibri" w:hAnsi="Calibri" w:cs="Calibri"/>
-        </w:rPr>
-        <w:tab/>
-      </w:r>
+      </w:r>
+      <w:proofErr w:type="spellStart"/>
       <w:r>
         <w:rPr>
           <w:rFonts w:ascii="Calibri" w:eastAsia="Calibri" w:hAnsi="Calibri" w:cs="Calibri"/>
         </w:rPr>
         <w:t>C</w:t>
       </w:r>
+      <w:proofErr w:type="spellEnd"/>
+      <w:r>
+        <w:rPr>
+          <w:rFonts w:ascii="Calibri" w:eastAsia="Calibri" w:hAnsi="Calibri" w:cs="Calibri"/>
+        </w:rPr>
+        <w:t>++</w:t>
+      </w:r>
+      <w:r>
+        <w:rPr>
+          <w:rFonts w:ascii="Calibri" w:eastAsia="Calibri" w:hAnsi="Calibri" w:cs="Calibri"/>
+        </w:rPr>
+        <w:tab/>
+      </w:r>
+      <w:r>
+        <w:rPr>
+          <w:rFonts w:ascii="Calibri" w:eastAsia="Calibri" w:hAnsi="Calibri" w:cs="Calibri"/>
+        </w:rPr>
+        <w:tab/>
+      </w:r>
+      <w:r>
+        <w:rPr>
+          <w:rFonts w:ascii="Calibri" w:eastAsia="Calibri" w:hAnsi="Calibri" w:cs="Calibri"/>
+        </w:rPr>
+        <w:t>C</w:t>
+      </w:r>
       <w:r>
         <w:rPr>
           <w:rFonts w:ascii="Calibri" w:eastAsia="Calibri" w:hAnsi="Calibri" w:cs="Calibri"/>
@@ -1956,15 +2066,32 @@
         <w:tab/>
         <w:t>Eclipse</w:t>
       </w:r>
-    </w:p>
-    <w:p>
-      <w:pPr>
-        <w:spacing w:line="240" w:lineRule="auto"/>
-      </w:pPr>
-    </w:p>
-    <w:p>
-      <w:pPr>
-        <w:spacing w:line="240" w:lineRule="auto"/>
+      <w:r>
+        <w:rPr>
+          <w:rFonts w:ascii="Calibri" w:eastAsia="Calibri" w:hAnsi="Calibri" w:cs="Calibri"/>
+        </w:rPr>
+        <w:tab/>
+      </w:r>
+      <w:r>
+        <w:rPr>
+          <w:rFonts w:ascii="Calibri" w:eastAsia="Calibri" w:hAnsi="Calibri" w:cs="Calibri"/>
+        </w:rPr>
+        <w:tab/>
+        <w:t>Django</w:t>
+      </w:r>
+    </w:p>
+    <w:p>
+      <w:pPr>
+        <w:spacing w:line="240" w:lineRule="auto"/>
+      </w:pPr>
+    </w:p>
+    <w:p>
+      <w:pPr>
+        <w:spacing w:line="240" w:lineRule="auto"/>
+        <w:rPr>
+          <w:rFonts w:ascii="Calibri" w:eastAsia="Calibri" w:hAnsi="Calibri" w:cs="Calibri"/>
+          <w:highlight w:val="white"/>
+        </w:rPr>
       </w:pPr>
       <w:r>
         <w:rPr>
@@ -1979,6 +2106,30 @@
           <w:highlight w:val="white"/>
         </w:rPr>
         <w:tab/>
+        <w:t>FIRST Robotics</w:t>
+      </w:r>
+    </w:p>
+    <w:p>
+      <w:pPr>
+        <w:spacing w:line="240" w:lineRule="auto"/>
+        <w:rPr>
+          <w:rFonts w:ascii="Calibri" w:eastAsia="Calibri" w:hAnsi="Calibri" w:cs="Calibri"/>
+          <w:highlight w:val="white"/>
+        </w:rPr>
+      </w:pPr>
+      <w:r>
+        <w:rPr>
+          <w:rFonts w:ascii="Calibri" w:eastAsia="Calibri" w:hAnsi="Calibri" w:cs="Calibri"/>
+          <w:highlight w:val="white"/>
+        </w:rPr>
+        <w:t>Activities</w:t>
+      </w:r>
+      <w:r>
+        <w:rPr>
+          <w:rFonts w:ascii="Calibri" w:eastAsia="Calibri" w:hAnsi="Calibri" w:cs="Calibri"/>
+          <w:highlight w:val="white"/>
+        </w:rPr>
+        <w:tab/>
       </w:r>
       <w:r>
         <w:rPr>
@@ -1991,25 +2142,12 @@
     <w:p>
       <w:pPr>
         <w:spacing w:line="240" w:lineRule="auto"/>
-        <w:rPr>
-          <w:rFonts w:ascii="Calibri" w:eastAsia="Calibri" w:hAnsi="Calibri" w:cs="Calibri"/>
-          <w:highlight w:val="white"/>
-        </w:rPr>
-      </w:pPr>
-      <w:r>
-        <w:rPr>
-          <w:rFonts w:ascii="Calibri" w:eastAsia="Calibri" w:hAnsi="Calibri" w:cs="Calibri"/>
-          <w:highlight w:val="white"/>
-        </w:rPr>
-        <w:t>Activities</w:t>
-      </w:r>
-      <w:r>
-        <w:rPr>
-          <w:rFonts w:ascii="Calibri" w:eastAsia="Calibri" w:hAnsi="Calibri" w:cs="Calibri"/>
-          <w:highlight w:val="white"/>
-        </w:rPr>
-        <w:tab/>
-      </w:r>
+        <w:ind w:left="720" w:firstLine="720"/>
+        <w:rPr>
+          <w:rFonts w:ascii="Calibri" w:eastAsia="Calibri" w:hAnsi="Calibri" w:cs="Calibri"/>
+          <w:highlight w:val="white"/>
+        </w:rPr>
+      </w:pPr>
       <w:r>
         <w:rPr>
           <w:rFonts w:ascii="Calibri" w:eastAsia="Calibri" w:hAnsi="Calibri" w:cs="Calibri"/>
@@ -2034,6 +2172,16 @@
         </w:rPr>
         <w:t>Christian Campus Fellowship</w:t>
       </w:r>
+    </w:p>
+    <w:p>
+      <w:pPr>
+        <w:spacing w:line="240" w:lineRule="auto"/>
+        <w:ind w:left="720" w:firstLine="720"/>
+        <w:rPr>
+          <w:rFonts w:ascii="Calibri" w:eastAsia="Calibri" w:hAnsi="Calibri" w:cs="Calibri"/>
+          <w:highlight w:val="white"/>
+        </w:rPr>
+      </w:pPr>
     </w:p>
     <w:sectPr>
       <w:pgSz w:w="12240" w:h="15840"/>
@@ -3807,7 +3955,7 @@
 </file>
 
 <file path=customXml/itemProps1.xml><?xml version="1.0" encoding="utf-8"?>
-<ds:datastoreItem xmlns:ds="http://schemas.openxmlformats.org/officeDocument/2006/customXml" ds:itemID="{EDD16F3F-EB60-4CF7-9C1A-9310910E2D58}">
+<ds:datastoreItem xmlns:ds="http://schemas.openxmlformats.org/officeDocument/2006/customXml" ds:itemID="{05A09B13-FA7E-4A9E-B8AB-C62E1CCE9675}">
   <ds:schemaRefs>
     <ds:schemaRef ds:uri="http://schemas.openxmlformats.org/officeDocument/2006/bibliography"/>
   </ds:schemaRefs>

</xml_diff>

<commit_message>
Removed erroneous information from resume
</commit_message>
<xml_diff>
--- a/Assets/Resume.docx
+++ b/Assets/Resume.docx
@@ -475,7 +475,7 @@
           </mc:Choice>
           <mc:Fallback>
             <w:pict>
-              <v:shapetype w14:anchorId="7A4FBC7A" id="_x0000_t32" coordsize="21600,21600" o:spt="32" o:oned="t" path="m,l21600,21600e" filled="f">
+              <v:shapetype w14:anchorId="58171FD7" id="_x0000_t32" coordsize="21600,21600" o:spt="32" o:oned="t" path="m,l21600,21600e" filled="f">
                 <v:path arrowok="t" fillok="f" o:connecttype="none"/>
                 <o:lock v:ext="edit" shapetype="t"/>
               </v:shapetype>
@@ -846,8 +846,21 @@
           <w:rFonts w:ascii="Calibri" w:eastAsia="Calibri" w:hAnsi="Calibri" w:cs="Calibri"/>
         </w:rPr>
         <w:tab/>
-        <w:t>Intro to Computer Security</w:t>
-      </w:r>
+      </w:r>
+      <w:r>
+        <w:rPr>
+          <w:rFonts w:ascii="Calibri" w:eastAsia="Calibri" w:hAnsi="Calibri" w:cs="Calibri"/>
+        </w:rPr>
+        <w:t>Software Engineering I</w:t>
+      </w:r>
+      <w:r>
+        <w:rPr>
+          <w:rFonts w:ascii="Calibri" w:eastAsia="Calibri" w:hAnsi="Calibri" w:cs="Calibri"/>
+        </w:rPr>
+        <w:tab/>
+      </w:r>
+      <w:bookmarkStart w:id="1" w:name="_GoBack"/>
+      <w:bookmarkEnd w:id="1"/>
       <w:r>
         <w:rPr>
           <w:rFonts w:ascii="Calibri" w:eastAsia="Calibri" w:hAnsi="Calibri" w:cs="Calibri"/>
@@ -861,24 +874,6 @@
         </w:rPr>
         <w:tab/>
         <w:t>Programming Languages and Translators</w:t>
-      </w:r>
-    </w:p>
-    <w:p>
-      <w:pPr>
-        <w:spacing w:line="240" w:lineRule="auto"/>
-      </w:pPr>
-      <w:r>
-        <w:rPr>
-          <w:rFonts w:ascii="Calibri" w:eastAsia="Calibri" w:hAnsi="Calibri" w:cs="Calibri"/>
-        </w:rPr>
-        <w:tab/>
-      </w:r>
-      <w:r>
-        <w:rPr>
-          <w:rFonts w:ascii="Calibri" w:eastAsia="Calibri" w:hAnsi="Calibri" w:cs="Calibri"/>
-        </w:rPr>
-        <w:tab/>
-        <w:t>Software Engineering I</w:t>
       </w:r>
     </w:p>
     <w:p>
@@ -1483,31 +1478,15 @@
           <w:rFonts w:ascii="Calibri" w:eastAsia="Calibri" w:hAnsi="Calibri" w:cs="Calibri"/>
           <w:highlight w:val="white"/>
         </w:rPr>
-        <w:t xml:space="preserve"> </w:t>
-      </w:r>
-      <w:r>
-        <w:rPr>
-          <w:rFonts w:ascii="Calibri" w:eastAsia="Calibri" w:hAnsi="Calibri" w:cs="Calibri"/>
-          <w:highlight w:val="white"/>
-        </w:rPr>
-        <w:t>Gazebo</w:t>
-      </w:r>
-      <w:r>
-        <w:rPr>
-          <w:rFonts w:ascii="Calibri" w:eastAsia="Calibri" w:hAnsi="Calibri" w:cs="Calibri"/>
-          <w:highlight w:val="white"/>
-        </w:rPr>
-        <w:t xml:space="preserve"> </w:t>
-      </w:r>
-      <w:r>
-        <w:rPr>
-          <w:rFonts w:ascii="Calibri" w:eastAsia="Calibri" w:hAnsi="Calibri" w:cs="Calibri"/>
-          <w:highlight w:val="white"/>
-        </w:rPr>
-        <w:t>robotics simulator</w:t>
-      </w:r>
-      <w:bookmarkStart w:id="1" w:name="_GoBack"/>
-      <w:bookmarkEnd w:id="1"/>
+        <w:t xml:space="preserve"> Gazebo</w:t>
+      </w:r>
+      <w:r>
+        <w:rPr>
+          <w:rFonts w:ascii="Calibri" w:eastAsia="Calibri" w:hAnsi="Calibri" w:cs="Calibri"/>
+          <w:highlight w:val="white"/>
+        </w:rPr>
+        <w:t xml:space="preserve"> robotics simulator</w:t>
+      </w:r>
     </w:p>
     <w:p>
       <w:pPr>
@@ -3955,7 +3934,7 @@
 </file>
 
 <file path=customXml/itemProps1.xml><?xml version="1.0" encoding="utf-8"?>
-<ds:datastoreItem xmlns:ds="http://schemas.openxmlformats.org/officeDocument/2006/customXml" ds:itemID="{05A09B13-FA7E-4A9E-B8AB-C62E1CCE9675}">
+<ds:datastoreItem xmlns:ds="http://schemas.openxmlformats.org/officeDocument/2006/customXml" ds:itemID="{B20639BD-20B4-44E8-BAEF-DC2F22B6F29A}">
   <ds:schemaRefs>
     <ds:schemaRef ds:uri="http://schemas.openxmlformats.org/officeDocument/2006/bibliography"/>
   </ds:schemaRefs>

</xml_diff>

<commit_message>
Updated resumes to have no school address since it is temporary
</commit_message>
<xml_diff>
--- a/Assets/Resume.docx
+++ b/Assets/Resume.docx
@@ -1,6 +1,6 @@
 
 <file path=word/document.xml><?xml version="1.0" encoding="utf-8"?>
-<w:document xmlns:wpc="http://schemas.microsoft.com/office/word/2010/wordprocessingCanvas" xmlns:cx="http://schemas.microsoft.com/office/drawing/2014/chartex" xmlns:cx1="http://schemas.microsoft.com/office/drawing/2015/9/8/chartex" xmlns:mc="http://schemas.openxmlformats.org/markup-compatibility/2006" xmlns:o="urn:schemas-microsoft-com:office:office" xmlns:r="http://schemas.openxmlformats.org/officeDocument/2006/relationships" xmlns:m="http://schemas.openxmlformats.org/officeDocument/2006/math" xmlns:v="urn:schemas-microsoft-com:vml" xmlns:wp14="http://schemas.microsoft.com/office/word/2010/wordprocessingDrawing" xmlns:wp="http://schemas.openxmlformats.org/drawingml/2006/wordprocessingDrawing" xmlns:w10="urn:schemas-microsoft-com:office:word" xmlns:w="http://schemas.openxmlformats.org/wordprocessingml/2006/main" xmlns:w14="http://schemas.microsoft.com/office/word/2010/wordml" xmlns:w15="http://schemas.microsoft.com/office/word/2012/wordml" xmlns:w16se="http://schemas.microsoft.com/office/word/2015/wordml/symex" xmlns:wpg="http://schemas.microsoft.com/office/word/2010/wordprocessingGroup" xmlns:wpi="http://schemas.microsoft.com/office/word/2010/wordprocessingInk" xmlns:wne="http://schemas.microsoft.com/office/word/2006/wordml" xmlns:wps="http://schemas.microsoft.com/office/word/2010/wordprocessingShape" mc:Ignorable="w14 w15 w16se wp14">
+<w:document xmlns:wpc="http://schemas.microsoft.com/office/word/2010/wordprocessingCanvas" xmlns:cx="http://schemas.microsoft.com/office/drawing/2014/chartex" xmlns:cx1="http://schemas.microsoft.com/office/drawing/2015/9/8/chartex" xmlns:cx2="http://schemas.microsoft.com/office/drawing/2015/10/21/chartex" xmlns:cx3="http://schemas.microsoft.com/office/drawing/2016/5/9/chartex" xmlns:cx4="http://schemas.microsoft.com/office/drawing/2016/5/10/chartex" xmlns:cx5="http://schemas.microsoft.com/office/drawing/2016/5/11/chartex" xmlns:cx6="http://schemas.microsoft.com/office/drawing/2016/5/12/chartex" xmlns:cx7="http://schemas.microsoft.com/office/drawing/2016/5/13/chartex" xmlns:cx8="http://schemas.microsoft.com/office/drawing/2016/5/14/chartex" xmlns:mc="http://schemas.openxmlformats.org/markup-compatibility/2006" xmlns:aink="http://schemas.microsoft.com/office/drawing/2016/ink" xmlns:am3d="http://schemas.microsoft.com/office/drawing/2017/model3d" xmlns:o="urn:schemas-microsoft-com:office:office" xmlns:r="http://schemas.openxmlformats.org/officeDocument/2006/relationships" xmlns:m="http://schemas.openxmlformats.org/officeDocument/2006/math" xmlns:v="urn:schemas-microsoft-com:vml" xmlns:wp14="http://schemas.microsoft.com/office/word/2010/wordprocessingDrawing" xmlns:wp="http://schemas.openxmlformats.org/drawingml/2006/wordprocessingDrawing" xmlns:w10="urn:schemas-microsoft-com:office:word" xmlns:w="http://schemas.openxmlformats.org/wordprocessingml/2006/main" xmlns:w14="http://schemas.microsoft.com/office/word/2010/wordml" xmlns:w15="http://schemas.microsoft.com/office/word/2012/wordml" xmlns:w16cid="http://schemas.microsoft.com/office/word/2016/wordml/cid" xmlns:w16se="http://schemas.microsoft.com/office/word/2015/wordml/symex" xmlns:wpg="http://schemas.microsoft.com/office/word/2010/wordprocessingGroup" xmlns:wpi="http://schemas.microsoft.com/office/word/2010/wordprocessingInk" xmlns:wne="http://schemas.microsoft.com/office/word/2006/wordml" xmlns:wps="http://schemas.microsoft.com/office/word/2010/wordprocessingShape" mc:Ignorable="w14 w15 w16se w16cid wp14">
   <w:background w:color="FFFFFF"/>
   <w:body>
     <w:p>
@@ -15,19 +15,8 @@
           <w:sz w:val="32"/>
           <w:szCs w:val="32"/>
         </w:rPr>
-        <w:t xml:space="preserve">Lucas </w:t>
-      </w:r>
-      <w:proofErr w:type="spellStart"/>
-      <w:r>
-        <w:rPr>
-          <w:rFonts w:ascii="Calibri" w:eastAsia="Calibri" w:hAnsi="Calibri" w:cs="Calibri"/>
-          <w:b/>
-          <w:sz w:val="32"/>
-          <w:szCs w:val="32"/>
-        </w:rPr>
-        <w:t>Winkelman</w:t>
-      </w:r>
-      <w:proofErr w:type="spellEnd"/>
+        <w:t>Lucas Winkelman</w:t>
+      </w:r>
     </w:p>
     <w:p>
       <w:pPr>
@@ -69,164 +58,27 @@
           <w:highlight w:val="white"/>
           <w:u w:val="single"/>
         </w:rPr>
-        <w:t>School Address</w:t>
-      </w:r>
-      <w:r>
-        <w:rPr>
-          <w:rFonts w:ascii="Calibri" w:eastAsia="Calibri" w:hAnsi="Calibri" w:cs="Calibri"/>
-          <w:highlight w:val="white"/>
-        </w:rPr>
-        <w:t xml:space="preserve"> </w:t>
-      </w:r>
-      <w:r>
-        <w:rPr>
-          <w:rFonts w:ascii="Calibri" w:eastAsia="Calibri" w:hAnsi="Calibri" w:cs="Calibri"/>
-          <w:highlight w:val="white"/>
-        </w:rPr>
-        <w:tab/>
-      </w:r>
-      <w:r>
-        <w:rPr>
-          <w:rFonts w:ascii="Calibri" w:eastAsia="Calibri" w:hAnsi="Calibri" w:cs="Calibri"/>
-          <w:highlight w:val="white"/>
-        </w:rPr>
-        <w:tab/>
-      </w:r>
-      <w:r>
-        <w:rPr>
-          <w:rFonts w:ascii="Calibri" w:eastAsia="Calibri" w:hAnsi="Calibri" w:cs="Calibri"/>
-          <w:highlight w:val="white"/>
-        </w:rPr>
-        <w:tab/>
-      </w:r>
-      <w:r>
-        <w:rPr>
-          <w:rFonts w:ascii="Calibri" w:eastAsia="Calibri" w:hAnsi="Calibri" w:cs="Calibri"/>
-          <w:highlight w:val="white"/>
-        </w:rPr>
-        <w:tab/>
-      </w:r>
-      <w:r>
-        <w:rPr>
-          <w:rFonts w:ascii="Calibri" w:eastAsia="Calibri" w:hAnsi="Calibri" w:cs="Calibri"/>
-          <w:highlight w:val="white"/>
-        </w:rPr>
-        <w:tab/>
-      </w:r>
-      <w:r>
-        <w:rPr>
-          <w:rFonts w:ascii="Calibri" w:eastAsia="Calibri" w:hAnsi="Calibri" w:cs="Calibri"/>
-          <w:highlight w:val="white"/>
-        </w:rPr>
-        <w:tab/>
-      </w:r>
-      <w:r>
-        <w:rPr>
-          <w:rFonts w:ascii="Calibri" w:eastAsia="Calibri" w:hAnsi="Calibri" w:cs="Calibri"/>
-          <w:highlight w:val="white"/>
-        </w:rPr>
-        <w:tab/>
-      </w:r>
-      <w:r>
-        <w:rPr>
-          <w:rFonts w:ascii="Calibri" w:eastAsia="Calibri" w:hAnsi="Calibri" w:cs="Calibri"/>
-          <w:highlight w:val="white"/>
-        </w:rPr>
-        <w:tab/>
-      </w:r>
-      <w:r>
-        <w:rPr>
-          <w:rFonts w:ascii="Calibri" w:eastAsia="Calibri" w:hAnsi="Calibri" w:cs="Calibri"/>
-          <w:highlight w:val="white"/>
-        </w:rPr>
-        <w:tab/>
-      </w:r>
-      <w:r>
-        <w:rPr>
-          <w:rFonts w:ascii="Calibri" w:eastAsia="Calibri" w:hAnsi="Calibri" w:cs="Calibri"/>
-          <w:highlight w:val="white"/>
-        </w:rPr>
-        <w:tab/>
-      </w:r>
-      <w:r>
-        <w:rPr>
-          <w:rFonts w:ascii="Calibri" w:eastAsia="Calibri" w:hAnsi="Calibri" w:cs="Calibri"/>
-          <w:highlight w:val="white"/>
-        </w:rPr>
-        <w:tab/>
-      </w:r>
+        <w:t>Home Addr</w:t>
+      </w:r>
+      <w:bookmarkStart w:id="1" w:name="_GoBack"/>
+      <w:bookmarkEnd w:id="1"/>
       <w:r>
         <w:rPr>
           <w:rFonts w:ascii="Calibri" w:eastAsia="Calibri" w:hAnsi="Calibri" w:cs="Calibri"/>
           <w:highlight w:val="white"/>
           <w:u w:val="single"/>
         </w:rPr>
-        <w:t>Home Address</w:t>
-      </w:r>
-    </w:p>
-    <w:p>
-      <w:pPr>
-        <w:spacing w:line="240" w:lineRule="auto"/>
-      </w:pPr>
-      <w:r>
-        <w:rPr>
-          <w:rFonts w:ascii="Calibri" w:eastAsia="Calibri" w:hAnsi="Calibri" w:cs="Calibri"/>
-        </w:rPr>
-        <w:t>210C University Commons</w:t>
-      </w:r>
-      <w:r>
-        <w:rPr>
-          <w:rFonts w:ascii="Calibri" w:eastAsia="Calibri" w:hAnsi="Calibri" w:cs="Calibri"/>
-        </w:rPr>
-        <w:tab/>
-      </w:r>
-      <w:r>
-        <w:rPr>
-          <w:rFonts w:ascii="Calibri" w:eastAsia="Calibri" w:hAnsi="Calibri" w:cs="Calibri"/>
-        </w:rPr>
-        <w:tab/>
-      </w:r>
-      <w:r>
-        <w:rPr>
-          <w:rFonts w:ascii="Calibri" w:eastAsia="Calibri" w:hAnsi="Calibri" w:cs="Calibri"/>
-        </w:rPr>
-        <w:tab/>
-      </w:r>
-      <w:r>
-        <w:rPr>
-          <w:rFonts w:ascii="Calibri" w:eastAsia="Calibri" w:hAnsi="Calibri" w:cs="Calibri"/>
-        </w:rPr>
-        <w:tab/>
-      </w:r>
-      <w:r>
-        <w:rPr>
-          <w:rFonts w:ascii="Calibri" w:eastAsia="Calibri" w:hAnsi="Calibri" w:cs="Calibri"/>
-        </w:rPr>
-        <w:tab/>
-      </w:r>
-      <w:r>
-        <w:rPr>
-          <w:rFonts w:ascii="Calibri" w:eastAsia="Calibri" w:hAnsi="Calibri" w:cs="Calibri"/>
-        </w:rPr>
-        <w:tab/>
-      </w:r>
-      <w:r>
-        <w:rPr>
-          <w:rFonts w:ascii="Calibri" w:eastAsia="Calibri" w:hAnsi="Calibri" w:cs="Calibri"/>
-        </w:rPr>
-        <w:tab/>
-      </w:r>
-      <w:r>
-        <w:rPr>
-          <w:rFonts w:ascii="Calibri" w:eastAsia="Calibri" w:hAnsi="Calibri" w:cs="Calibri"/>
-        </w:rPr>
-        <w:tab/>
-      </w:r>
-      <w:r>
-        <w:rPr>
-          <w:rFonts w:ascii="Calibri" w:eastAsia="Calibri" w:hAnsi="Calibri" w:cs="Calibri"/>
-        </w:rPr>
-        <w:tab/>
+        <w:t>ess</w:t>
+      </w:r>
+    </w:p>
+    <w:p>
+      <w:pPr>
+        <w:spacing w:line="240" w:lineRule="auto"/>
+      </w:pPr>
+      <w:r>
+        <w:rPr>
+          <w:rFonts w:ascii="Calibri" w:eastAsia="Calibri" w:hAnsi="Calibri" w:cs="Calibri"/>
+        </w:rPr>
         <w:t>12543 Country View Dr.</w:t>
       </w:r>
     </w:p>
@@ -234,83 +86,6 @@
       <w:pPr>
         <w:spacing w:line="240" w:lineRule="auto"/>
       </w:pPr>
-      <w:r>
-        <w:rPr>
-          <w:rFonts w:ascii="Calibri" w:eastAsia="Calibri" w:hAnsi="Calibri" w:cs="Calibri"/>
-          <w:highlight w:val="white"/>
-        </w:rPr>
-        <w:t>850 University Dr.</w:t>
-      </w:r>
-      <w:r>
-        <w:rPr>
-          <w:rFonts w:ascii="Calibri" w:eastAsia="Calibri" w:hAnsi="Calibri" w:cs="Calibri"/>
-          <w:highlight w:val="white"/>
-        </w:rPr>
-        <w:tab/>
-      </w:r>
-      <w:r>
-        <w:rPr>
-          <w:rFonts w:ascii="Calibri" w:eastAsia="Calibri" w:hAnsi="Calibri" w:cs="Calibri"/>
-          <w:highlight w:val="white"/>
-        </w:rPr>
-        <w:tab/>
-      </w:r>
-      <w:r>
-        <w:rPr>
-          <w:rFonts w:ascii="Calibri" w:eastAsia="Calibri" w:hAnsi="Calibri" w:cs="Calibri"/>
-          <w:highlight w:val="white"/>
-        </w:rPr>
-        <w:tab/>
-      </w:r>
-      <w:r>
-        <w:rPr>
-          <w:rFonts w:ascii="Calibri" w:eastAsia="Calibri" w:hAnsi="Calibri" w:cs="Calibri"/>
-          <w:highlight w:val="white"/>
-        </w:rPr>
-        <w:tab/>
-      </w:r>
-      <w:r>
-        <w:rPr>
-          <w:rFonts w:ascii="Calibri" w:eastAsia="Calibri" w:hAnsi="Calibri" w:cs="Calibri"/>
-          <w:highlight w:val="white"/>
-        </w:rPr>
-        <w:tab/>
-      </w:r>
-      <w:r>
-        <w:rPr>
-          <w:rFonts w:ascii="Calibri" w:eastAsia="Calibri" w:hAnsi="Calibri" w:cs="Calibri"/>
-          <w:highlight w:val="white"/>
-        </w:rPr>
-        <w:tab/>
-      </w:r>
-      <w:r>
-        <w:rPr>
-          <w:rFonts w:ascii="Calibri" w:eastAsia="Calibri" w:hAnsi="Calibri" w:cs="Calibri"/>
-          <w:highlight w:val="white"/>
-        </w:rPr>
-        <w:tab/>
-      </w:r>
-      <w:r>
-        <w:rPr>
-          <w:rFonts w:ascii="Calibri" w:eastAsia="Calibri" w:hAnsi="Calibri" w:cs="Calibri"/>
-          <w:highlight w:val="white"/>
-        </w:rPr>
-        <w:tab/>
-      </w:r>
-      <w:r>
-        <w:rPr>
-          <w:rFonts w:ascii="Calibri" w:eastAsia="Calibri" w:hAnsi="Calibri" w:cs="Calibri"/>
-          <w:highlight w:val="white"/>
-        </w:rPr>
-        <w:tab/>
-      </w:r>
-      <w:r>
-        <w:rPr>
-          <w:rFonts w:ascii="Calibri" w:eastAsia="Calibri" w:hAnsi="Calibri" w:cs="Calibri"/>
-          <w:highlight w:val="white"/>
-        </w:rPr>
-        <w:tab/>
-      </w:r>
       <w:proofErr w:type="spellStart"/>
       <w:r>
         <w:rPr>
@@ -335,69 +110,7 @@
       <w:r>
         <w:rPr>
           <w:rFonts w:ascii="Calibri" w:eastAsia="Calibri" w:hAnsi="Calibri" w:cs="Calibri"/>
-          <w:highlight w:val="white"/>
-        </w:rPr>
-        <w:t>Rolla, MO 65401</w:t>
-      </w:r>
-      <w:r>
-        <w:rPr>
-          <w:rFonts w:ascii="Calibri" w:eastAsia="Calibri" w:hAnsi="Calibri" w:cs="Calibri"/>
-        </w:rPr>
-        <w:tab/>
-      </w:r>
-      <w:r>
-        <w:rPr>
-          <w:rFonts w:ascii="Calibri" w:eastAsia="Calibri" w:hAnsi="Calibri" w:cs="Calibri"/>
-        </w:rPr>
-        <w:tab/>
-      </w:r>
-      <w:r>
-        <w:rPr>
-          <w:rFonts w:ascii="Calibri" w:eastAsia="Calibri" w:hAnsi="Calibri" w:cs="Calibri"/>
-        </w:rPr>
-        <w:tab/>
-      </w:r>
-      <w:r>
-        <w:rPr>
-          <w:rFonts w:ascii="Calibri" w:eastAsia="Calibri" w:hAnsi="Calibri" w:cs="Calibri"/>
-        </w:rPr>
-        <w:tab/>
-      </w:r>
-      <w:r>
-        <w:rPr>
-          <w:rFonts w:ascii="Calibri" w:eastAsia="Calibri" w:hAnsi="Calibri" w:cs="Calibri"/>
-        </w:rPr>
-        <w:tab/>
-      </w:r>
-      <w:r>
-        <w:rPr>
-          <w:rFonts w:ascii="Calibri" w:eastAsia="Calibri" w:hAnsi="Calibri" w:cs="Calibri"/>
-        </w:rPr>
-        <w:tab/>
-      </w:r>
-      <w:r>
-        <w:rPr>
-          <w:rFonts w:ascii="Calibri" w:eastAsia="Calibri" w:hAnsi="Calibri" w:cs="Calibri"/>
-        </w:rPr>
-        <w:tab/>
-      </w:r>
-      <w:r>
-        <w:rPr>
-          <w:rFonts w:ascii="Calibri" w:eastAsia="Calibri" w:hAnsi="Calibri" w:cs="Calibri"/>
-        </w:rPr>
-        <w:tab/>
-      </w:r>
-      <w:r>
-        <w:rPr>
-          <w:rFonts w:ascii="Calibri" w:eastAsia="Calibri" w:hAnsi="Calibri" w:cs="Calibri"/>
-        </w:rPr>
-        <w:tab/>
-      </w:r>
-      <w:r>
-        <w:rPr>
-          <w:rFonts w:ascii="Calibri" w:eastAsia="Calibri" w:hAnsi="Calibri" w:cs="Calibri"/>
-        </w:rPr>
-        <w:tab/>
+        </w:rPr>
         <w:t>(573)-544-1079</w:t>
       </w:r>
     </w:p>
@@ -475,7 +188,7 @@
           </mc:Choice>
           <mc:Fallback>
             <w:pict>
-              <v:shapetype w14:anchorId="58171FD7" id="_x0000_t32" coordsize="21600,21600" o:spt="32" o:oned="t" path="m,l21600,21600e" filled="f">
+              <v:shapetype w14:anchorId="72115F2D" id="_x0000_t32" coordsize="21600,21600" o:spt="32" o:oned="t" path="m,l21600,21600e" filled="f">
                 <v:path arrowok="t" fillok="f" o:connecttype="none"/>
                 <o:lock v:ext="edit" shapetype="t"/>
               </v:shapetype>
@@ -859,8 +572,6 @@
         </w:rPr>
         <w:tab/>
       </w:r>
-      <w:bookmarkStart w:id="1" w:name="_GoBack"/>
-      <w:bookmarkEnd w:id="1"/>
       <w:r>
         <w:rPr>
           <w:rFonts w:ascii="Calibri" w:eastAsia="Calibri" w:hAnsi="Calibri" w:cs="Calibri"/>
@@ -1898,15 +1609,8 @@
           <w:rFonts w:ascii="Calibri" w:eastAsia="Calibri" w:hAnsi="Calibri" w:cs="Calibri"/>
         </w:rPr>
         <w:tab/>
-      </w:r>
-      <w:proofErr w:type="spellStart"/>
-      <w:r>
-        <w:rPr>
-          <w:rFonts w:ascii="Calibri" w:eastAsia="Calibri" w:hAnsi="Calibri" w:cs="Calibri"/>
-        </w:rPr>
         <w:t>Git</w:t>
       </w:r>
-      <w:proofErr w:type="spellEnd"/>
       <w:r>
         <w:rPr>
           <w:rFonts w:ascii="Calibri" w:eastAsia="Calibri" w:hAnsi="Calibri" w:cs="Calibri"/>
@@ -2173,7 +1877,7 @@
 </file>
 
 <file path=word/numbering.xml><?xml version="1.0" encoding="utf-8"?>
-<w:numbering xmlns:wpc="http://schemas.microsoft.com/office/word/2010/wordprocessingCanvas" xmlns:cx="http://schemas.microsoft.com/office/drawing/2014/chartex" xmlns:cx1="http://schemas.microsoft.com/office/drawing/2015/9/8/chartex" xmlns:mc="http://schemas.openxmlformats.org/markup-compatibility/2006" xmlns:o="urn:schemas-microsoft-com:office:office" xmlns:r="http://schemas.openxmlformats.org/officeDocument/2006/relationships" xmlns:m="http://schemas.openxmlformats.org/officeDocument/2006/math" xmlns:v="urn:schemas-microsoft-com:vml" xmlns:wp14="http://schemas.microsoft.com/office/word/2010/wordprocessingDrawing" xmlns:wp="http://schemas.openxmlformats.org/drawingml/2006/wordprocessingDrawing" xmlns:w10="urn:schemas-microsoft-com:office:word" xmlns:w="http://schemas.openxmlformats.org/wordprocessingml/2006/main" xmlns:w14="http://schemas.microsoft.com/office/word/2010/wordml" xmlns:w15="http://schemas.microsoft.com/office/word/2012/wordml" xmlns:w16se="http://schemas.microsoft.com/office/word/2015/wordml/symex" xmlns:wpg="http://schemas.microsoft.com/office/word/2010/wordprocessingGroup" xmlns:wpi="http://schemas.microsoft.com/office/word/2010/wordprocessingInk" xmlns:wne="http://schemas.microsoft.com/office/word/2006/wordml" xmlns:wps="http://schemas.microsoft.com/office/word/2010/wordprocessingShape" mc:Ignorable="w14 w15 w16se wp14">
+<w:numbering xmlns:wpc="http://schemas.microsoft.com/office/word/2010/wordprocessingCanvas" xmlns:cx="http://schemas.microsoft.com/office/drawing/2014/chartex" xmlns:cx1="http://schemas.microsoft.com/office/drawing/2015/9/8/chartex" xmlns:cx2="http://schemas.microsoft.com/office/drawing/2015/10/21/chartex" xmlns:cx3="http://schemas.microsoft.com/office/drawing/2016/5/9/chartex" xmlns:cx4="http://schemas.microsoft.com/office/drawing/2016/5/10/chartex" xmlns:cx5="http://schemas.microsoft.com/office/drawing/2016/5/11/chartex" xmlns:cx6="http://schemas.microsoft.com/office/drawing/2016/5/12/chartex" xmlns:cx7="http://schemas.microsoft.com/office/drawing/2016/5/13/chartex" xmlns:cx8="http://schemas.microsoft.com/office/drawing/2016/5/14/chartex" xmlns:mc="http://schemas.openxmlformats.org/markup-compatibility/2006" xmlns:aink="http://schemas.microsoft.com/office/drawing/2016/ink" xmlns:am3d="http://schemas.microsoft.com/office/drawing/2017/model3d" xmlns:o="urn:schemas-microsoft-com:office:office" xmlns:r="http://schemas.openxmlformats.org/officeDocument/2006/relationships" xmlns:m="http://schemas.openxmlformats.org/officeDocument/2006/math" xmlns:v="urn:schemas-microsoft-com:vml" xmlns:wp14="http://schemas.microsoft.com/office/word/2010/wordprocessingDrawing" xmlns:wp="http://schemas.openxmlformats.org/drawingml/2006/wordprocessingDrawing" xmlns:w10="urn:schemas-microsoft-com:office:word" xmlns:w="http://schemas.openxmlformats.org/wordprocessingml/2006/main" xmlns:w14="http://schemas.microsoft.com/office/word/2010/wordml" xmlns:w15="http://schemas.microsoft.com/office/word/2012/wordml" xmlns:w16cid="http://schemas.microsoft.com/office/word/2016/wordml/cid" xmlns:w16se="http://schemas.microsoft.com/office/word/2015/wordml/symex" xmlns:wpg="http://schemas.microsoft.com/office/word/2010/wordprocessingGroup" xmlns:wpi="http://schemas.microsoft.com/office/word/2010/wordprocessingInk" xmlns:wne="http://schemas.microsoft.com/office/word/2006/wordml" xmlns:wps="http://schemas.microsoft.com/office/word/2010/wordprocessingShape" mc:Ignorable="w14 w15 w16se w16cid wp14">
   <w:abstractNum w:abstractNumId="0" w15:restartNumberingAfterBreak="0">
     <w:nsid w:val="006C4E08"/>
     <w:multiLevelType w:val="hybridMultilevel"/>
@@ -3106,7 +2810,7 @@
 </file>
 
 <file path=word/styles.xml><?xml version="1.0" encoding="utf-8"?>
-<w:styles xmlns:mc="http://schemas.openxmlformats.org/markup-compatibility/2006" xmlns:r="http://schemas.openxmlformats.org/officeDocument/2006/relationships" xmlns:w="http://schemas.openxmlformats.org/wordprocessingml/2006/main" xmlns:w14="http://schemas.microsoft.com/office/word/2010/wordml" xmlns:w15="http://schemas.microsoft.com/office/word/2012/wordml" xmlns:w16se="http://schemas.microsoft.com/office/word/2015/wordml/symex" mc:Ignorable="w14 w15 w16se">
+<w:styles xmlns:mc="http://schemas.openxmlformats.org/markup-compatibility/2006" xmlns:r="http://schemas.openxmlformats.org/officeDocument/2006/relationships" xmlns:w="http://schemas.openxmlformats.org/wordprocessingml/2006/main" xmlns:w14="http://schemas.microsoft.com/office/word/2010/wordml" xmlns:w15="http://schemas.microsoft.com/office/word/2012/wordml" xmlns:w16cid="http://schemas.microsoft.com/office/word/2016/wordml/cid" xmlns:w16se="http://schemas.microsoft.com/office/word/2015/wordml/symex" mc:Ignorable="w14 w15 w16se w16cid">
   <w:docDefaults>
     <w:rPrDefault>
       <w:rPr>
@@ -3131,7 +2835,7 @@
       </w:pPr>
     </w:pPrDefault>
   </w:docDefaults>
-  <w:latentStyles w:defLockedState="0" w:defUIPriority="99" w:defSemiHidden="0" w:defUnhideWhenUsed="0" w:defQFormat="0" w:count="371">
+  <w:latentStyles w:defLockedState="0" w:defUIPriority="99" w:defSemiHidden="0" w:defUnhideWhenUsed="0" w:defQFormat="0" w:count="375">
     <w:lsdException w:name="Normal" w:uiPriority="0" w:qFormat="1"/>
     <w:lsdException w:name="heading 1" w:uiPriority="9" w:qFormat="1"/>
     <w:lsdException w:name="heading 2" w:semiHidden="1" w:uiPriority="9" w:unhideWhenUsed="1" w:qFormat="1"/>
@@ -3237,7 +2941,6 @@
     <w:lsdException w:name="HTML Sample" w:semiHidden="1" w:unhideWhenUsed="1"/>
     <w:lsdException w:name="HTML Typewriter" w:semiHidden="1" w:unhideWhenUsed="1"/>
     <w:lsdException w:name="HTML Variable" w:semiHidden="1" w:unhideWhenUsed="1"/>
-    <w:lsdException w:name="Normal Table" w:semiHidden="1" w:unhideWhenUsed="1"/>
     <w:lsdException w:name="annotation subject" w:semiHidden="1" w:unhideWhenUsed="1"/>
     <w:lsdException w:name="No List" w:semiHidden="1" w:unhideWhenUsed="1"/>
     <w:lsdException w:name="Outline List 1" w:semiHidden="1" w:unhideWhenUsed="1"/>
@@ -3281,10 +2984,8 @@
     <w:lsdException w:name="Table Elegant" w:semiHidden="1" w:unhideWhenUsed="1"/>
     <w:lsdException w:name="Table Professional" w:semiHidden="1" w:unhideWhenUsed="1"/>
     <w:lsdException w:name="Table Subtle 1" w:semiHidden="1" w:unhideWhenUsed="1"/>
-    <w:lsdException w:name="Table Subtle 2" w:semiHidden="1" w:unhideWhenUsed="1"/>
     <w:lsdException w:name="Table Web 1" w:semiHidden="1" w:unhideWhenUsed="1"/>
     <w:lsdException w:name="Table Web 2" w:semiHidden="1" w:unhideWhenUsed="1"/>
-    <w:lsdException w:name="Table Web 3" w:semiHidden="1" w:unhideWhenUsed="1"/>
     <w:lsdException w:name="Balloon Text" w:semiHidden="1" w:unhideWhenUsed="1"/>
     <w:lsdException w:name="Table Grid" w:uiPriority="39"/>
     <w:lsdException w:name="Table Theme" w:semiHidden="1" w:unhideWhenUsed="1"/>
@@ -3503,6 +3204,10 @@
     <w:lsdException w:name="List Table 5 Dark Accent 6" w:uiPriority="50"/>
     <w:lsdException w:name="List Table 6 Colorful Accent 6" w:uiPriority="51"/>
     <w:lsdException w:name="List Table 7 Colorful Accent 6" w:uiPriority="52"/>
+    <w:lsdException w:name="Mention" w:semiHidden="1" w:unhideWhenUsed="1"/>
+    <w:lsdException w:name="Smart Hyperlink" w:semiHidden="1" w:unhideWhenUsed="1"/>
+    <w:lsdException w:name="Hashtag" w:semiHidden="1" w:unhideWhenUsed="1"/>
+    <w:lsdException w:name="Unresolved Mention" w:semiHidden="1" w:unhideWhenUsed="1"/>
   </w:latentStyles>
   <w:style w:type="paragraph" w:default="1" w:styleId="Normal">
     <w:name w:val="Normal"/>
@@ -3934,7 +3639,7 @@
 </file>
 
 <file path=customXml/itemProps1.xml><?xml version="1.0" encoding="utf-8"?>
-<ds:datastoreItem xmlns:ds="http://schemas.openxmlformats.org/officeDocument/2006/customXml" ds:itemID="{B20639BD-20B4-44E8-BAEF-DC2F22B6F29A}">
+<ds:datastoreItem xmlns:ds="http://schemas.openxmlformats.org/officeDocument/2006/customXml" ds:itemID="{43AECB69-DFB1-4B49-B7CD-24FFEA30C4A7}">
   <ds:schemaRefs>
     <ds:schemaRef ds:uri="http://schemas.openxmlformats.org/officeDocument/2006/bibliography"/>
   </ds:schemaRefs>

</xml_diff>

<commit_message>
Modernized for Spring semester 2019.
</commit_message>
<xml_diff>
--- a/Assets/Resume.docx
+++ b/Assets/Resume.docx
@@ -1,6 +1,6 @@
 
 <file path=word/document.xml><?xml version="1.0" encoding="utf-8"?>
-<w:document xmlns:wpc="http://schemas.microsoft.com/office/word/2010/wordprocessingCanvas" xmlns:cx="http://schemas.microsoft.com/office/drawing/2014/chartex" xmlns:cx1="http://schemas.microsoft.com/office/drawing/2015/9/8/chartex" xmlns:cx2="http://schemas.microsoft.com/office/drawing/2015/10/21/chartex" xmlns:cx3="http://schemas.microsoft.com/office/drawing/2016/5/9/chartex" xmlns:cx4="http://schemas.microsoft.com/office/drawing/2016/5/10/chartex" xmlns:cx5="http://schemas.microsoft.com/office/drawing/2016/5/11/chartex" xmlns:cx6="http://schemas.microsoft.com/office/drawing/2016/5/12/chartex" xmlns:cx7="http://schemas.microsoft.com/office/drawing/2016/5/13/chartex" xmlns:cx8="http://schemas.microsoft.com/office/drawing/2016/5/14/chartex" xmlns:mc="http://schemas.openxmlformats.org/markup-compatibility/2006" xmlns:aink="http://schemas.microsoft.com/office/drawing/2016/ink" xmlns:am3d="http://schemas.microsoft.com/office/drawing/2017/model3d" xmlns:o="urn:schemas-microsoft-com:office:office" xmlns:r="http://schemas.openxmlformats.org/officeDocument/2006/relationships" xmlns:m="http://schemas.openxmlformats.org/officeDocument/2006/math" xmlns:v="urn:schemas-microsoft-com:vml" xmlns:wp14="http://schemas.microsoft.com/office/word/2010/wordprocessingDrawing" xmlns:wp="http://schemas.openxmlformats.org/drawingml/2006/wordprocessingDrawing" xmlns:w10="urn:schemas-microsoft-com:office:word" xmlns:w="http://schemas.openxmlformats.org/wordprocessingml/2006/main" xmlns:w14="http://schemas.microsoft.com/office/word/2010/wordml" xmlns:w15="http://schemas.microsoft.com/office/word/2012/wordml" xmlns:w16cid="http://schemas.microsoft.com/office/word/2016/wordml/cid" xmlns:w16se="http://schemas.microsoft.com/office/word/2015/wordml/symex" xmlns:wpg="http://schemas.microsoft.com/office/word/2010/wordprocessingGroup" xmlns:wpi="http://schemas.microsoft.com/office/word/2010/wordprocessingInk" xmlns:wne="http://schemas.microsoft.com/office/word/2006/wordml" xmlns:wps="http://schemas.microsoft.com/office/word/2010/wordprocessingShape" mc:Ignorable="w14 w15 w16se w16cid wp14">
+<w:document xmlns:wpc="http://schemas.microsoft.com/office/word/2010/wordprocessingCanvas" xmlns:cx="http://schemas.microsoft.com/office/drawing/2014/chartex" xmlns:cx1="http://schemas.microsoft.com/office/drawing/2015/9/8/chartex" xmlns:mc="http://schemas.openxmlformats.org/markup-compatibility/2006" xmlns:o="urn:schemas-microsoft-com:office:office" xmlns:r="http://schemas.openxmlformats.org/officeDocument/2006/relationships" xmlns:m="http://schemas.openxmlformats.org/officeDocument/2006/math" xmlns:v="urn:schemas-microsoft-com:vml" xmlns:wp14="http://schemas.microsoft.com/office/word/2010/wordprocessingDrawing" xmlns:wp="http://schemas.openxmlformats.org/drawingml/2006/wordprocessingDrawing" xmlns:w10="urn:schemas-microsoft-com:office:word" xmlns:w="http://schemas.openxmlformats.org/wordprocessingml/2006/main" xmlns:w14="http://schemas.microsoft.com/office/word/2010/wordml" xmlns:w15="http://schemas.microsoft.com/office/word/2012/wordml" xmlns:w16se="http://schemas.microsoft.com/office/word/2015/wordml/symex" xmlns:wpg="http://schemas.microsoft.com/office/word/2010/wordprocessingGroup" xmlns:wpi="http://schemas.microsoft.com/office/word/2010/wordprocessingInk" xmlns:wne="http://schemas.microsoft.com/office/word/2006/wordml" xmlns:wps="http://schemas.microsoft.com/office/word/2010/wordprocessingShape" mc:Ignorable="w14 w15 w16se wp14">
   <w:background w:color="FFFFFF"/>
   <w:body>
     <w:p>
@@ -58,17 +58,7 @@
           <w:highlight w:val="white"/>
           <w:u w:val="single"/>
         </w:rPr>
-        <w:t>Home Addr</w:t>
-      </w:r>
-      <w:bookmarkStart w:id="1" w:name="_GoBack"/>
-      <w:bookmarkEnd w:id="1"/>
-      <w:r>
-        <w:rPr>
-          <w:rFonts w:ascii="Calibri" w:eastAsia="Calibri" w:hAnsi="Calibri" w:cs="Calibri"/>
-          <w:highlight w:val="white"/>
-          <w:u w:val="single"/>
-        </w:rPr>
-        <w:t>ess</w:t>
+        <w:t>Home Address</w:t>
       </w:r>
     </w:p>
     <w:p>
@@ -188,7 +178,7 @@
           </mc:Choice>
           <mc:Fallback>
             <w:pict>
-              <v:shapetype w14:anchorId="72115F2D" id="_x0000_t32" coordsize="21600,21600" o:spt="32" o:oned="t" path="m,l21600,21600e" filled="f">
+              <v:shapetype w14:anchorId="49370728" id="_x0000_t32" coordsize="21600,21600" o:spt="32" o:oned="t" path="m,l21600,21600e" filled="f">
                 <v:path arrowok="t" fillok="f" o:connecttype="none"/>
                 <o:lock v:ext="edit" shapetype="t"/>
               </v:shapetype>
@@ -382,6 +372,15 @@
           <w:rFonts w:ascii="Calibri" w:eastAsia="Calibri" w:hAnsi="Calibri" w:cs="Calibri"/>
           <w:b/>
         </w:rPr>
+        <w:t>3</w:t>
+      </w:r>
+      <w:bookmarkStart w:id="1" w:name="_GoBack"/>
+      <w:bookmarkEnd w:id="1"/>
+      <w:r>
+        <w:rPr>
+          <w:rFonts w:ascii="Calibri" w:eastAsia="Calibri" w:hAnsi="Calibri" w:cs="Calibri"/>
+          <w:b/>
+        </w:rPr>
         <w:t>/4.0</w:t>
       </w:r>
     </w:p>
@@ -585,6 +584,27 @@
         </w:rPr>
         <w:tab/>
         <w:t>Programming Languages and Translators</w:t>
+      </w:r>
+    </w:p>
+    <w:p>
+      <w:pPr>
+        <w:spacing w:line="240" w:lineRule="auto"/>
+        <w:rPr>
+          <w:rFonts w:ascii="Calibri" w:eastAsia="Calibri" w:hAnsi="Calibri" w:cs="Calibri"/>
+        </w:rPr>
+      </w:pPr>
+      <w:r>
+        <w:rPr>
+          <w:rFonts w:ascii="Calibri" w:eastAsia="Calibri" w:hAnsi="Calibri" w:cs="Calibri"/>
+        </w:rPr>
+        <w:tab/>
+      </w:r>
+      <w:r>
+        <w:rPr>
+          <w:rFonts w:ascii="Calibri" w:eastAsia="Calibri" w:hAnsi="Calibri" w:cs="Calibri"/>
+        </w:rPr>
+        <w:tab/>
+        <w:t>Object-Oriented Numerical Modeling 1</w:t>
       </w:r>
     </w:p>
     <w:p>
@@ -1781,6 +1801,30 @@
           <w:rFonts w:ascii="Calibri" w:eastAsia="Calibri" w:hAnsi="Calibri" w:cs="Calibri"/>
           <w:highlight w:val="white"/>
         </w:rPr>
+        <w:t>Previous</w:t>
+      </w:r>
+      <w:r>
+        <w:rPr>
+          <w:rFonts w:ascii="Calibri" w:eastAsia="Calibri" w:hAnsi="Calibri" w:cs="Calibri"/>
+          <w:highlight w:val="white"/>
+        </w:rPr>
+        <w:tab/>
+        <w:t>FIRST Robotics</w:t>
+      </w:r>
+    </w:p>
+    <w:p>
+      <w:pPr>
+        <w:spacing w:line="240" w:lineRule="auto"/>
+        <w:rPr>
+          <w:rFonts w:ascii="Calibri" w:eastAsia="Calibri" w:hAnsi="Calibri" w:cs="Calibri"/>
+          <w:highlight w:val="white"/>
+        </w:rPr>
+      </w:pPr>
+      <w:r>
+        <w:rPr>
+          <w:rFonts w:ascii="Calibri" w:eastAsia="Calibri" w:hAnsi="Calibri" w:cs="Calibri"/>
+          <w:highlight w:val="white"/>
+        </w:rPr>
         <w:t>Honors &amp;</w:t>
       </w:r>
       <w:r>
@@ -1789,7 +1833,13 @@
           <w:highlight w:val="white"/>
         </w:rPr>
         <w:tab/>
-        <w:t>FIRST Robotics</w:t>
+      </w:r>
+      <w:r>
+        <w:rPr>
+          <w:rFonts w:ascii="Calibri" w:eastAsia="Calibri" w:hAnsi="Calibri" w:cs="Calibri"/>
+          <w:highlight w:val="white"/>
+        </w:rPr>
+        <w:t>Association of Computing Machinery SIG-Game</w:t>
       </w:r>
     </w:p>
     <w:p>
@@ -1813,12 +1863,30 @@
           <w:highlight w:val="white"/>
         </w:rPr>
         <w:tab/>
-      </w:r>
-      <w:r>
-        <w:rPr>
-          <w:rFonts w:ascii="Calibri" w:eastAsia="Calibri" w:hAnsi="Calibri" w:cs="Calibri"/>
-          <w:highlight w:val="white"/>
-        </w:rPr>
+        <w:t>Association of Computing Machinery SIG-Competition</w:t>
+      </w:r>
+    </w:p>
+    <w:p>
+      <w:pPr>
+        <w:spacing w:line="240" w:lineRule="auto"/>
+        <w:rPr>
+          <w:rFonts w:ascii="Calibri" w:eastAsia="Calibri" w:hAnsi="Calibri" w:cs="Calibri"/>
+          <w:highlight w:val="white"/>
+        </w:rPr>
+      </w:pPr>
+      <w:r>
+        <w:rPr>
+          <w:rFonts w:ascii="Calibri" w:eastAsia="Calibri" w:hAnsi="Calibri" w:cs="Calibri"/>
+          <w:highlight w:val="white"/>
+        </w:rPr>
+        <w:tab/>
+      </w:r>
+      <w:r>
+        <w:rPr>
+          <w:rFonts w:ascii="Calibri" w:eastAsia="Calibri" w:hAnsi="Calibri" w:cs="Calibri"/>
+          <w:highlight w:val="white"/>
+        </w:rPr>
+        <w:tab/>
         <w:t>Association of Computing Machinery SIG-Security</w:t>
       </w:r>
     </w:p>
@@ -1836,7 +1904,7 @@
           <w:rFonts w:ascii="Calibri" w:eastAsia="Calibri" w:hAnsi="Calibri" w:cs="Calibri"/>
           <w:highlight w:val="white"/>
         </w:rPr>
-        <w:t>Association of Computing Machinery SIG.com</w:t>
+        <w:t>Association of Computing Machinery SIG-Web</w:t>
       </w:r>
     </w:p>
     <w:p>
@@ -1859,7 +1927,6 @@
     <w:p>
       <w:pPr>
         <w:spacing w:line="240" w:lineRule="auto"/>
-        <w:ind w:left="720" w:firstLine="720"/>
         <w:rPr>
           <w:rFonts w:ascii="Calibri" w:eastAsia="Calibri" w:hAnsi="Calibri" w:cs="Calibri"/>
           <w:highlight w:val="white"/>
@@ -1877,7 +1944,7 @@
 </file>
 
 <file path=word/numbering.xml><?xml version="1.0" encoding="utf-8"?>
-<w:numbering xmlns:wpc="http://schemas.microsoft.com/office/word/2010/wordprocessingCanvas" xmlns:cx="http://schemas.microsoft.com/office/drawing/2014/chartex" xmlns:cx1="http://schemas.microsoft.com/office/drawing/2015/9/8/chartex" xmlns:cx2="http://schemas.microsoft.com/office/drawing/2015/10/21/chartex" xmlns:cx3="http://schemas.microsoft.com/office/drawing/2016/5/9/chartex" xmlns:cx4="http://schemas.microsoft.com/office/drawing/2016/5/10/chartex" xmlns:cx5="http://schemas.microsoft.com/office/drawing/2016/5/11/chartex" xmlns:cx6="http://schemas.microsoft.com/office/drawing/2016/5/12/chartex" xmlns:cx7="http://schemas.microsoft.com/office/drawing/2016/5/13/chartex" xmlns:cx8="http://schemas.microsoft.com/office/drawing/2016/5/14/chartex" xmlns:mc="http://schemas.openxmlformats.org/markup-compatibility/2006" xmlns:aink="http://schemas.microsoft.com/office/drawing/2016/ink" xmlns:am3d="http://schemas.microsoft.com/office/drawing/2017/model3d" xmlns:o="urn:schemas-microsoft-com:office:office" xmlns:r="http://schemas.openxmlformats.org/officeDocument/2006/relationships" xmlns:m="http://schemas.openxmlformats.org/officeDocument/2006/math" xmlns:v="urn:schemas-microsoft-com:vml" xmlns:wp14="http://schemas.microsoft.com/office/word/2010/wordprocessingDrawing" xmlns:wp="http://schemas.openxmlformats.org/drawingml/2006/wordprocessingDrawing" xmlns:w10="urn:schemas-microsoft-com:office:word" xmlns:w="http://schemas.openxmlformats.org/wordprocessingml/2006/main" xmlns:w14="http://schemas.microsoft.com/office/word/2010/wordml" xmlns:w15="http://schemas.microsoft.com/office/word/2012/wordml" xmlns:w16cid="http://schemas.microsoft.com/office/word/2016/wordml/cid" xmlns:w16se="http://schemas.microsoft.com/office/word/2015/wordml/symex" xmlns:wpg="http://schemas.microsoft.com/office/word/2010/wordprocessingGroup" xmlns:wpi="http://schemas.microsoft.com/office/word/2010/wordprocessingInk" xmlns:wne="http://schemas.microsoft.com/office/word/2006/wordml" xmlns:wps="http://schemas.microsoft.com/office/word/2010/wordprocessingShape" mc:Ignorable="w14 w15 w16se w16cid wp14">
+<w:numbering xmlns:wpc="http://schemas.microsoft.com/office/word/2010/wordprocessingCanvas" xmlns:cx="http://schemas.microsoft.com/office/drawing/2014/chartex" xmlns:cx1="http://schemas.microsoft.com/office/drawing/2015/9/8/chartex" xmlns:mc="http://schemas.openxmlformats.org/markup-compatibility/2006" xmlns:o="urn:schemas-microsoft-com:office:office" xmlns:r="http://schemas.openxmlformats.org/officeDocument/2006/relationships" xmlns:m="http://schemas.openxmlformats.org/officeDocument/2006/math" xmlns:v="urn:schemas-microsoft-com:vml" xmlns:wp14="http://schemas.microsoft.com/office/word/2010/wordprocessingDrawing" xmlns:wp="http://schemas.openxmlformats.org/drawingml/2006/wordprocessingDrawing" xmlns:w10="urn:schemas-microsoft-com:office:word" xmlns:w="http://schemas.openxmlformats.org/wordprocessingml/2006/main" xmlns:w14="http://schemas.microsoft.com/office/word/2010/wordml" xmlns:w15="http://schemas.microsoft.com/office/word/2012/wordml" xmlns:w16se="http://schemas.microsoft.com/office/word/2015/wordml/symex" xmlns:wpg="http://schemas.microsoft.com/office/word/2010/wordprocessingGroup" xmlns:wpi="http://schemas.microsoft.com/office/word/2010/wordprocessingInk" xmlns:wne="http://schemas.microsoft.com/office/word/2006/wordml" xmlns:wps="http://schemas.microsoft.com/office/word/2010/wordprocessingShape" mc:Ignorable="w14 w15 w16se wp14">
   <w:abstractNum w:abstractNumId="0" w15:restartNumberingAfterBreak="0">
     <w:nsid w:val="006C4E08"/>
     <w:multiLevelType w:val="hybridMultilevel"/>
@@ -2810,7 +2877,7 @@
 </file>
 
 <file path=word/styles.xml><?xml version="1.0" encoding="utf-8"?>
-<w:styles xmlns:mc="http://schemas.openxmlformats.org/markup-compatibility/2006" xmlns:r="http://schemas.openxmlformats.org/officeDocument/2006/relationships" xmlns:w="http://schemas.openxmlformats.org/wordprocessingml/2006/main" xmlns:w14="http://schemas.microsoft.com/office/word/2010/wordml" xmlns:w15="http://schemas.microsoft.com/office/word/2012/wordml" xmlns:w16cid="http://schemas.microsoft.com/office/word/2016/wordml/cid" xmlns:w16se="http://schemas.microsoft.com/office/word/2015/wordml/symex" mc:Ignorable="w14 w15 w16se w16cid">
+<w:styles xmlns:mc="http://schemas.openxmlformats.org/markup-compatibility/2006" xmlns:r="http://schemas.openxmlformats.org/officeDocument/2006/relationships" xmlns:w="http://schemas.openxmlformats.org/wordprocessingml/2006/main" xmlns:w14="http://schemas.microsoft.com/office/word/2010/wordml" xmlns:w15="http://schemas.microsoft.com/office/word/2012/wordml" xmlns:w16se="http://schemas.microsoft.com/office/word/2015/wordml/symex" mc:Ignorable="w14 w15 w16se">
   <w:docDefaults>
     <w:rPrDefault>
       <w:rPr>
@@ -2835,7 +2902,7 @@
       </w:pPr>
     </w:pPrDefault>
   </w:docDefaults>
-  <w:latentStyles w:defLockedState="0" w:defUIPriority="99" w:defSemiHidden="0" w:defUnhideWhenUsed="0" w:defQFormat="0" w:count="375">
+  <w:latentStyles w:defLockedState="0" w:defUIPriority="99" w:defSemiHidden="0" w:defUnhideWhenUsed="0" w:defQFormat="0" w:count="371">
     <w:lsdException w:name="Normal" w:uiPriority="0" w:qFormat="1"/>
     <w:lsdException w:name="heading 1" w:uiPriority="9" w:qFormat="1"/>
     <w:lsdException w:name="heading 2" w:semiHidden="1" w:uiPriority="9" w:unhideWhenUsed="1" w:qFormat="1"/>
@@ -2941,6 +3008,7 @@
     <w:lsdException w:name="HTML Sample" w:semiHidden="1" w:unhideWhenUsed="1"/>
     <w:lsdException w:name="HTML Typewriter" w:semiHidden="1" w:unhideWhenUsed="1"/>
     <w:lsdException w:name="HTML Variable" w:semiHidden="1" w:unhideWhenUsed="1"/>
+    <w:lsdException w:name="Normal Table" w:semiHidden="1" w:unhideWhenUsed="1"/>
     <w:lsdException w:name="annotation subject" w:semiHidden="1" w:unhideWhenUsed="1"/>
     <w:lsdException w:name="No List" w:semiHidden="1" w:unhideWhenUsed="1"/>
     <w:lsdException w:name="Outline List 1" w:semiHidden="1" w:unhideWhenUsed="1"/>
@@ -2984,8 +3052,10 @@
     <w:lsdException w:name="Table Elegant" w:semiHidden="1" w:unhideWhenUsed="1"/>
     <w:lsdException w:name="Table Professional" w:semiHidden="1" w:unhideWhenUsed="1"/>
     <w:lsdException w:name="Table Subtle 1" w:semiHidden="1" w:unhideWhenUsed="1"/>
+    <w:lsdException w:name="Table Subtle 2" w:semiHidden="1" w:unhideWhenUsed="1"/>
     <w:lsdException w:name="Table Web 1" w:semiHidden="1" w:unhideWhenUsed="1"/>
     <w:lsdException w:name="Table Web 2" w:semiHidden="1" w:unhideWhenUsed="1"/>
+    <w:lsdException w:name="Table Web 3" w:semiHidden="1" w:unhideWhenUsed="1"/>
     <w:lsdException w:name="Balloon Text" w:semiHidden="1" w:unhideWhenUsed="1"/>
     <w:lsdException w:name="Table Grid" w:uiPriority="39"/>
     <w:lsdException w:name="Table Theme" w:semiHidden="1" w:unhideWhenUsed="1"/>
@@ -3204,10 +3274,6 @@
     <w:lsdException w:name="List Table 5 Dark Accent 6" w:uiPriority="50"/>
     <w:lsdException w:name="List Table 6 Colorful Accent 6" w:uiPriority="51"/>
     <w:lsdException w:name="List Table 7 Colorful Accent 6" w:uiPriority="52"/>
-    <w:lsdException w:name="Mention" w:semiHidden="1" w:unhideWhenUsed="1"/>
-    <w:lsdException w:name="Smart Hyperlink" w:semiHidden="1" w:unhideWhenUsed="1"/>
-    <w:lsdException w:name="Hashtag" w:semiHidden="1" w:unhideWhenUsed="1"/>
-    <w:lsdException w:name="Unresolved Mention" w:semiHidden="1" w:unhideWhenUsed="1"/>
   </w:latentStyles>
   <w:style w:type="paragraph" w:default="1" w:styleId="Normal">
     <w:name w:val="Normal"/>
@@ -3639,7 +3705,7 @@
 </file>
 
 <file path=customXml/itemProps1.xml><?xml version="1.0" encoding="utf-8"?>
-<ds:datastoreItem xmlns:ds="http://schemas.openxmlformats.org/officeDocument/2006/customXml" ds:itemID="{43AECB69-DFB1-4B49-B7CD-24FFEA30C4A7}">
+<ds:datastoreItem xmlns:ds="http://schemas.openxmlformats.org/officeDocument/2006/customXml" ds:itemID="{618CB73E-6938-4104-B62D-714517459C61}">
   <ds:schemaRefs>
     <ds:schemaRef ds:uri="http://schemas.openxmlformats.org/officeDocument/2006/bibliography"/>
   </ds:schemaRefs>

</xml_diff>

<commit_message>
Removed editors from computer skills on resume
</commit_message>
<xml_diff>
--- a/Assets/Resume.docx
+++ b/Assets/Resume.docx
@@ -1,6 +1,6 @@
 
 <file path=word/document.xml><?xml version="1.0" encoding="utf-8"?>
-<w:document xmlns:wpc="http://schemas.microsoft.com/office/word/2010/wordprocessingCanvas" xmlns:cx="http://schemas.microsoft.com/office/drawing/2014/chartex" xmlns:cx1="http://schemas.microsoft.com/office/drawing/2015/9/8/chartex" xmlns:mc="http://schemas.openxmlformats.org/markup-compatibility/2006" xmlns:o="urn:schemas-microsoft-com:office:office" xmlns:r="http://schemas.openxmlformats.org/officeDocument/2006/relationships" xmlns:m="http://schemas.openxmlformats.org/officeDocument/2006/math" xmlns:v="urn:schemas-microsoft-com:vml" xmlns:wp14="http://schemas.microsoft.com/office/word/2010/wordprocessingDrawing" xmlns:wp="http://schemas.openxmlformats.org/drawingml/2006/wordprocessingDrawing" xmlns:w10="urn:schemas-microsoft-com:office:word" xmlns:w="http://schemas.openxmlformats.org/wordprocessingml/2006/main" xmlns:w14="http://schemas.microsoft.com/office/word/2010/wordml" xmlns:w15="http://schemas.microsoft.com/office/word/2012/wordml" xmlns:w16se="http://schemas.microsoft.com/office/word/2015/wordml/symex" xmlns:wpg="http://schemas.microsoft.com/office/word/2010/wordprocessingGroup" xmlns:wpi="http://schemas.microsoft.com/office/word/2010/wordprocessingInk" xmlns:wne="http://schemas.microsoft.com/office/word/2006/wordml" xmlns:wps="http://schemas.microsoft.com/office/word/2010/wordprocessingShape" mc:Ignorable="w14 w15 w16se wp14">
+<w:document xmlns:wpc="http://schemas.microsoft.com/office/word/2010/wordprocessingCanvas" xmlns:cx="http://schemas.microsoft.com/office/drawing/2014/chartex" xmlns:cx1="http://schemas.microsoft.com/office/drawing/2015/9/8/chartex" xmlns:cx2="http://schemas.microsoft.com/office/drawing/2015/10/21/chartex" xmlns:cx3="http://schemas.microsoft.com/office/drawing/2016/5/9/chartex" xmlns:cx4="http://schemas.microsoft.com/office/drawing/2016/5/10/chartex" xmlns:cx5="http://schemas.microsoft.com/office/drawing/2016/5/11/chartex" xmlns:cx6="http://schemas.microsoft.com/office/drawing/2016/5/12/chartex" xmlns:cx7="http://schemas.microsoft.com/office/drawing/2016/5/13/chartex" xmlns:cx8="http://schemas.microsoft.com/office/drawing/2016/5/14/chartex" xmlns:mc="http://schemas.openxmlformats.org/markup-compatibility/2006" xmlns:aink="http://schemas.microsoft.com/office/drawing/2016/ink" xmlns:am3d="http://schemas.microsoft.com/office/drawing/2017/model3d" xmlns:o="urn:schemas-microsoft-com:office:office" xmlns:r="http://schemas.openxmlformats.org/officeDocument/2006/relationships" xmlns:m="http://schemas.openxmlformats.org/officeDocument/2006/math" xmlns:v="urn:schemas-microsoft-com:vml" xmlns:wp14="http://schemas.microsoft.com/office/word/2010/wordprocessingDrawing" xmlns:wp="http://schemas.openxmlformats.org/drawingml/2006/wordprocessingDrawing" xmlns:w10="urn:schemas-microsoft-com:office:word" xmlns:w="http://schemas.openxmlformats.org/wordprocessingml/2006/main" xmlns:w14="http://schemas.microsoft.com/office/word/2010/wordml" xmlns:w15="http://schemas.microsoft.com/office/word/2012/wordml" xmlns:w16cid="http://schemas.microsoft.com/office/word/2016/wordml/cid" xmlns:w16se="http://schemas.microsoft.com/office/word/2015/wordml/symex" xmlns:wpg="http://schemas.microsoft.com/office/word/2010/wordprocessingGroup" xmlns:wpi="http://schemas.microsoft.com/office/word/2010/wordprocessingInk" xmlns:wne="http://schemas.microsoft.com/office/word/2006/wordml" xmlns:wps="http://schemas.microsoft.com/office/word/2010/wordprocessingShape" mc:Ignorable="w14 w15 w16se w16cid wp14">
   <w:background w:color="FFFFFF"/>
   <w:body>
     <w:p>
@@ -178,7 +178,7 @@
           </mc:Choice>
           <mc:Fallback>
             <w:pict>
-              <v:shapetype w14:anchorId="49370728" id="_x0000_t32" coordsize="21600,21600" o:spt="32" o:oned="t" path="m,l21600,21600e" filled="f">
+              <v:shapetype w14:anchorId="32B75C18" id="_x0000_t32" coordsize="21600,21600" o:spt="32" o:oned="t" path="m,l21600,21600e" filled="f">
                 <v:path arrowok="t" fillok="f" o:connecttype="none"/>
                 <o:lock v:ext="edit" shapetype="t"/>
               </v:shapetype>
@@ -374,8 +374,6 @@
         </w:rPr>
         <w:t>3</w:t>
       </w:r>
-      <w:bookmarkStart w:id="1" w:name="_GoBack"/>
-      <w:bookmarkEnd w:id="1"/>
       <w:r>
         <w:rPr>
           <w:rFonts w:ascii="Calibri" w:eastAsia="Calibri" w:hAnsi="Calibri" w:cs="Calibri"/>
@@ -1629,159 +1627,134 @@
           <w:rFonts w:ascii="Calibri" w:eastAsia="Calibri" w:hAnsi="Calibri" w:cs="Calibri"/>
         </w:rPr>
         <w:tab/>
+      </w:r>
+      <w:r>
+        <w:rPr>
+          <w:rFonts w:ascii="Calibri" w:eastAsia="Calibri" w:hAnsi="Calibri" w:cs="Calibri"/>
+        </w:rPr>
+        <w:t>PHP</w:t>
+      </w:r>
+    </w:p>
+    <w:p>
+      <w:pPr>
+        <w:spacing w:line="240" w:lineRule="auto"/>
+      </w:pPr>
+      <w:bookmarkStart w:id="1" w:name="_30j0zll" w:colFirst="0" w:colLast="0"/>
+      <w:bookmarkEnd w:id="1"/>
+      <w:r>
+        <w:rPr>
+          <w:rFonts w:ascii="Calibri" w:eastAsia="Calibri" w:hAnsi="Calibri" w:cs="Calibri"/>
+          <w:highlight w:val="white"/>
+        </w:rPr>
+        <w:t>Skills</w:t>
+      </w:r>
+      <w:r>
+        <w:rPr>
+          <w:rFonts w:ascii="Calibri" w:eastAsia="Calibri" w:hAnsi="Calibri" w:cs="Calibri"/>
+          <w:highlight w:val="white"/>
+        </w:rPr>
+        <w:tab/>
+      </w:r>
+      <w:r>
+        <w:rPr>
+          <w:rFonts w:ascii="Calibri" w:eastAsia="Calibri" w:hAnsi="Calibri" w:cs="Calibri"/>
+          <w:highlight w:val="white"/>
+        </w:rPr>
+        <w:tab/>
+      </w:r>
+      <w:r>
+        <w:rPr>
+          <w:rFonts w:ascii="Calibri" w:eastAsia="Calibri" w:hAnsi="Calibri" w:cs="Calibri"/>
+        </w:rPr>
+        <w:t>Python</w:t>
+      </w:r>
+      <w:r>
+        <w:rPr>
+          <w:rFonts w:ascii="Calibri" w:eastAsia="Calibri" w:hAnsi="Calibri" w:cs="Calibri"/>
+          <w:highlight w:val="white"/>
+        </w:rPr>
+        <w:tab/>
+      </w:r>
+      <w:r>
+        <w:rPr>
+          <w:rFonts w:ascii="Calibri" w:eastAsia="Calibri" w:hAnsi="Calibri" w:cs="Calibri"/>
+          <w:highlight w:val="white"/>
+        </w:rPr>
+        <w:tab/>
+      </w:r>
+      <w:r>
+        <w:rPr>
+          <w:rFonts w:ascii="Calibri" w:eastAsia="Calibri" w:hAnsi="Calibri" w:cs="Calibri"/>
+        </w:rPr>
+        <w:t xml:space="preserve">Java </w:t>
+      </w:r>
+      <w:r>
+        <w:rPr>
+          <w:rFonts w:ascii="Calibri" w:eastAsia="Calibri" w:hAnsi="Calibri" w:cs="Calibri"/>
+        </w:rPr>
+        <w:tab/>
+      </w:r>
+      <w:r>
+        <w:rPr>
+          <w:rFonts w:ascii="Calibri" w:eastAsia="Calibri" w:hAnsi="Calibri" w:cs="Calibri"/>
+        </w:rPr>
+        <w:tab/>
+        <w:t>C</w:t>
+      </w:r>
+      <w:r>
+        <w:rPr>
+          <w:rFonts w:ascii="Calibri" w:eastAsia="Calibri" w:hAnsi="Calibri" w:cs="Calibri"/>
+        </w:rPr>
+        <w:tab/>
+      </w:r>
+      <w:r>
+        <w:rPr>
+          <w:rFonts w:ascii="Calibri" w:eastAsia="Calibri" w:hAnsi="Calibri" w:cs="Calibri"/>
+        </w:rPr>
+        <w:tab/>
+      </w:r>
+      <w:proofErr w:type="spellStart"/>
+      <w:r>
+        <w:rPr>
+          <w:rFonts w:ascii="Calibri" w:eastAsia="Calibri" w:hAnsi="Calibri" w:cs="Calibri"/>
+        </w:rPr>
+        <w:t>C</w:t>
+      </w:r>
+      <w:proofErr w:type="spellEnd"/>
+      <w:r>
+        <w:rPr>
+          <w:rFonts w:ascii="Calibri" w:eastAsia="Calibri" w:hAnsi="Calibri" w:cs="Calibri"/>
+        </w:rPr>
+        <w:t>++</w:t>
+      </w:r>
+      <w:r>
+        <w:rPr>
+          <w:rFonts w:ascii="Calibri" w:eastAsia="Calibri" w:hAnsi="Calibri" w:cs="Calibri"/>
+        </w:rPr>
+        <w:tab/>
+      </w:r>
+      <w:r>
+        <w:rPr>
+          <w:rFonts w:ascii="Calibri" w:eastAsia="Calibri" w:hAnsi="Calibri" w:cs="Calibri"/>
+        </w:rPr>
+        <w:tab/>
+        <w:t>Django</w:t>
+      </w:r>
+      <w:r>
+        <w:rPr>
+          <w:rFonts w:ascii="Calibri" w:eastAsia="Calibri" w:hAnsi="Calibri" w:cs="Calibri"/>
+        </w:rPr>
+        <w:tab/>
+      </w:r>
+      <w:r>
+        <w:rPr>
+          <w:rFonts w:ascii="Calibri" w:eastAsia="Calibri" w:hAnsi="Calibri" w:cs="Calibri"/>
+        </w:rPr>
+        <w:tab/>
         <w:t>Git</w:t>
       </w:r>
-      <w:r>
-        <w:rPr>
-          <w:rFonts w:ascii="Calibri" w:eastAsia="Calibri" w:hAnsi="Calibri" w:cs="Calibri"/>
-        </w:rPr>
-        <w:tab/>
-      </w:r>
-      <w:r>
-        <w:rPr>
-          <w:rFonts w:ascii="Calibri" w:eastAsia="Calibri" w:hAnsi="Calibri" w:cs="Calibri"/>
-        </w:rPr>
-        <w:tab/>
-        <w:t>PHP</w:t>
-      </w:r>
-    </w:p>
-    <w:p>
-      <w:pPr>
-        <w:spacing w:line="240" w:lineRule="auto"/>
-      </w:pPr>
-      <w:bookmarkStart w:id="2" w:name="_30j0zll" w:colFirst="0" w:colLast="0"/>
+      <w:bookmarkStart w:id="2" w:name="_GoBack"/>
       <w:bookmarkEnd w:id="2"/>
-      <w:r>
-        <w:rPr>
-          <w:rFonts w:ascii="Calibri" w:eastAsia="Calibri" w:hAnsi="Calibri" w:cs="Calibri"/>
-          <w:highlight w:val="white"/>
-        </w:rPr>
-        <w:t>Skills</w:t>
-      </w:r>
-      <w:r>
-        <w:rPr>
-          <w:rFonts w:ascii="Calibri" w:eastAsia="Calibri" w:hAnsi="Calibri" w:cs="Calibri"/>
-          <w:highlight w:val="white"/>
-        </w:rPr>
-        <w:tab/>
-      </w:r>
-      <w:r>
-        <w:rPr>
-          <w:rFonts w:ascii="Calibri" w:eastAsia="Calibri" w:hAnsi="Calibri" w:cs="Calibri"/>
-          <w:highlight w:val="white"/>
-        </w:rPr>
-        <w:tab/>
-      </w:r>
-      <w:r>
-        <w:rPr>
-          <w:rFonts w:ascii="Calibri" w:eastAsia="Calibri" w:hAnsi="Calibri" w:cs="Calibri"/>
-        </w:rPr>
-        <w:t>Python</w:t>
-      </w:r>
-      <w:r>
-        <w:rPr>
-          <w:rFonts w:ascii="Calibri" w:eastAsia="Calibri" w:hAnsi="Calibri" w:cs="Calibri"/>
-          <w:highlight w:val="white"/>
-        </w:rPr>
-        <w:tab/>
-      </w:r>
-      <w:r>
-        <w:rPr>
-          <w:rFonts w:ascii="Calibri" w:eastAsia="Calibri" w:hAnsi="Calibri" w:cs="Calibri"/>
-          <w:highlight w:val="white"/>
-        </w:rPr>
-        <w:tab/>
-      </w:r>
-      <w:r>
-        <w:rPr>
-          <w:rFonts w:ascii="Calibri" w:eastAsia="Calibri" w:hAnsi="Calibri" w:cs="Calibri"/>
-        </w:rPr>
-        <w:t xml:space="preserve">Java </w:t>
-      </w:r>
-      <w:r>
-        <w:rPr>
-          <w:rFonts w:ascii="Calibri" w:eastAsia="Calibri" w:hAnsi="Calibri" w:cs="Calibri"/>
-        </w:rPr>
-        <w:tab/>
-      </w:r>
-      <w:r>
-        <w:rPr>
-          <w:rFonts w:ascii="Calibri" w:eastAsia="Calibri" w:hAnsi="Calibri" w:cs="Calibri"/>
-        </w:rPr>
-        <w:tab/>
-        <w:t>C</w:t>
-      </w:r>
-      <w:r>
-        <w:rPr>
-          <w:rFonts w:ascii="Calibri" w:eastAsia="Calibri" w:hAnsi="Calibri" w:cs="Calibri"/>
-        </w:rPr>
-        <w:tab/>
-      </w:r>
-      <w:r>
-        <w:rPr>
-          <w:rFonts w:ascii="Calibri" w:eastAsia="Calibri" w:hAnsi="Calibri" w:cs="Calibri"/>
-        </w:rPr>
-        <w:tab/>
-      </w:r>
-      <w:proofErr w:type="spellStart"/>
-      <w:r>
-        <w:rPr>
-          <w:rFonts w:ascii="Calibri" w:eastAsia="Calibri" w:hAnsi="Calibri" w:cs="Calibri"/>
-        </w:rPr>
-        <w:t>C</w:t>
-      </w:r>
-      <w:proofErr w:type="spellEnd"/>
-      <w:r>
-        <w:rPr>
-          <w:rFonts w:ascii="Calibri" w:eastAsia="Calibri" w:hAnsi="Calibri" w:cs="Calibri"/>
-        </w:rPr>
-        <w:t>++</w:t>
-      </w:r>
-      <w:r>
-        <w:rPr>
-          <w:rFonts w:ascii="Calibri" w:eastAsia="Calibri" w:hAnsi="Calibri" w:cs="Calibri"/>
-        </w:rPr>
-        <w:tab/>
-      </w:r>
-      <w:r>
-        <w:rPr>
-          <w:rFonts w:ascii="Calibri" w:eastAsia="Calibri" w:hAnsi="Calibri" w:cs="Calibri"/>
-        </w:rPr>
-        <w:tab/>
-      </w:r>
-      <w:r>
-        <w:rPr>
-          <w:rFonts w:ascii="Calibri" w:eastAsia="Calibri" w:hAnsi="Calibri" w:cs="Calibri"/>
-        </w:rPr>
-        <w:t>C</w:t>
-      </w:r>
-      <w:r>
-        <w:rPr>
-          <w:rFonts w:ascii="Calibri" w:eastAsia="Calibri" w:hAnsi="Calibri" w:cs="Calibri"/>
-          <w:highlight w:val="white"/>
-        </w:rPr>
-        <w:t>ode::Blocks</w:t>
-      </w:r>
-      <w:r>
-        <w:rPr>
-          <w:rFonts w:ascii="Calibri" w:eastAsia="Calibri" w:hAnsi="Calibri" w:cs="Calibri"/>
-        </w:rPr>
-        <w:tab/>
-        <w:t>Eclipse</w:t>
-      </w:r>
-      <w:r>
-        <w:rPr>
-          <w:rFonts w:ascii="Calibri" w:eastAsia="Calibri" w:hAnsi="Calibri" w:cs="Calibri"/>
-        </w:rPr>
-        <w:tab/>
-      </w:r>
-      <w:r>
-        <w:rPr>
-          <w:rFonts w:ascii="Calibri" w:eastAsia="Calibri" w:hAnsi="Calibri" w:cs="Calibri"/>
-        </w:rPr>
-        <w:tab/>
-        <w:t>Django</w:t>
-      </w:r>
     </w:p>
     <w:p>
       <w:pPr>
@@ -1944,7 +1917,7 @@
 </file>
 
 <file path=word/numbering.xml><?xml version="1.0" encoding="utf-8"?>
-<w:numbering xmlns:wpc="http://schemas.microsoft.com/office/word/2010/wordprocessingCanvas" xmlns:cx="http://schemas.microsoft.com/office/drawing/2014/chartex" xmlns:cx1="http://schemas.microsoft.com/office/drawing/2015/9/8/chartex" xmlns:mc="http://schemas.openxmlformats.org/markup-compatibility/2006" xmlns:o="urn:schemas-microsoft-com:office:office" xmlns:r="http://schemas.openxmlformats.org/officeDocument/2006/relationships" xmlns:m="http://schemas.openxmlformats.org/officeDocument/2006/math" xmlns:v="urn:schemas-microsoft-com:vml" xmlns:wp14="http://schemas.microsoft.com/office/word/2010/wordprocessingDrawing" xmlns:wp="http://schemas.openxmlformats.org/drawingml/2006/wordprocessingDrawing" xmlns:w10="urn:schemas-microsoft-com:office:word" xmlns:w="http://schemas.openxmlformats.org/wordprocessingml/2006/main" xmlns:w14="http://schemas.microsoft.com/office/word/2010/wordml" xmlns:w15="http://schemas.microsoft.com/office/word/2012/wordml" xmlns:w16se="http://schemas.microsoft.com/office/word/2015/wordml/symex" xmlns:wpg="http://schemas.microsoft.com/office/word/2010/wordprocessingGroup" xmlns:wpi="http://schemas.microsoft.com/office/word/2010/wordprocessingInk" xmlns:wne="http://schemas.microsoft.com/office/word/2006/wordml" xmlns:wps="http://schemas.microsoft.com/office/word/2010/wordprocessingShape" mc:Ignorable="w14 w15 w16se wp14">
+<w:numbering xmlns:wpc="http://schemas.microsoft.com/office/word/2010/wordprocessingCanvas" xmlns:cx="http://schemas.microsoft.com/office/drawing/2014/chartex" xmlns:cx1="http://schemas.microsoft.com/office/drawing/2015/9/8/chartex" xmlns:cx2="http://schemas.microsoft.com/office/drawing/2015/10/21/chartex" xmlns:cx3="http://schemas.microsoft.com/office/drawing/2016/5/9/chartex" xmlns:cx4="http://schemas.microsoft.com/office/drawing/2016/5/10/chartex" xmlns:cx5="http://schemas.microsoft.com/office/drawing/2016/5/11/chartex" xmlns:cx6="http://schemas.microsoft.com/office/drawing/2016/5/12/chartex" xmlns:cx7="http://schemas.microsoft.com/office/drawing/2016/5/13/chartex" xmlns:cx8="http://schemas.microsoft.com/office/drawing/2016/5/14/chartex" xmlns:mc="http://schemas.openxmlformats.org/markup-compatibility/2006" xmlns:aink="http://schemas.microsoft.com/office/drawing/2016/ink" xmlns:am3d="http://schemas.microsoft.com/office/drawing/2017/model3d" xmlns:o="urn:schemas-microsoft-com:office:office" xmlns:r="http://schemas.openxmlformats.org/officeDocument/2006/relationships" xmlns:m="http://schemas.openxmlformats.org/officeDocument/2006/math" xmlns:v="urn:schemas-microsoft-com:vml" xmlns:wp14="http://schemas.microsoft.com/office/word/2010/wordprocessingDrawing" xmlns:wp="http://schemas.openxmlformats.org/drawingml/2006/wordprocessingDrawing" xmlns:w10="urn:schemas-microsoft-com:office:word" xmlns:w="http://schemas.openxmlformats.org/wordprocessingml/2006/main" xmlns:w14="http://schemas.microsoft.com/office/word/2010/wordml" xmlns:w15="http://schemas.microsoft.com/office/word/2012/wordml" xmlns:w16cid="http://schemas.microsoft.com/office/word/2016/wordml/cid" xmlns:w16se="http://schemas.microsoft.com/office/word/2015/wordml/symex" xmlns:wpg="http://schemas.microsoft.com/office/word/2010/wordprocessingGroup" xmlns:wpi="http://schemas.microsoft.com/office/word/2010/wordprocessingInk" xmlns:wne="http://schemas.microsoft.com/office/word/2006/wordml" xmlns:wps="http://schemas.microsoft.com/office/word/2010/wordprocessingShape" mc:Ignorable="w14 w15 w16se w16cid wp14">
   <w:abstractNum w:abstractNumId="0" w15:restartNumberingAfterBreak="0">
     <w:nsid w:val="006C4E08"/>
     <w:multiLevelType w:val="hybridMultilevel"/>
@@ -2877,7 +2850,7 @@
 </file>
 
 <file path=word/styles.xml><?xml version="1.0" encoding="utf-8"?>
-<w:styles xmlns:mc="http://schemas.openxmlformats.org/markup-compatibility/2006" xmlns:r="http://schemas.openxmlformats.org/officeDocument/2006/relationships" xmlns:w="http://schemas.openxmlformats.org/wordprocessingml/2006/main" xmlns:w14="http://schemas.microsoft.com/office/word/2010/wordml" xmlns:w15="http://schemas.microsoft.com/office/word/2012/wordml" xmlns:w16se="http://schemas.microsoft.com/office/word/2015/wordml/symex" mc:Ignorable="w14 w15 w16se">
+<w:styles xmlns:mc="http://schemas.openxmlformats.org/markup-compatibility/2006" xmlns:r="http://schemas.openxmlformats.org/officeDocument/2006/relationships" xmlns:w="http://schemas.openxmlformats.org/wordprocessingml/2006/main" xmlns:w14="http://schemas.microsoft.com/office/word/2010/wordml" xmlns:w15="http://schemas.microsoft.com/office/word/2012/wordml" xmlns:w16cid="http://schemas.microsoft.com/office/word/2016/wordml/cid" xmlns:w16se="http://schemas.microsoft.com/office/word/2015/wordml/symex" mc:Ignorable="w14 w15 w16se w16cid">
   <w:docDefaults>
     <w:rPrDefault>
       <w:rPr>
@@ -2902,7 +2875,7 @@
       </w:pPr>
     </w:pPrDefault>
   </w:docDefaults>
-  <w:latentStyles w:defLockedState="0" w:defUIPriority="99" w:defSemiHidden="0" w:defUnhideWhenUsed="0" w:defQFormat="0" w:count="371">
+  <w:latentStyles w:defLockedState="0" w:defUIPriority="99" w:defSemiHidden="0" w:defUnhideWhenUsed="0" w:defQFormat="0" w:count="375">
     <w:lsdException w:name="Normal" w:uiPriority="0" w:qFormat="1"/>
     <w:lsdException w:name="heading 1" w:uiPriority="9" w:qFormat="1"/>
     <w:lsdException w:name="heading 2" w:semiHidden="1" w:uiPriority="9" w:unhideWhenUsed="1" w:qFormat="1"/>
@@ -3008,7 +2981,6 @@
     <w:lsdException w:name="HTML Sample" w:semiHidden="1" w:unhideWhenUsed="1"/>
     <w:lsdException w:name="HTML Typewriter" w:semiHidden="1" w:unhideWhenUsed="1"/>
     <w:lsdException w:name="HTML Variable" w:semiHidden="1" w:unhideWhenUsed="1"/>
-    <w:lsdException w:name="Normal Table" w:semiHidden="1" w:unhideWhenUsed="1"/>
     <w:lsdException w:name="annotation subject" w:semiHidden="1" w:unhideWhenUsed="1"/>
     <w:lsdException w:name="No List" w:semiHidden="1" w:unhideWhenUsed="1"/>
     <w:lsdException w:name="Outline List 1" w:semiHidden="1" w:unhideWhenUsed="1"/>
@@ -3052,10 +3024,8 @@
     <w:lsdException w:name="Table Elegant" w:semiHidden="1" w:unhideWhenUsed="1"/>
     <w:lsdException w:name="Table Professional" w:semiHidden="1" w:unhideWhenUsed="1"/>
     <w:lsdException w:name="Table Subtle 1" w:semiHidden="1" w:unhideWhenUsed="1"/>
-    <w:lsdException w:name="Table Subtle 2" w:semiHidden="1" w:unhideWhenUsed="1"/>
     <w:lsdException w:name="Table Web 1" w:semiHidden="1" w:unhideWhenUsed="1"/>
     <w:lsdException w:name="Table Web 2" w:semiHidden="1" w:unhideWhenUsed="1"/>
-    <w:lsdException w:name="Table Web 3" w:semiHidden="1" w:unhideWhenUsed="1"/>
     <w:lsdException w:name="Balloon Text" w:semiHidden="1" w:unhideWhenUsed="1"/>
     <w:lsdException w:name="Table Grid" w:uiPriority="39"/>
     <w:lsdException w:name="Table Theme" w:semiHidden="1" w:unhideWhenUsed="1"/>
@@ -3274,6 +3244,10 @@
     <w:lsdException w:name="List Table 5 Dark Accent 6" w:uiPriority="50"/>
     <w:lsdException w:name="List Table 6 Colorful Accent 6" w:uiPriority="51"/>
     <w:lsdException w:name="List Table 7 Colorful Accent 6" w:uiPriority="52"/>
+    <w:lsdException w:name="Mention" w:semiHidden="1" w:unhideWhenUsed="1"/>
+    <w:lsdException w:name="Smart Hyperlink" w:semiHidden="1" w:unhideWhenUsed="1"/>
+    <w:lsdException w:name="Hashtag" w:semiHidden="1" w:unhideWhenUsed="1"/>
+    <w:lsdException w:name="Unresolved Mention" w:semiHidden="1" w:unhideWhenUsed="1"/>
   </w:latentStyles>
   <w:style w:type="paragraph" w:default="1" w:styleId="Normal">
     <w:name w:val="Normal"/>
@@ -3705,7 +3679,7 @@
 </file>
 
 <file path=customXml/itemProps1.xml><?xml version="1.0" encoding="utf-8"?>
-<ds:datastoreItem xmlns:ds="http://schemas.openxmlformats.org/officeDocument/2006/customXml" ds:itemID="{618CB73E-6938-4104-B62D-714517459C61}">
+<ds:datastoreItem xmlns:ds="http://schemas.openxmlformats.org/officeDocument/2006/customXml" ds:itemID="{55370940-2F99-4ED9-98D9-A66BA796EF9B}">
   <ds:schemaRefs>
     <ds:schemaRef ds:uri="http://schemas.openxmlformats.org/officeDocument/2006/bibliography"/>
   </ds:schemaRefs>

</xml_diff>

<commit_message>
Updated Resumes, Transcript, and index page.
</commit_message>
<xml_diff>
--- a/Assets/Resume.docx
+++ b/Assets/Resume.docx
@@ -1,6 +1,6 @@
 
 <file path=word/document.xml><?xml version="1.0" encoding="utf-8"?>
-<w:document xmlns:wpc="http://schemas.microsoft.com/office/word/2010/wordprocessingCanvas" xmlns:cx="http://schemas.microsoft.com/office/drawing/2014/chartex" xmlns:cx1="http://schemas.microsoft.com/office/drawing/2015/9/8/chartex" xmlns:cx2="http://schemas.microsoft.com/office/drawing/2015/10/21/chartex" xmlns:cx3="http://schemas.microsoft.com/office/drawing/2016/5/9/chartex" xmlns:cx4="http://schemas.microsoft.com/office/drawing/2016/5/10/chartex" xmlns:cx5="http://schemas.microsoft.com/office/drawing/2016/5/11/chartex" xmlns:cx6="http://schemas.microsoft.com/office/drawing/2016/5/12/chartex" xmlns:cx7="http://schemas.microsoft.com/office/drawing/2016/5/13/chartex" xmlns:cx8="http://schemas.microsoft.com/office/drawing/2016/5/14/chartex" xmlns:mc="http://schemas.openxmlformats.org/markup-compatibility/2006" xmlns:aink="http://schemas.microsoft.com/office/drawing/2016/ink" xmlns:am3d="http://schemas.microsoft.com/office/drawing/2017/model3d" xmlns:o="urn:schemas-microsoft-com:office:office" xmlns:r="http://schemas.openxmlformats.org/officeDocument/2006/relationships" xmlns:m="http://schemas.openxmlformats.org/officeDocument/2006/math" xmlns:v="urn:schemas-microsoft-com:vml" xmlns:wp14="http://schemas.microsoft.com/office/word/2010/wordprocessingDrawing" xmlns:wp="http://schemas.openxmlformats.org/drawingml/2006/wordprocessingDrawing" xmlns:w10="urn:schemas-microsoft-com:office:word" xmlns:w="http://schemas.openxmlformats.org/wordprocessingml/2006/main" xmlns:w14="http://schemas.microsoft.com/office/word/2010/wordml" xmlns:w15="http://schemas.microsoft.com/office/word/2012/wordml" xmlns:w16cid="http://schemas.microsoft.com/office/word/2016/wordml/cid" xmlns:w16se="http://schemas.microsoft.com/office/word/2015/wordml/symex" xmlns:wpg="http://schemas.microsoft.com/office/word/2010/wordprocessingGroup" xmlns:wpi="http://schemas.microsoft.com/office/word/2010/wordprocessingInk" xmlns:wne="http://schemas.microsoft.com/office/word/2006/wordml" xmlns:wps="http://schemas.microsoft.com/office/word/2010/wordprocessingShape" mc:Ignorable="w14 w15 w16se w16cid wp14">
+<w:document xmlns:wpc="http://schemas.microsoft.com/office/word/2010/wordprocessingCanvas" xmlns:cx="http://schemas.microsoft.com/office/drawing/2014/chartex" xmlns:cx1="http://schemas.microsoft.com/office/drawing/2015/9/8/chartex" xmlns:mc="http://schemas.openxmlformats.org/markup-compatibility/2006" xmlns:o="urn:schemas-microsoft-com:office:office" xmlns:r="http://schemas.openxmlformats.org/officeDocument/2006/relationships" xmlns:m="http://schemas.openxmlformats.org/officeDocument/2006/math" xmlns:v="urn:schemas-microsoft-com:vml" xmlns:wp14="http://schemas.microsoft.com/office/word/2010/wordprocessingDrawing" xmlns:wp="http://schemas.openxmlformats.org/drawingml/2006/wordprocessingDrawing" xmlns:w10="urn:schemas-microsoft-com:office:word" xmlns:w="http://schemas.openxmlformats.org/wordprocessingml/2006/main" xmlns:w14="http://schemas.microsoft.com/office/word/2010/wordml" xmlns:w15="http://schemas.microsoft.com/office/word/2012/wordml" xmlns:w16se="http://schemas.microsoft.com/office/word/2015/wordml/symex" xmlns:wpg="http://schemas.microsoft.com/office/word/2010/wordprocessingGroup" xmlns:wpi="http://schemas.microsoft.com/office/word/2010/wordprocessingInk" xmlns:wne="http://schemas.microsoft.com/office/word/2006/wordml" xmlns:wps="http://schemas.microsoft.com/office/word/2010/wordprocessingShape" mc:Ignorable="w14 w15 w16se wp14">
   <w:background w:color="FFFFFF"/>
   <w:body>
     <w:p>
@@ -176,7 +176,7 @@
               </wp:anchor>
             </w:drawing>
           </mc:Choice>
-          <mc:Fallback>
+          <mc:Fallback xmlns:w16cid="http://schemas.microsoft.com/office/word/2016/wordml/cid" xmlns:am3d="http://schemas.microsoft.com/office/drawing/2017/model3d" xmlns:aink="http://schemas.microsoft.com/office/drawing/2016/ink" xmlns:cx8="http://schemas.microsoft.com/office/drawing/2016/5/14/chartex" xmlns:cx7="http://schemas.microsoft.com/office/drawing/2016/5/13/chartex" xmlns:cx6="http://schemas.microsoft.com/office/drawing/2016/5/12/chartex" xmlns:cx5="http://schemas.microsoft.com/office/drawing/2016/5/11/chartex" xmlns:cx4="http://schemas.microsoft.com/office/drawing/2016/5/10/chartex" xmlns:cx3="http://schemas.microsoft.com/office/drawing/2016/5/9/chartex" xmlns:cx2="http://schemas.microsoft.com/office/drawing/2015/10/21/chartex">
             <w:pict>
               <v:shapetype w14:anchorId="32B75C18" id="_x0000_t32" coordsize="21600,21600" o:spt="32" o:oned="t" path="m,l21600,21600e" filled="f">
                 <v:path arrowok="t" fillok="f" o:connecttype="none"/>
@@ -372,7 +372,7 @@
           <w:rFonts w:ascii="Calibri" w:eastAsia="Calibri" w:hAnsi="Calibri" w:cs="Calibri"/>
           <w:b/>
         </w:rPr>
-        <w:t>3</w:t>
+        <w:t>2</w:t>
       </w:r>
       <w:r>
         <w:rPr>
@@ -602,7 +602,92 @@
           <w:rFonts w:ascii="Calibri" w:eastAsia="Calibri" w:hAnsi="Calibri" w:cs="Calibri"/>
         </w:rPr>
         <w:tab/>
-        <w:t>Object-Oriented Numerical Modeling 1</w:t>
+      </w:r>
+      <w:r>
+        <w:rPr>
+          <w:rFonts w:ascii="Calibri" w:eastAsia="Calibri" w:hAnsi="Calibri" w:cs="Calibri"/>
+        </w:rPr>
+        <w:t xml:space="preserve">Java </w:t>
+      </w:r>
+      <w:proofErr w:type="spellStart"/>
+      <w:proofErr w:type="gramStart"/>
+      <w:r>
+        <w:rPr>
+          <w:rFonts w:ascii="Calibri" w:eastAsia="Calibri" w:hAnsi="Calibri" w:cs="Calibri"/>
+        </w:rPr>
+        <w:t>Gui</w:t>
+      </w:r>
+      <w:proofErr w:type="spellEnd"/>
+      <w:proofErr w:type="gramEnd"/>
+      <w:r>
+        <w:rPr>
+          <w:rFonts w:ascii="Calibri" w:eastAsia="Calibri" w:hAnsi="Calibri" w:cs="Calibri"/>
+        </w:rPr>
+        <w:t xml:space="preserve"> &amp; Visualization </w:t>
+      </w:r>
+      <w:r>
+        <w:rPr>
+          <w:rFonts w:ascii="Calibri" w:eastAsia="Calibri" w:hAnsi="Calibri" w:cs="Calibri"/>
+        </w:rPr>
+        <w:tab/>
+        <w:t>Structure of a Compiler</w:t>
+      </w:r>
+      <w:r>
+        <w:rPr>
+          <w:rFonts w:ascii="Calibri" w:eastAsia="Calibri" w:hAnsi="Calibri" w:cs="Calibri"/>
+        </w:rPr>
+        <w:tab/>
+      </w:r>
+      <w:r>
+        <w:rPr>
+          <w:rFonts w:ascii="Calibri" w:eastAsia="Calibri" w:hAnsi="Calibri" w:cs="Calibri"/>
+        </w:rPr>
+        <w:tab/>
+      </w:r>
+      <w:r>
+        <w:rPr>
+          <w:rFonts w:ascii="Calibri" w:eastAsia="Calibri" w:hAnsi="Calibri" w:cs="Calibri"/>
+        </w:rPr>
+        <w:t>Senior Design</w:t>
+      </w:r>
+    </w:p>
+    <w:p>
+      <w:pPr>
+        <w:spacing w:line="240" w:lineRule="auto"/>
+        <w:ind w:left="720" w:firstLine="720"/>
+        <w:rPr>
+          <w:rFonts w:ascii="Calibri" w:eastAsia="Calibri" w:hAnsi="Calibri" w:cs="Calibri"/>
+        </w:rPr>
+      </w:pPr>
+      <w:r>
+        <w:rPr>
+          <w:rFonts w:ascii="Calibri" w:eastAsia="Calibri" w:hAnsi="Calibri" w:cs="Calibri"/>
+        </w:rPr>
+        <w:t>Databases 2</w:t>
+      </w:r>
+      <w:r>
+        <w:rPr>
+          <w:rFonts w:ascii="Calibri" w:eastAsia="Calibri" w:hAnsi="Calibri" w:cs="Calibri"/>
+        </w:rPr>
+        <w:tab/>
+      </w:r>
+      <w:r>
+        <w:rPr>
+          <w:rFonts w:ascii="Calibri" w:eastAsia="Calibri" w:hAnsi="Calibri" w:cs="Calibri"/>
+        </w:rPr>
+        <w:tab/>
+      </w:r>
+      <w:r>
+        <w:rPr>
+          <w:rFonts w:ascii="Calibri" w:eastAsia="Calibri" w:hAnsi="Calibri" w:cs="Calibri"/>
+        </w:rPr>
+        <w:tab/>
+      </w:r>
+      <w:r>
+        <w:rPr>
+          <w:rFonts w:ascii="Calibri" w:eastAsia="Calibri" w:hAnsi="Calibri" w:cs="Calibri"/>
+        </w:rPr>
+        <w:t>Numerical Modeling 1</w:t>
       </w:r>
     </w:p>
     <w:p>
@@ -783,7 +868,13 @@
         <w:rPr>
           <w:rFonts w:ascii="Calibri" w:eastAsia="Calibri" w:hAnsi="Calibri" w:cs="Calibri"/>
         </w:rPr>
-        <w:t>2017 -</w:t>
+        <w:t>2019</w:t>
+      </w:r>
+      <w:r>
+        <w:rPr>
+          <w:rFonts w:ascii="Calibri" w:eastAsia="Calibri" w:hAnsi="Calibri" w:cs="Calibri"/>
+        </w:rPr>
+        <w:t xml:space="preserve"> -</w:t>
       </w:r>
       <w:r>
         <w:rPr>
@@ -801,7 +892,7 @@
         <w:rPr>
           <w:rFonts w:ascii="Calibri" w:eastAsia="Calibri" w:hAnsi="Calibri" w:cs="Calibri"/>
         </w:rPr>
-        <w:t xml:space="preserve"> 2018</w:t>
+        <w:t xml:space="preserve"> 2019</w:t>
       </w:r>
     </w:p>
     <w:p>
@@ -894,7 +985,7 @@
           <w:rFonts w:ascii="Calibri" w:eastAsia="Calibri" w:hAnsi="Calibri" w:cs="Calibri"/>
           <w:highlight w:val="white"/>
         </w:rPr>
-        <w:t>Gained knowledge of the Struts web framework</w:t>
+        <w:t>Developed methods to drastically decrease website deploy time</w:t>
       </w:r>
     </w:p>
     <w:p>
@@ -915,21 +1006,35 @@
           <w:rFonts w:ascii="Calibri" w:eastAsia="Calibri" w:hAnsi="Calibri" w:cs="Calibri"/>
           <w:highlight w:val="white"/>
         </w:rPr>
-        <w:t>Completed training</w:t>
-      </w:r>
-      <w:r>
-        <w:rPr>
-          <w:rFonts w:ascii="Calibri" w:eastAsia="Calibri" w:hAnsi="Calibri" w:cs="Calibri"/>
-          <w:highlight w:val="white"/>
-        </w:rPr>
-        <w:t xml:space="preserve"> challenges</w:t>
-      </w:r>
-      <w:r>
-        <w:rPr>
-          <w:rFonts w:ascii="Calibri" w:eastAsia="Calibri" w:hAnsi="Calibri" w:cs="Calibri"/>
-          <w:highlight w:val="white"/>
-        </w:rPr>
-        <w:t xml:space="preserve"> to gain more experience with Java and SQL</w:t>
+        <w:t>Consolidated</w:t>
+      </w:r>
+      <w:r>
+        <w:rPr>
+          <w:rFonts w:ascii="Calibri" w:eastAsia="Calibri" w:hAnsi="Calibri" w:cs="Calibri"/>
+          <w:highlight w:val="white"/>
+        </w:rPr>
+        <w:t xml:space="preserve"> email group</w:t>
+      </w:r>
+      <w:r>
+        <w:rPr>
+          <w:rFonts w:ascii="Calibri" w:eastAsia="Calibri" w:hAnsi="Calibri" w:cs="Calibri"/>
+          <w:highlight w:val="white"/>
+        </w:rPr>
+        <w:t>s</w:t>
+      </w:r>
+      <w:r>
+        <w:rPr>
+          <w:rFonts w:ascii="Calibri" w:eastAsia="Calibri" w:hAnsi="Calibri" w:cs="Calibri"/>
+          <w:highlight w:val="white"/>
+        </w:rPr>
+        <w:t xml:space="preserve"> to new shared email </w:t>
+      </w:r>
+      <w:r>
+        <w:rPr>
+          <w:rFonts w:ascii="Calibri" w:eastAsia="Calibri" w:hAnsi="Calibri" w:cs="Calibri"/>
+          <w:highlight w:val="white"/>
+        </w:rPr>
+        <w:t>boxes to save space</w:t>
       </w:r>
     </w:p>
     <w:p>
@@ -1220,6 +1325,16 @@
     <w:p>
       <w:pPr>
         <w:spacing w:line="240" w:lineRule="auto"/>
+        <w:contextualSpacing/>
+        <w:rPr>
+          <w:rFonts w:ascii="Calibri" w:eastAsia="Calibri" w:hAnsi="Calibri" w:cs="Calibri"/>
+          <w:highlight w:val="white"/>
+        </w:rPr>
+      </w:pPr>
+    </w:p>
+    <w:p>
+      <w:pPr>
+        <w:spacing w:line="240" w:lineRule="auto"/>
         <w:ind w:left="1440"/>
         <w:contextualSpacing/>
         <w:rPr>
@@ -1227,37 +1342,12 @@
           <w:highlight w:val="white"/>
         </w:rPr>
       </w:pPr>
-    </w:p>
-    <w:p>
-      <w:pPr>
-        <w:spacing w:line="240" w:lineRule="auto"/>
-        <w:ind w:left="1440"/>
-        <w:contextualSpacing/>
-        <w:rPr>
-          <w:rFonts w:ascii="Calibri" w:eastAsia="Calibri" w:hAnsi="Calibri" w:cs="Calibri"/>
-          <w:highlight w:val="white"/>
-        </w:rPr>
-      </w:pPr>
-      <w:r>
-        <w:rPr>
-          <w:rFonts w:ascii="Calibri" w:eastAsia="Calibri" w:hAnsi="Calibri" w:cs="Calibri"/>
-          <w:highlight w:val="white"/>
-        </w:rPr>
-        <w:t xml:space="preserve">Missouri S&amp;T </w:t>
-      </w:r>
-      <w:r>
-        <w:rPr>
-          <w:rFonts w:ascii="Calibri" w:eastAsia="Calibri" w:hAnsi="Calibri" w:cs="Calibri"/>
-          <w:highlight w:val="white"/>
-        </w:rPr>
-        <w:t>–</w:t>
-      </w:r>
-      <w:r>
-        <w:rPr>
-          <w:rFonts w:ascii="Calibri" w:eastAsia="Calibri" w:hAnsi="Calibri" w:cs="Calibri"/>
-          <w:highlight w:val="white"/>
-        </w:rPr>
-        <w:t xml:space="preserve"> </w:t>
+      <w:r>
+        <w:rPr>
+          <w:rFonts w:ascii="Calibri" w:eastAsia="Calibri" w:hAnsi="Calibri" w:cs="Calibri"/>
+          <w:highlight w:val="white"/>
+        </w:rPr>
+        <w:t xml:space="preserve">Missouri S&amp;T – </w:t>
       </w:r>
       <w:proofErr w:type="spellStart"/>
       <w:r>
@@ -1420,21 +1510,7 @@
           <w:rFonts w:ascii="Calibri" w:eastAsia="Calibri" w:hAnsi="Calibri" w:cs="Calibri"/>
           <w:highlight w:val="white"/>
         </w:rPr>
-        <w:t>Created</w:t>
-      </w:r>
-      <w:r>
-        <w:rPr>
-          <w:rFonts w:ascii="Calibri" w:eastAsia="Calibri" w:hAnsi="Calibri" w:cs="Calibri"/>
-          <w:highlight w:val="white"/>
-        </w:rPr>
-        <w:t xml:space="preserve"> a</w:t>
-      </w:r>
-      <w:r>
-        <w:rPr>
-          <w:rFonts w:ascii="Calibri" w:eastAsia="Calibri" w:hAnsi="Calibri" w:cs="Calibri"/>
-          <w:highlight w:val="white"/>
-        </w:rPr>
-        <w:t xml:space="preserve"> website that allowed users to upload videos and transcribe them to text</w:t>
+        <w:t>Created a website that allowed users to upload videos and transcribe them to text</w:t>
       </w:r>
     </w:p>
     <w:p>
@@ -1455,21 +1531,16 @@
           <w:rFonts w:ascii="Calibri" w:eastAsia="Calibri" w:hAnsi="Calibri" w:cs="Calibri"/>
           <w:highlight w:val="white"/>
         </w:rPr>
-        <w:t>Wrote</w:t>
-      </w:r>
-      <w:r>
-        <w:rPr>
-          <w:rFonts w:ascii="Calibri" w:eastAsia="Calibri" w:hAnsi="Calibri" w:cs="Calibri"/>
-          <w:highlight w:val="white"/>
-        </w:rPr>
-        <w:t xml:space="preserve"> a</w:t>
-      </w:r>
-      <w:r>
-        <w:rPr>
-          <w:rFonts w:ascii="Calibri" w:eastAsia="Calibri" w:hAnsi="Calibri" w:cs="Calibri"/>
-          <w:highlight w:val="white"/>
-        </w:rPr>
-        <w:t xml:space="preserve"> HTML and CSS frontend and PHP with database backend</w:t>
+        <w:t xml:space="preserve">Wrote a HTML and CSS </w:t>
+      </w:r>
+      <w:bookmarkStart w:id="1" w:name="_GoBack"/>
+      <w:bookmarkEnd w:id="1"/>
+      <w:r>
+        <w:rPr>
+          <w:rFonts w:ascii="Calibri" w:eastAsia="Calibri" w:hAnsi="Calibri" w:cs="Calibri"/>
+          <w:highlight w:val="white"/>
+        </w:rPr>
+        <w:t>frontend and PHP with database backend</w:t>
       </w:r>
     </w:p>
     <w:p>
@@ -1490,36 +1561,15 @@
           <w:rFonts w:ascii="Calibri" w:eastAsia="Calibri" w:hAnsi="Calibri" w:cs="Calibri"/>
           <w:highlight w:val="white"/>
         </w:rPr>
-        <w:t xml:space="preserve">Worked with </w:t>
-      </w:r>
-      <w:r>
-        <w:rPr>
-          <w:rFonts w:ascii="Calibri" w:eastAsia="Calibri" w:hAnsi="Calibri" w:cs="Calibri"/>
-          <w:highlight w:val="white"/>
-        </w:rPr>
-        <w:t>a</w:t>
-      </w:r>
-      <w:r>
-        <w:rPr>
-          <w:rFonts w:ascii="Calibri" w:eastAsia="Calibri" w:hAnsi="Calibri" w:cs="Calibri"/>
-          <w:highlight w:val="white"/>
-        </w:rPr>
-        <w:t xml:space="preserve"> </w:t>
-      </w:r>
-      <w:r>
-        <w:rPr>
-          <w:rFonts w:ascii="Calibri" w:eastAsia="Calibri" w:hAnsi="Calibri" w:cs="Calibri"/>
-          <w:highlight w:val="white"/>
-        </w:rPr>
-        <w:t>team to integrate the website and transcription program</w:t>
+        <w:t>Worked with a team to integrate the website and transcription program</w:t>
       </w:r>
     </w:p>
     <w:p>
       <w:pPr>
         <w:spacing w:line="240" w:lineRule="auto"/>
         <w:ind w:left="1440"/>
-        <w:contextualSpacing/>
-        <w:rPr>
+        <w:rPr>
+          <w:rFonts w:ascii="Calibri" w:eastAsia="Calibri" w:hAnsi="Calibri" w:cs="Calibri"/>
           <w:b/>
           <w:highlight w:val="white"/>
         </w:rPr>
@@ -1528,16 +1578,6 @@
     <w:p>
       <w:pPr>
         <w:spacing w:line="240" w:lineRule="auto"/>
-        <w:rPr>
-          <w:rFonts w:ascii="Calibri" w:eastAsia="Calibri" w:hAnsi="Calibri" w:cs="Calibri"/>
-          <w:b/>
-          <w:highlight w:val="white"/>
-        </w:rPr>
-      </w:pPr>
-    </w:p>
-    <w:p>
-      <w:pPr>
-        <w:spacing w:line="240" w:lineRule="auto"/>
       </w:pPr>
       <w:r>
         <w:rPr>
@@ -1639,8 +1679,8 @@
       <w:pPr>
         <w:spacing w:line="240" w:lineRule="auto"/>
       </w:pPr>
-      <w:bookmarkStart w:id="1" w:name="_30j0zll" w:colFirst="0" w:colLast="0"/>
-      <w:bookmarkEnd w:id="1"/>
+      <w:bookmarkStart w:id="2" w:name="_30j0zll" w:colFirst="0" w:colLast="0"/>
+      <w:bookmarkEnd w:id="2"/>
       <w:r>
         <w:rPr>
           <w:rFonts w:ascii="Calibri" w:eastAsia="Calibri" w:hAnsi="Calibri" w:cs="Calibri"/>
@@ -1751,10 +1791,15 @@
           <w:rFonts w:ascii="Calibri" w:eastAsia="Calibri" w:hAnsi="Calibri" w:cs="Calibri"/>
         </w:rPr>
         <w:tab/>
+      </w:r>
+      <w:proofErr w:type="spellStart"/>
+      <w:r>
+        <w:rPr>
+          <w:rFonts w:ascii="Calibri" w:eastAsia="Calibri" w:hAnsi="Calibri" w:cs="Calibri"/>
+        </w:rPr>
         <w:t>Git</w:t>
       </w:r>
-      <w:bookmarkStart w:id="2" w:name="_GoBack"/>
-      <w:bookmarkEnd w:id="2"/>
+      <w:proofErr w:type="spellEnd"/>
     </w:p>
     <w:p>
       <w:pPr>
@@ -1917,7 +1962,7 @@
 </file>
 
 <file path=word/numbering.xml><?xml version="1.0" encoding="utf-8"?>
-<w:numbering xmlns:wpc="http://schemas.microsoft.com/office/word/2010/wordprocessingCanvas" xmlns:cx="http://schemas.microsoft.com/office/drawing/2014/chartex" xmlns:cx1="http://schemas.microsoft.com/office/drawing/2015/9/8/chartex" xmlns:cx2="http://schemas.microsoft.com/office/drawing/2015/10/21/chartex" xmlns:cx3="http://schemas.microsoft.com/office/drawing/2016/5/9/chartex" xmlns:cx4="http://schemas.microsoft.com/office/drawing/2016/5/10/chartex" xmlns:cx5="http://schemas.microsoft.com/office/drawing/2016/5/11/chartex" xmlns:cx6="http://schemas.microsoft.com/office/drawing/2016/5/12/chartex" xmlns:cx7="http://schemas.microsoft.com/office/drawing/2016/5/13/chartex" xmlns:cx8="http://schemas.microsoft.com/office/drawing/2016/5/14/chartex" xmlns:mc="http://schemas.openxmlformats.org/markup-compatibility/2006" xmlns:aink="http://schemas.microsoft.com/office/drawing/2016/ink" xmlns:am3d="http://schemas.microsoft.com/office/drawing/2017/model3d" xmlns:o="urn:schemas-microsoft-com:office:office" xmlns:r="http://schemas.openxmlformats.org/officeDocument/2006/relationships" xmlns:m="http://schemas.openxmlformats.org/officeDocument/2006/math" xmlns:v="urn:schemas-microsoft-com:vml" xmlns:wp14="http://schemas.microsoft.com/office/word/2010/wordprocessingDrawing" xmlns:wp="http://schemas.openxmlformats.org/drawingml/2006/wordprocessingDrawing" xmlns:w10="urn:schemas-microsoft-com:office:word" xmlns:w="http://schemas.openxmlformats.org/wordprocessingml/2006/main" xmlns:w14="http://schemas.microsoft.com/office/word/2010/wordml" xmlns:w15="http://schemas.microsoft.com/office/word/2012/wordml" xmlns:w16cid="http://schemas.microsoft.com/office/word/2016/wordml/cid" xmlns:w16se="http://schemas.microsoft.com/office/word/2015/wordml/symex" xmlns:wpg="http://schemas.microsoft.com/office/word/2010/wordprocessingGroup" xmlns:wpi="http://schemas.microsoft.com/office/word/2010/wordprocessingInk" xmlns:wne="http://schemas.microsoft.com/office/word/2006/wordml" xmlns:wps="http://schemas.microsoft.com/office/word/2010/wordprocessingShape" mc:Ignorable="w14 w15 w16se w16cid wp14">
+<w:numbering xmlns:wpc="http://schemas.microsoft.com/office/word/2010/wordprocessingCanvas" xmlns:cx="http://schemas.microsoft.com/office/drawing/2014/chartex" xmlns:cx1="http://schemas.microsoft.com/office/drawing/2015/9/8/chartex" xmlns:mc="http://schemas.openxmlformats.org/markup-compatibility/2006" xmlns:o="urn:schemas-microsoft-com:office:office" xmlns:r="http://schemas.openxmlformats.org/officeDocument/2006/relationships" xmlns:m="http://schemas.openxmlformats.org/officeDocument/2006/math" xmlns:v="urn:schemas-microsoft-com:vml" xmlns:wp14="http://schemas.microsoft.com/office/word/2010/wordprocessingDrawing" xmlns:wp="http://schemas.openxmlformats.org/drawingml/2006/wordprocessingDrawing" xmlns:w10="urn:schemas-microsoft-com:office:word" xmlns:w="http://schemas.openxmlformats.org/wordprocessingml/2006/main" xmlns:w14="http://schemas.microsoft.com/office/word/2010/wordml" xmlns:w15="http://schemas.microsoft.com/office/word/2012/wordml" xmlns:w16se="http://schemas.microsoft.com/office/word/2015/wordml/symex" xmlns:wpg="http://schemas.microsoft.com/office/word/2010/wordprocessingGroup" xmlns:wpi="http://schemas.microsoft.com/office/word/2010/wordprocessingInk" xmlns:wne="http://schemas.microsoft.com/office/word/2006/wordml" xmlns:wps="http://schemas.microsoft.com/office/word/2010/wordprocessingShape" mc:Ignorable="w14 w15 w16se wp14">
   <w:abstractNum w:abstractNumId="0" w15:restartNumberingAfterBreak="0">
     <w:nsid w:val="006C4E08"/>
     <w:multiLevelType w:val="hybridMultilevel"/>
@@ -2850,7 +2895,7 @@
 </file>
 
 <file path=word/styles.xml><?xml version="1.0" encoding="utf-8"?>
-<w:styles xmlns:mc="http://schemas.openxmlformats.org/markup-compatibility/2006" xmlns:r="http://schemas.openxmlformats.org/officeDocument/2006/relationships" xmlns:w="http://schemas.openxmlformats.org/wordprocessingml/2006/main" xmlns:w14="http://schemas.microsoft.com/office/word/2010/wordml" xmlns:w15="http://schemas.microsoft.com/office/word/2012/wordml" xmlns:w16cid="http://schemas.microsoft.com/office/word/2016/wordml/cid" xmlns:w16se="http://schemas.microsoft.com/office/word/2015/wordml/symex" mc:Ignorable="w14 w15 w16se w16cid">
+<w:styles xmlns:mc="http://schemas.openxmlformats.org/markup-compatibility/2006" xmlns:r="http://schemas.openxmlformats.org/officeDocument/2006/relationships" xmlns:w="http://schemas.openxmlformats.org/wordprocessingml/2006/main" xmlns:w14="http://schemas.microsoft.com/office/word/2010/wordml" xmlns:w15="http://schemas.microsoft.com/office/word/2012/wordml" xmlns:w16se="http://schemas.microsoft.com/office/word/2015/wordml/symex" mc:Ignorable="w14 w15 w16se">
   <w:docDefaults>
     <w:rPrDefault>
       <w:rPr>
@@ -2875,7 +2920,7 @@
       </w:pPr>
     </w:pPrDefault>
   </w:docDefaults>
-  <w:latentStyles w:defLockedState="0" w:defUIPriority="99" w:defSemiHidden="0" w:defUnhideWhenUsed="0" w:defQFormat="0" w:count="375">
+  <w:latentStyles w:defLockedState="0" w:defUIPriority="99" w:defSemiHidden="0" w:defUnhideWhenUsed="0" w:defQFormat="0" w:count="371">
     <w:lsdException w:name="Normal" w:uiPriority="0" w:qFormat="1"/>
     <w:lsdException w:name="heading 1" w:uiPriority="9" w:qFormat="1"/>
     <w:lsdException w:name="heading 2" w:semiHidden="1" w:uiPriority="9" w:unhideWhenUsed="1" w:qFormat="1"/>
@@ -2981,6 +3026,7 @@
     <w:lsdException w:name="HTML Sample" w:semiHidden="1" w:unhideWhenUsed="1"/>
     <w:lsdException w:name="HTML Typewriter" w:semiHidden="1" w:unhideWhenUsed="1"/>
     <w:lsdException w:name="HTML Variable" w:semiHidden="1" w:unhideWhenUsed="1"/>
+    <w:lsdException w:name="Normal Table" w:semiHidden="1" w:unhideWhenUsed="1"/>
     <w:lsdException w:name="annotation subject" w:semiHidden="1" w:unhideWhenUsed="1"/>
     <w:lsdException w:name="No List" w:semiHidden="1" w:unhideWhenUsed="1"/>
     <w:lsdException w:name="Outline List 1" w:semiHidden="1" w:unhideWhenUsed="1"/>
@@ -3024,8 +3070,10 @@
     <w:lsdException w:name="Table Elegant" w:semiHidden="1" w:unhideWhenUsed="1"/>
     <w:lsdException w:name="Table Professional" w:semiHidden="1" w:unhideWhenUsed="1"/>
     <w:lsdException w:name="Table Subtle 1" w:semiHidden="1" w:unhideWhenUsed="1"/>
+    <w:lsdException w:name="Table Subtle 2" w:semiHidden="1" w:unhideWhenUsed="1"/>
     <w:lsdException w:name="Table Web 1" w:semiHidden="1" w:unhideWhenUsed="1"/>
     <w:lsdException w:name="Table Web 2" w:semiHidden="1" w:unhideWhenUsed="1"/>
+    <w:lsdException w:name="Table Web 3" w:semiHidden="1" w:unhideWhenUsed="1"/>
     <w:lsdException w:name="Balloon Text" w:semiHidden="1" w:unhideWhenUsed="1"/>
     <w:lsdException w:name="Table Grid" w:uiPriority="39"/>
     <w:lsdException w:name="Table Theme" w:semiHidden="1" w:unhideWhenUsed="1"/>
@@ -3244,10 +3292,6 @@
     <w:lsdException w:name="List Table 5 Dark Accent 6" w:uiPriority="50"/>
     <w:lsdException w:name="List Table 6 Colorful Accent 6" w:uiPriority="51"/>
     <w:lsdException w:name="List Table 7 Colorful Accent 6" w:uiPriority="52"/>
-    <w:lsdException w:name="Mention" w:semiHidden="1" w:unhideWhenUsed="1"/>
-    <w:lsdException w:name="Smart Hyperlink" w:semiHidden="1" w:unhideWhenUsed="1"/>
-    <w:lsdException w:name="Hashtag" w:semiHidden="1" w:unhideWhenUsed="1"/>
-    <w:lsdException w:name="Unresolved Mention" w:semiHidden="1" w:unhideWhenUsed="1"/>
   </w:latentStyles>
   <w:style w:type="paragraph" w:default="1" w:styleId="Normal">
     <w:name w:val="Normal"/>
@@ -3679,7 +3723,7 @@
 </file>
 
 <file path=customXml/itemProps1.xml><?xml version="1.0" encoding="utf-8"?>
-<ds:datastoreItem xmlns:ds="http://schemas.openxmlformats.org/officeDocument/2006/customXml" ds:itemID="{55370940-2F99-4ED9-98D9-A66BA796EF9B}">
+<ds:datastoreItem xmlns:ds="http://schemas.openxmlformats.org/officeDocument/2006/customXml" ds:itemID="{76F74933-8ED9-4F6E-B04F-88C4E7932945}">
   <ds:schemaRefs>
     <ds:schemaRef ds:uri="http://schemas.openxmlformats.org/officeDocument/2006/bibliography"/>
   </ds:schemaRefs>

</xml_diff>

<commit_message>
Slightly changed resume and updated website.
</commit_message>
<xml_diff>
--- a/Assets/Resume.docx
+++ b/Assets/Resume.docx
@@ -176,7 +176,7 @@
               </wp:anchor>
             </w:drawing>
           </mc:Choice>
-          <mc:Fallback xmlns:w16cid="http://schemas.microsoft.com/office/word/2016/wordml/cid" xmlns:am3d="http://schemas.microsoft.com/office/drawing/2017/model3d" xmlns:aink="http://schemas.microsoft.com/office/drawing/2016/ink" xmlns:cx8="http://schemas.microsoft.com/office/drawing/2016/5/14/chartex" xmlns:cx7="http://schemas.microsoft.com/office/drawing/2016/5/13/chartex" xmlns:cx6="http://schemas.microsoft.com/office/drawing/2016/5/12/chartex" xmlns:cx5="http://schemas.microsoft.com/office/drawing/2016/5/11/chartex" xmlns:cx4="http://schemas.microsoft.com/office/drawing/2016/5/10/chartex" xmlns:cx3="http://schemas.microsoft.com/office/drawing/2016/5/9/chartex" xmlns:cx2="http://schemas.microsoft.com/office/drawing/2015/10/21/chartex">
+          <mc:Fallback xmlns:cx2="http://schemas.microsoft.com/office/drawing/2015/10/21/chartex" xmlns:cx3="http://schemas.microsoft.com/office/drawing/2016/5/9/chartex" xmlns:cx4="http://schemas.microsoft.com/office/drawing/2016/5/10/chartex" xmlns:cx5="http://schemas.microsoft.com/office/drawing/2016/5/11/chartex" xmlns:cx6="http://schemas.microsoft.com/office/drawing/2016/5/12/chartex" xmlns:cx7="http://schemas.microsoft.com/office/drawing/2016/5/13/chartex" xmlns:cx8="http://schemas.microsoft.com/office/drawing/2016/5/14/chartex" xmlns:aink="http://schemas.microsoft.com/office/drawing/2016/ink" xmlns:am3d="http://schemas.microsoft.com/office/drawing/2017/model3d" xmlns:w16cid="http://schemas.microsoft.com/office/word/2016/wordml/cid">
             <w:pict>
               <v:shapetype w14:anchorId="32B75C18" id="_x0000_t32" coordsize="21600,21600" o:spt="32" o:oned="t" path="m,l21600,21600e" filled="f">
                 <v:path arrowok="t" fillok="f" o:connecttype="none"/>
@@ -808,6 +808,8 @@
         </w:rPr>
         <w:t xml:space="preserve"> Team</w:t>
       </w:r>
+      <w:bookmarkStart w:id="1" w:name="_GoBack"/>
+      <w:bookmarkEnd w:id="1"/>
       <w:r>
         <w:rPr>
           <w:rFonts w:ascii="Calibri" w:eastAsia="Calibri" w:hAnsi="Calibri" w:cs="Calibri"/>
@@ -904,46 +906,16 @@
         <w:spacing w:line="240" w:lineRule="auto"/>
         <w:contextualSpacing/>
         <w:rPr>
-          <w:b/>
-          <w:highlight w:val="white"/>
-        </w:rPr>
-      </w:pPr>
-      <w:r>
-        <w:rPr>
-          <w:rFonts w:ascii="Calibri" w:eastAsia="Calibri" w:hAnsi="Calibri" w:cs="Calibri"/>
-          <w:highlight w:val="white"/>
-        </w:rPr>
-        <w:t>Worked on Data Change Request</w:t>
-      </w:r>
-      <w:r>
-        <w:rPr>
-          <w:rFonts w:ascii="Calibri" w:eastAsia="Calibri" w:hAnsi="Calibri" w:cs="Calibri"/>
-          <w:highlight w:val="white"/>
-        </w:rPr>
-        <w:t xml:space="preserve">s (DCRs) in the </w:t>
-      </w:r>
-      <w:proofErr w:type="spellStart"/>
-      <w:r>
-        <w:rPr>
-          <w:rFonts w:ascii="Calibri" w:eastAsia="Calibri" w:hAnsi="Calibri" w:cs="Calibri"/>
-          <w:highlight w:val="white"/>
-        </w:rPr>
-        <w:t>UInteract</w:t>
-      </w:r>
-      <w:proofErr w:type="spellEnd"/>
-      <w:r>
-        <w:rPr>
-          <w:rFonts w:ascii="Calibri" w:eastAsia="Calibri" w:hAnsi="Calibri" w:cs="Calibri"/>
-          <w:highlight w:val="white"/>
-        </w:rPr>
-        <w:t xml:space="preserve"> </w:t>
-      </w:r>
-      <w:r>
-        <w:rPr>
-          <w:rFonts w:ascii="Calibri" w:eastAsia="Calibri" w:hAnsi="Calibri" w:cs="Calibri"/>
-          <w:highlight w:val="white"/>
-        </w:rPr>
-        <w:t>database</w:t>
+          <w:rFonts w:ascii="Calibri" w:eastAsia="Calibri" w:hAnsi="Calibri" w:cs="Calibri"/>
+          <w:highlight w:val="white"/>
+        </w:rPr>
+      </w:pPr>
+      <w:r>
+        <w:rPr>
+          <w:rFonts w:ascii="Calibri" w:eastAsia="Calibri" w:hAnsi="Calibri" w:cs="Calibri"/>
+          <w:highlight w:val="white"/>
+        </w:rPr>
+        <w:t>Developed methods to drastically decrease website deploy time</w:t>
       </w:r>
     </w:p>
     <w:p>
@@ -955,16 +927,44 @@
         <w:spacing w:line="240" w:lineRule="auto"/>
         <w:contextualSpacing/>
         <w:rPr>
-          <w:rFonts w:ascii="Calibri" w:eastAsia="Calibri" w:hAnsi="Calibri" w:cs="Calibri"/>
-          <w:highlight w:val="white"/>
-        </w:rPr>
-      </w:pPr>
-      <w:r>
-        <w:rPr>
-          <w:rFonts w:ascii="Calibri" w:eastAsia="Calibri" w:hAnsi="Calibri" w:cs="Calibri"/>
-          <w:highlight w:val="white"/>
-        </w:rPr>
-        <w:t>Changed Java and XML to fix website bugs</w:t>
+          <w:b/>
+          <w:highlight w:val="white"/>
+        </w:rPr>
+      </w:pPr>
+      <w:r>
+        <w:rPr>
+          <w:rFonts w:ascii="Calibri" w:eastAsia="Calibri" w:hAnsi="Calibri" w:cs="Calibri"/>
+          <w:highlight w:val="white"/>
+        </w:rPr>
+        <w:t>Consolidated</w:t>
+      </w:r>
+      <w:r>
+        <w:rPr>
+          <w:rFonts w:ascii="Calibri" w:eastAsia="Calibri" w:hAnsi="Calibri" w:cs="Calibri"/>
+          <w:highlight w:val="white"/>
+        </w:rPr>
+        <w:t xml:space="preserve"> email group</w:t>
+      </w:r>
+      <w:r>
+        <w:rPr>
+          <w:rFonts w:ascii="Calibri" w:eastAsia="Calibri" w:hAnsi="Calibri" w:cs="Calibri"/>
+          <w:highlight w:val="white"/>
+        </w:rPr>
+        <w:t>s</w:t>
+      </w:r>
+      <w:r>
+        <w:rPr>
+          <w:rFonts w:ascii="Calibri" w:eastAsia="Calibri" w:hAnsi="Calibri" w:cs="Calibri"/>
+          <w:highlight w:val="white"/>
+        </w:rPr>
+        <w:t xml:space="preserve"> to new shared email </w:t>
+      </w:r>
+      <w:r>
+        <w:rPr>
+          <w:rFonts w:ascii="Calibri" w:eastAsia="Calibri" w:hAnsi="Calibri" w:cs="Calibri"/>
+          <w:highlight w:val="white"/>
+        </w:rPr>
+        <w:t>boxes to save space</w:t>
       </w:r>
     </w:p>
     <w:p>
@@ -976,16 +976,32 @@
         <w:spacing w:line="240" w:lineRule="auto"/>
         <w:contextualSpacing/>
         <w:rPr>
-          <w:rFonts w:ascii="Calibri" w:eastAsia="Calibri" w:hAnsi="Calibri" w:cs="Calibri"/>
-          <w:highlight w:val="white"/>
-        </w:rPr>
-      </w:pPr>
-      <w:r>
-        <w:rPr>
-          <w:rFonts w:ascii="Calibri" w:eastAsia="Calibri" w:hAnsi="Calibri" w:cs="Calibri"/>
-          <w:highlight w:val="white"/>
-        </w:rPr>
-        <w:t>Developed methods to drastically decrease website deploy time</w:t>
+          <w:b/>
+          <w:highlight w:val="white"/>
+        </w:rPr>
+      </w:pPr>
+      <w:r>
+        <w:rPr>
+          <w:rFonts w:ascii="Calibri" w:eastAsia="Calibri" w:hAnsi="Calibri" w:cs="Calibri"/>
+          <w:highlight w:val="white"/>
+        </w:rPr>
+        <w:t xml:space="preserve">Worked on Data Change Requests (DCRs) in the </w:t>
+      </w:r>
+      <w:proofErr w:type="spellStart"/>
+      <w:r>
+        <w:rPr>
+          <w:rFonts w:ascii="Calibri" w:eastAsia="Calibri" w:hAnsi="Calibri" w:cs="Calibri"/>
+          <w:highlight w:val="white"/>
+        </w:rPr>
+        <w:t>UInteract</w:t>
+      </w:r>
+      <w:proofErr w:type="spellEnd"/>
+      <w:r>
+        <w:rPr>
+          <w:rFonts w:ascii="Calibri" w:eastAsia="Calibri" w:hAnsi="Calibri" w:cs="Calibri"/>
+          <w:highlight w:val="white"/>
+        </w:rPr>
+        <w:t xml:space="preserve"> database</w:t>
       </w:r>
     </w:p>
     <w:p>
@@ -997,44 +1013,16 @@
         <w:spacing w:line="240" w:lineRule="auto"/>
         <w:contextualSpacing/>
         <w:rPr>
-          <w:b/>
-          <w:highlight w:val="white"/>
-        </w:rPr>
-      </w:pPr>
-      <w:r>
-        <w:rPr>
-          <w:rFonts w:ascii="Calibri" w:eastAsia="Calibri" w:hAnsi="Calibri" w:cs="Calibri"/>
-          <w:highlight w:val="white"/>
-        </w:rPr>
-        <w:t>Consolidated</w:t>
-      </w:r>
-      <w:r>
-        <w:rPr>
-          <w:rFonts w:ascii="Calibri" w:eastAsia="Calibri" w:hAnsi="Calibri" w:cs="Calibri"/>
-          <w:highlight w:val="white"/>
-        </w:rPr>
-        <w:t xml:space="preserve"> email group</w:t>
-      </w:r>
-      <w:r>
-        <w:rPr>
-          <w:rFonts w:ascii="Calibri" w:eastAsia="Calibri" w:hAnsi="Calibri" w:cs="Calibri"/>
-          <w:highlight w:val="white"/>
-        </w:rPr>
-        <w:t>s</w:t>
-      </w:r>
-      <w:r>
-        <w:rPr>
-          <w:rFonts w:ascii="Calibri" w:eastAsia="Calibri" w:hAnsi="Calibri" w:cs="Calibri"/>
-          <w:highlight w:val="white"/>
-        </w:rPr>
-        <w:t xml:space="preserve"> to new shared email </w:t>
-      </w:r>
-      <w:r>
-        <w:rPr>
-          <w:rFonts w:ascii="Calibri" w:eastAsia="Calibri" w:hAnsi="Calibri" w:cs="Calibri"/>
-          <w:highlight w:val="white"/>
-        </w:rPr>
-        <w:t>boxes to save space</w:t>
+          <w:rFonts w:ascii="Calibri" w:eastAsia="Calibri" w:hAnsi="Calibri" w:cs="Calibri"/>
+          <w:highlight w:val="white"/>
+        </w:rPr>
+      </w:pPr>
+      <w:r>
+        <w:rPr>
+          <w:rFonts w:ascii="Calibri" w:eastAsia="Calibri" w:hAnsi="Calibri" w:cs="Calibri"/>
+          <w:highlight w:val="white"/>
+        </w:rPr>
+        <w:t>Changed Java and XML to fix website bugs</w:t>
       </w:r>
     </w:p>
     <w:p>
@@ -1531,16 +1519,7 @@
           <w:rFonts w:ascii="Calibri" w:eastAsia="Calibri" w:hAnsi="Calibri" w:cs="Calibri"/>
           <w:highlight w:val="white"/>
         </w:rPr>
-        <w:t xml:space="preserve">Wrote a HTML and CSS </w:t>
-      </w:r>
-      <w:bookmarkStart w:id="1" w:name="_GoBack"/>
-      <w:bookmarkEnd w:id="1"/>
-      <w:r>
-        <w:rPr>
-          <w:rFonts w:ascii="Calibri" w:eastAsia="Calibri" w:hAnsi="Calibri" w:cs="Calibri"/>
-          <w:highlight w:val="white"/>
-        </w:rPr>
-        <w:t>frontend and PHP with database backend</w:t>
+        <w:t>Wrote a HTML and CSS frontend and PHP with database backend</w:t>
       </w:r>
     </w:p>
     <w:p>
@@ -3723,7 +3702,7 @@
 </file>
 
 <file path=customXml/itemProps1.xml><?xml version="1.0" encoding="utf-8"?>
-<ds:datastoreItem xmlns:ds="http://schemas.openxmlformats.org/officeDocument/2006/customXml" ds:itemID="{76F74933-8ED9-4F6E-B04F-88C4E7932945}">
+<ds:datastoreItem xmlns:ds="http://schemas.openxmlformats.org/officeDocument/2006/customXml" ds:itemID="{44BEE983-F386-4FB0-9E77-F3E3A83F0772}">
   <ds:schemaRefs>
     <ds:schemaRef ds:uri="http://schemas.openxmlformats.org/officeDocument/2006/bibliography"/>
   </ds:schemaRefs>

</xml_diff>

<commit_message>
Updated .pdf and .docx resume and updated transcript
</commit_message>
<xml_diff>
--- a/Assets/Resume.docx
+++ b/Assets/Resume.docx
@@ -282,7 +282,7 @@
               </wp:anchor>
             </w:drawing>
           </mc:Choice>
-          <mc:Fallback xmlns:w16cid="http://schemas.microsoft.com/office/word/2016/wordml/cid" xmlns:am3d="http://schemas.microsoft.com/office/drawing/2017/model3d" xmlns:aink="http://schemas.microsoft.com/office/drawing/2016/ink" xmlns:cx8="http://schemas.microsoft.com/office/drawing/2016/5/14/chartex" xmlns:cx7="http://schemas.microsoft.com/office/drawing/2016/5/13/chartex" xmlns:cx6="http://schemas.microsoft.com/office/drawing/2016/5/12/chartex" xmlns:cx5="http://schemas.microsoft.com/office/drawing/2016/5/11/chartex" xmlns:cx4="http://schemas.microsoft.com/office/drawing/2016/5/10/chartex" xmlns:cx3="http://schemas.microsoft.com/office/drawing/2016/5/9/chartex" xmlns:cx2="http://schemas.microsoft.com/office/drawing/2015/10/21/chartex" xmlns:cx1="http://schemas.microsoft.com/office/drawing/2015/9/8/chartex">
+          <mc:Fallback xmlns:cx1="http://schemas.microsoft.com/office/drawing/2015/9/8/chartex" xmlns:cx2="http://schemas.microsoft.com/office/drawing/2015/10/21/chartex" xmlns:cx3="http://schemas.microsoft.com/office/drawing/2016/5/9/chartex" xmlns:cx4="http://schemas.microsoft.com/office/drawing/2016/5/10/chartex" xmlns:cx5="http://schemas.microsoft.com/office/drawing/2016/5/11/chartex" xmlns:cx6="http://schemas.microsoft.com/office/drawing/2016/5/12/chartex" xmlns:cx7="http://schemas.microsoft.com/office/drawing/2016/5/13/chartex" xmlns:cx8="http://schemas.microsoft.com/office/drawing/2016/5/14/chartex" xmlns:aink="http://schemas.microsoft.com/office/drawing/2016/ink" xmlns:am3d="http://schemas.microsoft.com/office/drawing/2017/model3d" xmlns:w16cid="http://schemas.microsoft.com/office/word/2016/wordml/cid">
             <w:pict>
               <v:shapetype w14:anchorId="32B75C18" id="_x0000_t32" coordsize="21600,21600" o:spt="32" o:oned="t" path="m,l21600,21600e" filled="f">
                 <v:path arrowok="t" fillok="f" o:connecttype="none"/>
@@ -471,15 +471,10 @@
           <w:rFonts w:ascii="Calibri" w:eastAsia="Calibri" w:hAnsi="Calibri" w:cs="Calibri"/>
           <w:b/>
         </w:rPr>
-        <w:t>GPA: 3.6</w:t>
-      </w:r>
-      <w:r>
-        <w:rPr>
-          <w:rFonts w:ascii="Calibri" w:eastAsia="Calibri" w:hAnsi="Calibri" w:cs="Calibri"/>
-          <w:b/>
-        </w:rPr>
-        <w:t>7</w:t>
-      </w:r>
+        <w:t>GPA: 3.7</w:t>
+      </w:r>
+      <w:bookmarkStart w:id="1" w:name="_GoBack"/>
+      <w:bookmarkEnd w:id="1"/>
       <w:r>
         <w:rPr>
           <w:rFonts w:ascii="Calibri" w:eastAsia="Calibri" w:hAnsi="Calibri" w:cs="Calibri"/>
@@ -1012,21 +1007,7 @@
           <w:rFonts w:ascii="Calibri" w:eastAsia="Calibri" w:hAnsi="Calibri" w:cs="Calibri"/>
           <w:highlight w:val="white"/>
         </w:rPr>
-        <w:t>Joined team in supporting applications for the Life (Insurance)</w:t>
-      </w:r>
-      <w:r>
-        <w:rPr>
-          <w:rFonts w:ascii="Calibri" w:eastAsia="Calibri" w:hAnsi="Calibri" w:cs="Calibri"/>
-          <w:highlight w:val="white"/>
-        </w:rPr>
-        <w:t xml:space="preserve"> D</w:t>
-      </w:r>
-      <w:r>
-        <w:rPr>
-          <w:rFonts w:ascii="Calibri" w:eastAsia="Calibri" w:hAnsi="Calibri" w:cs="Calibri"/>
-          <w:highlight w:val="white"/>
-        </w:rPr>
-        <w:t>epartment</w:t>
+        <w:t>Joined team in supporting applications for the Life (Insurance) Department</w:t>
       </w:r>
     </w:p>
     <w:p>
@@ -1119,8 +1100,6 @@
         </w:rPr>
         <w:t>submitting a</w:t>
       </w:r>
-      <w:bookmarkStart w:id="1" w:name="_GoBack"/>
-      <w:bookmarkEnd w:id="1"/>
       <w:r>
         <w:rPr>
           <w:rFonts w:ascii="Calibri" w:eastAsia="Calibri" w:hAnsi="Calibri" w:cs="Calibri"/>
@@ -1273,11 +1252,6 @@
           <w:rFonts w:ascii="Calibri" w:eastAsia="Calibri" w:hAnsi="Calibri" w:cs="Calibri"/>
         </w:rPr>
         <w:tab/>
-      </w:r>
-      <w:r>
-        <w:rPr>
-          <w:rFonts w:ascii="Calibri" w:eastAsia="Calibri" w:hAnsi="Calibri" w:cs="Calibri"/>
-        </w:rPr>
         <w:t>Summer 2018 &amp; 2019</w:t>
       </w:r>
     </w:p>
@@ -3823,7 +3797,7 @@
 </file>
 
 <file path=customXml/itemProps1.xml><?xml version="1.0" encoding="utf-8"?>
-<ds:datastoreItem xmlns:ds="http://schemas.openxmlformats.org/officeDocument/2006/customXml" ds:itemID="{ACC55ED6-27C4-4E50-B776-E21C0386DA5B}">
+<ds:datastoreItem xmlns:ds="http://schemas.openxmlformats.org/officeDocument/2006/customXml" ds:itemID="{F7120B93-134C-4910-908E-E7F2AEEAC004}">
   <ds:schemaRefs>
     <ds:schemaRef ds:uri="http://schemas.openxmlformats.org/officeDocument/2006/bibliography"/>
   </ds:schemaRefs>

</xml_diff>